<commit_message>
Aggiunta alal documentazione: Diagramma dei Casi d'Uso, Scenari dei Casi d'Uso, Diagramma delle Classi, Documentzione delle Classi e Diagrammi di Squenza
</commit_message>
<xml_diff>
--- a/Bozza Documentazione/Specifiche dei Requisiti del progetto Academin.docx
+++ b/Bozza Documentazione/Specifiche dei Requisiti del progetto Academin.docx
@@ -33,6 +33,14 @@
     </w:p>
     <w:sdt>
       <w:sdtPr>
+        <w:rPr>
+          <w:rFonts w:asciiTheme="minorHAnsi" w:eastAsiaTheme="minorHAnsi" w:hAnsiTheme="minorHAnsi" w:cstheme="minorBidi"/>
+          <w:b w:val="0"/>
+          <w:color w:val="auto"/>
+          <w:sz w:val="36"/>
+          <w:szCs w:val="22"/>
+          <w:lang w:eastAsia="en-US"/>
+        </w:rPr>
         <w:id w:val="-1208638396"/>
         <w:docPartObj>
           <w:docPartGallery w:val="Table of Contents"/>
@@ -41,12 +49,7 @@
       </w:sdtPr>
       <w:sdtEndPr>
         <w:rPr>
-          <w:rFonts w:asciiTheme="minorHAnsi" w:eastAsiaTheme="minorHAnsi" w:hAnsiTheme="minorHAnsi" w:cstheme="minorBidi"/>
           <w:bCs/>
-          <w:color w:val="auto"/>
-          <w:sz w:val="36"/>
-          <w:szCs w:val="22"/>
-          <w:lang w:eastAsia="en-US"/>
         </w:rPr>
       </w:sdtEndPr>
       <w:sdtContent>
@@ -101,7 +104,7 @@
           <w:r>
             <w:fldChar w:fldCharType="separate"/>
           </w:r>
-          <w:hyperlink w:anchor="_Toc110435617" w:history="1">
+          <w:hyperlink w:anchor="_Toc110521867" w:history="1">
             <w:r>
               <w:rPr>
                 <w:rStyle w:val="Collegamentoipertestuale"/>
@@ -128,7 +131,7 @@
                 <w:noProof/>
                 <w:webHidden/>
               </w:rPr>
-              <w:instrText xml:space="preserve"> PAGEREF _Toc110435617 \h </w:instrText>
+              <w:instrText xml:space="preserve"> PAGEREF _Toc110521867 \h </w:instrText>
             </w:r>
             <w:r>
               <w:rPr>
@@ -148,7 +151,7 @@
                 <w:noProof/>
                 <w:webHidden/>
               </w:rPr>
-              <w:t>2</w:t>
+              <w:t>3</w:t>
             </w:r>
             <w:r>
               <w:rPr>
@@ -172,7 +175,7 @@
               <w:lang w:eastAsia="it-IT"/>
             </w:rPr>
           </w:pPr>
-          <w:hyperlink w:anchor="_Toc110435618" w:history="1">
+          <w:hyperlink w:anchor="_Toc110521868" w:history="1">
             <w:r>
               <w:rPr>
                 <w:rStyle w:val="Collegamentoipertestuale"/>
@@ -199,7 +202,7 @@
                 <w:noProof/>
                 <w:webHidden/>
               </w:rPr>
-              <w:instrText xml:space="preserve"> PAGEREF _Toc110435618 \h </w:instrText>
+              <w:instrText xml:space="preserve"> PAGEREF _Toc110521868 \h </w:instrText>
             </w:r>
             <w:r>
               <w:rPr>
@@ -219,7 +222,7 @@
                 <w:noProof/>
                 <w:webHidden/>
               </w:rPr>
-              <w:t>3</w:t>
+              <w:t>4</w:t>
             </w:r>
             <w:r>
               <w:rPr>
@@ -243,7 +246,7 @@
               <w:lang w:eastAsia="it-IT"/>
             </w:rPr>
           </w:pPr>
-          <w:hyperlink w:anchor="_Toc110435619" w:history="1">
+          <w:hyperlink w:anchor="_Toc110521869" w:history="1">
             <w:r>
               <w:rPr>
                 <w:rStyle w:val="Collegamentoipertestuale"/>
@@ -270,7 +273,7 @@
                 <w:noProof/>
                 <w:webHidden/>
               </w:rPr>
-              <w:instrText xml:space="preserve"> PAGEREF _Toc110435619 \h </w:instrText>
+              <w:instrText xml:space="preserve"> PAGEREF _Toc110521869 \h </w:instrText>
             </w:r>
             <w:r>
               <w:rPr>
@@ -290,89 +293,7 @@
                 <w:noProof/>
                 <w:webHidden/>
               </w:rPr>
-              <w:t>4</w:t>
-            </w:r>
-            <w:r>
-              <w:rPr>
-                <w:noProof/>
-                <w:webHidden/>
-              </w:rPr>
-              <w:fldChar w:fldCharType="end"/>
-            </w:r>
-          </w:hyperlink>
-        </w:p>
-        <w:p>
-          <w:pPr>
-            <w:pStyle w:val="Sommario2"/>
-            <w:tabs>
-              <w:tab w:val="right" w:leader="dot" w:pos="9628"/>
-            </w:tabs>
-            <w:rPr>
-              <w:noProof/>
-            </w:rPr>
-          </w:pPr>
-          <w:hyperlink w:anchor="_Toc110435620" w:history="1">
-            <w:r>
-              <w:rPr>
-                <w:rStyle w:val="Collegamentoipertestuale"/>
-                <w:noProof/>
-              </w:rPr>
-              <w:t>Pr</w:t>
-            </w:r>
-            <w:r>
-              <w:rPr>
-                <w:rStyle w:val="Collegamentoipertestuale"/>
-                <w:noProof/>
-              </w:rPr>
-              <w:t>i</w:t>
-            </w:r>
-            <w:r>
-              <w:rPr>
-                <w:rStyle w:val="Collegamentoipertestuale"/>
-                <w:noProof/>
-              </w:rPr>
-              <w:t>mo Utilizzo</w:t>
-            </w:r>
-            <w:r>
-              <w:rPr>
-                <w:noProof/>
-                <w:webHidden/>
-              </w:rPr>
-              <w:tab/>
-            </w:r>
-            <w:r>
-              <w:rPr>
-                <w:noProof/>
-                <w:webHidden/>
-              </w:rPr>
-              <w:fldChar w:fldCharType="begin"/>
-            </w:r>
-            <w:r>
-              <w:rPr>
-                <w:noProof/>
-                <w:webHidden/>
-              </w:rPr>
-              <w:instrText xml:space="preserve"> PAGEREF _Toc110435620 \h </w:instrText>
-            </w:r>
-            <w:r>
-              <w:rPr>
-                <w:noProof/>
-                <w:webHidden/>
-              </w:rPr>
-            </w:r>
-            <w:r>
-              <w:rPr>
-                <w:noProof/>
-                <w:webHidden/>
-              </w:rPr>
-              <w:fldChar w:fldCharType="separate"/>
-            </w:r>
-            <w:r>
-              <w:rPr>
-                <w:noProof/>
-                <w:webHidden/>
-              </w:rPr>
-              <w:t>4</w:t>
+              <w:t>5</w:t>
             </w:r>
             <w:r>
               <w:rPr>
@@ -396,7 +317,7 @@
               <w:lang w:eastAsia="it-IT"/>
             </w:rPr>
           </w:pPr>
-          <w:hyperlink w:anchor="_Toc110435621" w:history="1">
+          <w:hyperlink w:anchor="_Toc110521870" w:history="1">
             <w:r>
               <w:rPr>
                 <w:rStyle w:val="Collegamentoipertestuale"/>
@@ -423,7 +344,7 @@
                 <w:noProof/>
                 <w:webHidden/>
               </w:rPr>
-              <w:instrText xml:space="preserve"> PAGEREF _Toc110435621 \h </w:instrText>
+              <w:instrText xml:space="preserve"> PAGEREF _Toc110521870 \h </w:instrText>
             </w:r>
             <w:r>
               <w:rPr>
@@ -443,7 +364,305 @@
                 <w:noProof/>
                 <w:webHidden/>
               </w:rPr>
-              <w:t>5</w:t>
+              <w:t>6</w:t>
+            </w:r>
+            <w:r>
+              <w:rPr>
+                <w:noProof/>
+                <w:webHidden/>
+              </w:rPr>
+              <w:fldChar w:fldCharType="end"/>
+            </w:r>
+          </w:hyperlink>
+        </w:p>
+        <w:p>
+          <w:pPr>
+            <w:pStyle w:val="Sommario2"/>
+            <w:tabs>
+              <w:tab w:val="right" w:leader="dot" w:pos="9628"/>
+            </w:tabs>
+            <w:rPr>
+              <w:rFonts w:eastAsiaTheme="minorEastAsia"/>
+              <w:noProof/>
+              <w:sz w:val="22"/>
+              <w:lang w:eastAsia="it-IT"/>
+            </w:rPr>
+          </w:pPr>
+          <w:hyperlink w:anchor="_Toc110521871" w:history="1">
+            <w:r>
+              <w:rPr>
+                <w:rStyle w:val="Collegamentoipertestuale"/>
+                <w:noProof/>
+              </w:rPr>
+              <w:t>Caso Base</w:t>
+            </w:r>
+            <w:r>
+              <w:rPr>
+                <w:noProof/>
+                <w:webHidden/>
+              </w:rPr>
+              <w:tab/>
+            </w:r>
+            <w:r>
+              <w:rPr>
+                <w:noProof/>
+                <w:webHidden/>
+              </w:rPr>
+              <w:fldChar w:fldCharType="begin"/>
+            </w:r>
+            <w:r>
+              <w:rPr>
+                <w:noProof/>
+                <w:webHidden/>
+              </w:rPr>
+              <w:instrText xml:space="preserve"> PAGEREF _Toc110521871 \h </w:instrText>
+            </w:r>
+            <w:r>
+              <w:rPr>
+                <w:noProof/>
+                <w:webHidden/>
+              </w:rPr>
+            </w:r>
+            <w:r>
+              <w:rPr>
+                <w:noProof/>
+                <w:webHidden/>
+              </w:rPr>
+              <w:fldChar w:fldCharType="separate"/>
+            </w:r>
+            <w:r>
+              <w:rPr>
+                <w:noProof/>
+                <w:webHidden/>
+              </w:rPr>
+              <w:t>6</w:t>
+            </w:r>
+            <w:r>
+              <w:rPr>
+                <w:noProof/>
+                <w:webHidden/>
+              </w:rPr>
+              <w:fldChar w:fldCharType="end"/>
+            </w:r>
+          </w:hyperlink>
+        </w:p>
+        <w:p>
+          <w:pPr>
+            <w:pStyle w:val="Sommario2"/>
+            <w:tabs>
+              <w:tab w:val="right" w:leader="dot" w:pos="9628"/>
+            </w:tabs>
+            <w:rPr>
+              <w:rFonts w:eastAsiaTheme="minorEastAsia"/>
+              <w:noProof/>
+              <w:sz w:val="22"/>
+              <w:lang w:eastAsia="it-IT"/>
+            </w:rPr>
+          </w:pPr>
+          <w:hyperlink w:anchor="_Toc110521872" w:history="1">
+            <w:r>
+              <w:rPr>
+                <w:rStyle w:val="Collegamentoipertestuale"/>
+                <w:noProof/>
+              </w:rPr>
+              <w:t>Caso 1: Non sono pr</w:t>
+            </w:r>
+            <w:r>
+              <w:rPr>
+                <w:rStyle w:val="Collegamentoipertestuale"/>
+                <w:noProof/>
+              </w:rPr>
+              <w:t>e</w:t>
+            </w:r>
+            <w:r>
+              <w:rPr>
+                <w:rStyle w:val="Collegamentoipertestuale"/>
+                <w:noProof/>
+              </w:rPr>
+              <w:t>senti aziende</w:t>
+            </w:r>
+            <w:r>
+              <w:rPr>
+                <w:noProof/>
+                <w:webHidden/>
+              </w:rPr>
+              <w:tab/>
+            </w:r>
+            <w:r>
+              <w:rPr>
+                <w:noProof/>
+                <w:webHidden/>
+              </w:rPr>
+              <w:fldChar w:fldCharType="begin"/>
+            </w:r>
+            <w:r>
+              <w:rPr>
+                <w:noProof/>
+                <w:webHidden/>
+              </w:rPr>
+              <w:instrText xml:space="preserve"> PAGEREF _Toc110521872 \h </w:instrText>
+            </w:r>
+            <w:r>
+              <w:rPr>
+                <w:noProof/>
+                <w:webHidden/>
+              </w:rPr>
+            </w:r>
+            <w:r>
+              <w:rPr>
+                <w:noProof/>
+                <w:webHidden/>
+              </w:rPr>
+              <w:fldChar w:fldCharType="separate"/>
+            </w:r>
+            <w:r>
+              <w:rPr>
+                <w:noProof/>
+                <w:webHidden/>
+              </w:rPr>
+              <w:t>7</w:t>
+            </w:r>
+            <w:r>
+              <w:rPr>
+                <w:noProof/>
+                <w:webHidden/>
+              </w:rPr>
+              <w:fldChar w:fldCharType="end"/>
+            </w:r>
+          </w:hyperlink>
+        </w:p>
+        <w:p>
+          <w:pPr>
+            <w:pStyle w:val="Sommario2"/>
+            <w:tabs>
+              <w:tab w:val="right" w:leader="dot" w:pos="9628"/>
+            </w:tabs>
+            <w:rPr>
+              <w:rFonts w:eastAsiaTheme="minorEastAsia"/>
+              <w:noProof/>
+              <w:sz w:val="22"/>
+              <w:lang w:eastAsia="it-IT"/>
+            </w:rPr>
+          </w:pPr>
+          <w:hyperlink w:anchor="_Toc110521873" w:history="1">
+            <w:r>
+              <w:rPr>
+                <w:rStyle w:val="Collegamentoipertestuale"/>
+                <w:noProof/>
+              </w:rPr>
+              <w:t>Caso 2: Non sono presenti corsi</w:t>
+            </w:r>
+            <w:r>
+              <w:rPr>
+                <w:noProof/>
+                <w:webHidden/>
+              </w:rPr>
+              <w:tab/>
+            </w:r>
+            <w:r>
+              <w:rPr>
+                <w:noProof/>
+                <w:webHidden/>
+              </w:rPr>
+              <w:fldChar w:fldCharType="begin"/>
+            </w:r>
+            <w:r>
+              <w:rPr>
+                <w:noProof/>
+                <w:webHidden/>
+              </w:rPr>
+              <w:instrText xml:space="preserve"> PAGEREF _Toc110521873 \h </w:instrText>
+            </w:r>
+            <w:r>
+              <w:rPr>
+                <w:noProof/>
+                <w:webHidden/>
+              </w:rPr>
+            </w:r>
+            <w:r>
+              <w:rPr>
+                <w:noProof/>
+                <w:webHidden/>
+              </w:rPr>
+              <w:fldChar w:fldCharType="separate"/>
+            </w:r>
+            <w:r>
+              <w:rPr>
+                <w:noProof/>
+                <w:webHidden/>
+              </w:rPr>
+              <w:t>8</w:t>
+            </w:r>
+            <w:r>
+              <w:rPr>
+                <w:noProof/>
+                <w:webHidden/>
+              </w:rPr>
+              <w:fldChar w:fldCharType="end"/>
+            </w:r>
+          </w:hyperlink>
+        </w:p>
+        <w:p>
+          <w:pPr>
+            <w:pStyle w:val="Sommario2"/>
+            <w:tabs>
+              <w:tab w:val="right" w:leader="dot" w:pos="9628"/>
+            </w:tabs>
+            <w:rPr>
+              <w:rFonts w:eastAsiaTheme="minorEastAsia"/>
+              <w:noProof/>
+              <w:sz w:val="22"/>
+              <w:lang w:eastAsia="it-IT"/>
+            </w:rPr>
+          </w:pPr>
+          <w:hyperlink w:anchor="_Toc110521874" w:history="1">
+            <w:r>
+              <w:rPr>
+                <w:rStyle w:val="Collegamentoipertestuale"/>
+                <w:noProof/>
+              </w:rPr>
+              <w:t>Caso 3: Non sono presenti studenti</w:t>
+            </w:r>
+            <w:r>
+              <w:rPr>
+                <w:noProof/>
+                <w:webHidden/>
+              </w:rPr>
+              <w:tab/>
+            </w:r>
+            <w:r>
+              <w:rPr>
+                <w:noProof/>
+                <w:webHidden/>
+              </w:rPr>
+              <w:fldChar w:fldCharType="begin"/>
+            </w:r>
+            <w:r>
+              <w:rPr>
+                <w:noProof/>
+                <w:webHidden/>
+              </w:rPr>
+              <w:instrText xml:space="preserve"> PAGEREF _Toc110521874 \h </w:instrText>
+            </w:r>
+            <w:r>
+              <w:rPr>
+                <w:noProof/>
+                <w:webHidden/>
+              </w:rPr>
+            </w:r>
+            <w:r>
+              <w:rPr>
+                <w:noProof/>
+                <w:webHidden/>
+              </w:rPr>
+              <w:fldChar w:fldCharType="separate"/>
+            </w:r>
+            <w:r>
+              <w:rPr>
+                <w:noProof/>
+                <w:webHidden/>
+              </w:rPr>
+              <w:t>9</w:t>
             </w:r>
             <w:r>
               <w:rPr>
@@ -467,13 +686,13 @@
               <w:lang w:eastAsia="it-IT"/>
             </w:rPr>
           </w:pPr>
-          <w:hyperlink w:anchor="_Toc110435622" w:history="1">
+          <w:hyperlink w:anchor="_Toc110521875" w:history="1">
             <w:r>
               <w:rPr>
                 <w:rStyle w:val="Collegamentoipertestuale"/>
                 <w:noProof/>
               </w:rPr>
-              <w:t>Scenari dei casi d’uso</w:t>
+              <w:t>Diagramma delle classi</w:t>
             </w:r>
             <w:r>
               <w:rPr>
@@ -494,7 +713,7 @@
                 <w:noProof/>
                 <w:webHidden/>
               </w:rPr>
-              <w:instrText xml:space="preserve"> PAGEREF _Toc110435622 \h </w:instrText>
+              <w:instrText xml:space="preserve"> PAGEREF _Toc110521875 \h </w:instrText>
             </w:r>
             <w:r>
               <w:rPr>
@@ -514,7 +733,859 @@
                 <w:noProof/>
                 <w:webHidden/>
               </w:rPr>
-              <w:t>6</w:t>
+              <w:t>10</w:t>
+            </w:r>
+            <w:r>
+              <w:rPr>
+                <w:noProof/>
+                <w:webHidden/>
+              </w:rPr>
+              <w:fldChar w:fldCharType="end"/>
+            </w:r>
+          </w:hyperlink>
+        </w:p>
+        <w:p>
+          <w:pPr>
+            <w:pStyle w:val="Sommario2"/>
+            <w:tabs>
+              <w:tab w:val="right" w:leader="dot" w:pos="9628"/>
+            </w:tabs>
+            <w:rPr>
+              <w:rFonts w:eastAsiaTheme="minorEastAsia"/>
+              <w:noProof/>
+              <w:sz w:val="22"/>
+              <w:lang w:eastAsia="it-IT"/>
+            </w:rPr>
+          </w:pPr>
+          <w:hyperlink w:anchor="_Toc110521876" w:history="1">
+            <w:r>
+              <w:rPr>
+                <w:rStyle w:val="Collegamentoipertestuale"/>
+                <w:noProof/>
+              </w:rPr>
+              <w:t>Company</w:t>
+            </w:r>
+            <w:r>
+              <w:rPr>
+                <w:noProof/>
+                <w:webHidden/>
+              </w:rPr>
+              <w:tab/>
+            </w:r>
+            <w:r>
+              <w:rPr>
+                <w:noProof/>
+                <w:webHidden/>
+              </w:rPr>
+              <w:fldChar w:fldCharType="begin"/>
+            </w:r>
+            <w:r>
+              <w:rPr>
+                <w:noProof/>
+                <w:webHidden/>
+              </w:rPr>
+              <w:instrText xml:space="preserve"> PAGEREF _Toc110521876 \h </w:instrText>
+            </w:r>
+            <w:r>
+              <w:rPr>
+                <w:noProof/>
+                <w:webHidden/>
+              </w:rPr>
+            </w:r>
+            <w:r>
+              <w:rPr>
+                <w:noProof/>
+                <w:webHidden/>
+              </w:rPr>
+              <w:fldChar w:fldCharType="separate"/>
+            </w:r>
+            <w:r>
+              <w:rPr>
+                <w:noProof/>
+                <w:webHidden/>
+              </w:rPr>
+              <w:t>10</w:t>
+            </w:r>
+            <w:r>
+              <w:rPr>
+                <w:noProof/>
+                <w:webHidden/>
+              </w:rPr>
+              <w:fldChar w:fldCharType="end"/>
+            </w:r>
+          </w:hyperlink>
+        </w:p>
+        <w:p>
+          <w:pPr>
+            <w:pStyle w:val="Sommario3"/>
+            <w:tabs>
+              <w:tab w:val="right" w:leader="dot" w:pos="9628"/>
+            </w:tabs>
+            <w:rPr>
+              <w:rFonts w:eastAsiaTheme="minorEastAsia"/>
+              <w:noProof/>
+              <w:sz w:val="22"/>
+              <w:lang w:eastAsia="it-IT"/>
+            </w:rPr>
+          </w:pPr>
+          <w:hyperlink w:anchor="_Toc110521877" w:history="1">
+            <w:r>
+              <w:rPr>
+                <w:rStyle w:val="Collegamentoipertestuale"/>
+                <w:noProof/>
+              </w:rPr>
+              <w:t>Attributi</w:t>
+            </w:r>
+            <w:r>
+              <w:rPr>
+                <w:noProof/>
+                <w:webHidden/>
+              </w:rPr>
+              <w:tab/>
+            </w:r>
+            <w:r>
+              <w:rPr>
+                <w:noProof/>
+                <w:webHidden/>
+              </w:rPr>
+              <w:fldChar w:fldCharType="begin"/>
+            </w:r>
+            <w:r>
+              <w:rPr>
+                <w:noProof/>
+                <w:webHidden/>
+              </w:rPr>
+              <w:instrText xml:space="preserve"> PAGEREF _Toc110521877 \h </w:instrText>
+            </w:r>
+            <w:r>
+              <w:rPr>
+                <w:noProof/>
+                <w:webHidden/>
+              </w:rPr>
+            </w:r>
+            <w:r>
+              <w:rPr>
+                <w:noProof/>
+                <w:webHidden/>
+              </w:rPr>
+              <w:fldChar w:fldCharType="separate"/>
+            </w:r>
+            <w:r>
+              <w:rPr>
+                <w:noProof/>
+                <w:webHidden/>
+              </w:rPr>
+              <w:t>10</w:t>
+            </w:r>
+            <w:r>
+              <w:rPr>
+                <w:noProof/>
+                <w:webHidden/>
+              </w:rPr>
+              <w:fldChar w:fldCharType="end"/>
+            </w:r>
+          </w:hyperlink>
+        </w:p>
+        <w:p>
+          <w:pPr>
+            <w:pStyle w:val="Sommario2"/>
+            <w:tabs>
+              <w:tab w:val="right" w:leader="dot" w:pos="9628"/>
+            </w:tabs>
+            <w:rPr>
+              <w:rFonts w:eastAsiaTheme="minorEastAsia"/>
+              <w:noProof/>
+              <w:sz w:val="22"/>
+              <w:lang w:eastAsia="it-IT"/>
+            </w:rPr>
+          </w:pPr>
+          <w:hyperlink w:anchor="_Toc110521878" w:history="1">
+            <w:r>
+              <w:rPr>
+                <w:rStyle w:val="Collegamentoipertestuale"/>
+                <w:noProof/>
+              </w:rPr>
+              <w:t>Course</w:t>
+            </w:r>
+            <w:r>
+              <w:rPr>
+                <w:noProof/>
+                <w:webHidden/>
+              </w:rPr>
+              <w:tab/>
+            </w:r>
+            <w:r>
+              <w:rPr>
+                <w:noProof/>
+                <w:webHidden/>
+              </w:rPr>
+              <w:fldChar w:fldCharType="begin"/>
+            </w:r>
+            <w:r>
+              <w:rPr>
+                <w:noProof/>
+                <w:webHidden/>
+              </w:rPr>
+              <w:instrText xml:space="preserve"> PAGEREF _Toc110521878 \h </w:instrText>
+            </w:r>
+            <w:r>
+              <w:rPr>
+                <w:noProof/>
+                <w:webHidden/>
+              </w:rPr>
+            </w:r>
+            <w:r>
+              <w:rPr>
+                <w:noProof/>
+                <w:webHidden/>
+              </w:rPr>
+              <w:fldChar w:fldCharType="separate"/>
+            </w:r>
+            <w:r>
+              <w:rPr>
+                <w:noProof/>
+                <w:webHidden/>
+              </w:rPr>
+              <w:t>10</w:t>
+            </w:r>
+            <w:r>
+              <w:rPr>
+                <w:noProof/>
+                <w:webHidden/>
+              </w:rPr>
+              <w:fldChar w:fldCharType="end"/>
+            </w:r>
+          </w:hyperlink>
+        </w:p>
+        <w:p>
+          <w:pPr>
+            <w:pStyle w:val="Sommario3"/>
+            <w:tabs>
+              <w:tab w:val="right" w:leader="dot" w:pos="9628"/>
+            </w:tabs>
+            <w:rPr>
+              <w:rFonts w:eastAsiaTheme="minorEastAsia"/>
+              <w:noProof/>
+              <w:sz w:val="22"/>
+              <w:lang w:eastAsia="it-IT"/>
+            </w:rPr>
+          </w:pPr>
+          <w:hyperlink w:anchor="_Toc110521879" w:history="1">
+            <w:r>
+              <w:rPr>
+                <w:rStyle w:val="Collegamentoipertestuale"/>
+                <w:noProof/>
+              </w:rPr>
+              <w:t>Attributi</w:t>
+            </w:r>
+            <w:r>
+              <w:rPr>
+                <w:noProof/>
+                <w:webHidden/>
+              </w:rPr>
+              <w:tab/>
+            </w:r>
+            <w:r>
+              <w:rPr>
+                <w:noProof/>
+                <w:webHidden/>
+              </w:rPr>
+              <w:fldChar w:fldCharType="begin"/>
+            </w:r>
+            <w:r>
+              <w:rPr>
+                <w:noProof/>
+                <w:webHidden/>
+              </w:rPr>
+              <w:instrText xml:space="preserve"> PAGEREF _Toc110521879 \h </w:instrText>
+            </w:r>
+            <w:r>
+              <w:rPr>
+                <w:noProof/>
+                <w:webHidden/>
+              </w:rPr>
+            </w:r>
+            <w:r>
+              <w:rPr>
+                <w:noProof/>
+                <w:webHidden/>
+              </w:rPr>
+              <w:fldChar w:fldCharType="separate"/>
+            </w:r>
+            <w:r>
+              <w:rPr>
+                <w:noProof/>
+                <w:webHidden/>
+              </w:rPr>
+              <w:t>10</w:t>
+            </w:r>
+            <w:r>
+              <w:rPr>
+                <w:noProof/>
+                <w:webHidden/>
+              </w:rPr>
+              <w:fldChar w:fldCharType="end"/>
+            </w:r>
+          </w:hyperlink>
+        </w:p>
+        <w:p>
+          <w:pPr>
+            <w:pStyle w:val="Sommario2"/>
+            <w:tabs>
+              <w:tab w:val="right" w:leader="dot" w:pos="9628"/>
+            </w:tabs>
+            <w:rPr>
+              <w:rFonts w:eastAsiaTheme="minorEastAsia"/>
+              <w:noProof/>
+              <w:sz w:val="22"/>
+              <w:lang w:eastAsia="it-IT"/>
+            </w:rPr>
+          </w:pPr>
+          <w:hyperlink w:anchor="_Toc110521880" w:history="1">
+            <w:r>
+              <w:rPr>
+                <w:rStyle w:val="Collegamentoipertestuale"/>
+                <w:noProof/>
+              </w:rPr>
+              <w:t>Lesson</w:t>
+            </w:r>
+            <w:r>
+              <w:rPr>
+                <w:noProof/>
+                <w:webHidden/>
+              </w:rPr>
+              <w:tab/>
+            </w:r>
+            <w:r>
+              <w:rPr>
+                <w:noProof/>
+                <w:webHidden/>
+              </w:rPr>
+              <w:fldChar w:fldCharType="begin"/>
+            </w:r>
+            <w:r>
+              <w:rPr>
+                <w:noProof/>
+                <w:webHidden/>
+              </w:rPr>
+              <w:instrText xml:space="preserve"> PAGEREF _Toc110521880 \h </w:instrText>
+            </w:r>
+            <w:r>
+              <w:rPr>
+                <w:noProof/>
+                <w:webHidden/>
+              </w:rPr>
+            </w:r>
+            <w:r>
+              <w:rPr>
+                <w:noProof/>
+                <w:webHidden/>
+              </w:rPr>
+              <w:fldChar w:fldCharType="separate"/>
+            </w:r>
+            <w:r>
+              <w:rPr>
+                <w:noProof/>
+                <w:webHidden/>
+              </w:rPr>
+              <w:t>11</w:t>
+            </w:r>
+            <w:r>
+              <w:rPr>
+                <w:noProof/>
+                <w:webHidden/>
+              </w:rPr>
+              <w:fldChar w:fldCharType="end"/>
+            </w:r>
+          </w:hyperlink>
+        </w:p>
+        <w:p>
+          <w:pPr>
+            <w:pStyle w:val="Sommario3"/>
+            <w:tabs>
+              <w:tab w:val="right" w:leader="dot" w:pos="9628"/>
+            </w:tabs>
+            <w:rPr>
+              <w:rFonts w:eastAsiaTheme="minorEastAsia"/>
+              <w:noProof/>
+              <w:sz w:val="22"/>
+              <w:lang w:eastAsia="it-IT"/>
+            </w:rPr>
+          </w:pPr>
+          <w:hyperlink w:anchor="_Toc110521881" w:history="1">
+            <w:r>
+              <w:rPr>
+                <w:rStyle w:val="Collegamentoipertestuale"/>
+                <w:noProof/>
+              </w:rPr>
+              <w:t>Attributi</w:t>
+            </w:r>
+            <w:r>
+              <w:rPr>
+                <w:noProof/>
+                <w:webHidden/>
+              </w:rPr>
+              <w:tab/>
+            </w:r>
+            <w:r>
+              <w:rPr>
+                <w:noProof/>
+                <w:webHidden/>
+              </w:rPr>
+              <w:fldChar w:fldCharType="begin"/>
+            </w:r>
+            <w:r>
+              <w:rPr>
+                <w:noProof/>
+                <w:webHidden/>
+              </w:rPr>
+              <w:instrText xml:space="preserve"> PAGEREF _Toc110521881 \h </w:instrText>
+            </w:r>
+            <w:r>
+              <w:rPr>
+                <w:noProof/>
+                <w:webHidden/>
+              </w:rPr>
+            </w:r>
+            <w:r>
+              <w:rPr>
+                <w:noProof/>
+                <w:webHidden/>
+              </w:rPr>
+              <w:fldChar w:fldCharType="separate"/>
+            </w:r>
+            <w:r>
+              <w:rPr>
+                <w:noProof/>
+                <w:webHidden/>
+              </w:rPr>
+              <w:t>11</w:t>
+            </w:r>
+            <w:r>
+              <w:rPr>
+                <w:noProof/>
+                <w:webHidden/>
+              </w:rPr>
+              <w:fldChar w:fldCharType="end"/>
+            </w:r>
+          </w:hyperlink>
+        </w:p>
+        <w:p>
+          <w:pPr>
+            <w:pStyle w:val="Sommario2"/>
+            <w:tabs>
+              <w:tab w:val="right" w:leader="dot" w:pos="9628"/>
+            </w:tabs>
+            <w:rPr>
+              <w:rFonts w:eastAsiaTheme="minorEastAsia"/>
+              <w:noProof/>
+              <w:sz w:val="22"/>
+              <w:lang w:eastAsia="it-IT"/>
+            </w:rPr>
+          </w:pPr>
+          <w:hyperlink w:anchor="_Toc110521882" w:history="1">
+            <w:r>
+              <w:rPr>
+                <w:rStyle w:val="Collegamentoipertestuale"/>
+                <w:noProof/>
+              </w:rPr>
+              <w:t>Student</w:t>
+            </w:r>
+            <w:r>
+              <w:rPr>
+                <w:noProof/>
+                <w:webHidden/>
+              </w:rPr>
+              <w:tab/>
+            </w:r>
+            <w:r>
+              <w:rPr>
+                <w:noProof/>
+                <w:webHidden/>
+              </w:rPr>
+              <w:fldChar w:fldCharType="begin"/>
+            </w:r>
+            <w:r>
+              <w:rPr>
+                <w:noProof/>
+                <w:webHidden/>
+              </w:rPr>
+              <w:instrText xml:space="preserve"> PAGEREF _Toc110521882 \h </w:instrText>
+            </w:r>
+            <w:r>
+              <w:rPr>
+                <w:noProof/>
+                <w:webHidden/>
+              </w:rPr>
+            </w:r>
+            <w:r>
+              <w:rPr>
+                <w:noProof/>
+                <w:webHidden/>
+              </w:rPr>
+              <w:fldChar w:fldCharType="separate"/>
+            </w:r>
+            <w:r>
+              <w:rPr>
+                <w:noProof/>
+                <w:webHidden/>
+              </w:rPr>
+              <w:t>11</w:t>
+            </w:r>
+            <w:r>
+              <w:rPr>
+                <w:noProof/>
+                <w:webHidden/>
+              </w:rPr>
+              <w:fldChar w:fldCharType="end"/>
+            </w:r>
+          </w:hyperlink>
+        </w:p>
+        <w:p>
+          <w:pPr>
+            <w:pStyle w:val="Sommario3"/>
+            <w:tabs>
+              <w:tab w:val="right" w:leader="dot" w:pos="9628"/>
+            </w:tabs>
+            <w:rPr>
+              <w:rFonts w:eastAsiaTheme="minorEastAsia"/>
+              <w:noProof/>
+              <w:sz w:val="22"/>
+              <w:lang w:eastAsia="it-IT"/>
+            </w:rPr>
+          </w:pPr>
+          <w:hyperlink w:anchor="_Toc110521883" w:history="1">
+            <w:r>
+              <w:rPr>
+                <w:rStyle w:val="Collegamentoipertestuale"/>
+                <w:noProof/>
+              </w:rPr>
+              <w:t>Attributi</w:t>
+            </w:r>
+            <w:r>
+              <w:rPr>
+                <w:noProof/>
+                <w:webHidden/>
+              </w:rPr>
+              <w:tab/>
+            </w:r>
+            <w:r>
+              <w:rPr>
+                <w:noProof/>
+                <w:webHidden/>
+              </w:rPr>
+              <w:fldChar w:fldCharType="begin"/>
+            </w:r>
+            <w:r>
+              <w:rPr>
+                <w:noProof/>
+                <w:webHidden/>
+              </w:rPr>
+              <w:instrText xml:space="preserve"> PAGEREF _Toc110521883 \h </w:instrText>
+            </w:r>
+            <w:r>
+              <w:rPr>
+                <w:noProof/>
+                <w:webHidden/>
+              </w:rPr>
+            </w:r>
+            <w:r>
+              <w:rPr>
+                <w:noProof/>
+                <w:webHidden/>
+              </w:rPr>
+              <w:fldChar w:fldCharType="separate"/>
+            </w:r>
+            <w:r>
+              <w:rPr>
+                <w:noProof/>
+                <w:webHidden/>
+              </w:rPr>
+              <w:t>11</w:t>
+            </w:r>
+            <w:r>
+              <w:rPr>
+                <w:noProof/>
+                <w:webHidden/>
+              </w:rPr>
+              <w:fldChar w:fldCharType="end"/>
+            </w:r>
+          </w:hyperlink>
+        </w:p>
+        <w:p>
+          <w:pPr>
+            <w:pStyle w:val="Sommario2"/>
+            <w:tabs>
+              <w:tab w:val="right" w:leader="dot" w:pos="9628"/>
+            </w:tabs>
+            <w:rPr>
+              <w:rFonts w:eastAsiaTheme="minorEastAsia"/>
+              <w:noProof/>
+              <w:sz w:val="22"/>
+              <w:lang w:eastAsia="it-IT"/>
+            </w:rPr>
+          </w:pPr>
+          <w:hyperlink w:anchor="_Toc110521884" w:history="1">
+            <w:r>
+              <w:rPr>
+                <w:rStyle w:val="Collegamentoipertestuale"/>
+                <w:noProof/>
+              </w:rPr>
+              <w:t>Exam</w:t>
+            </w:r>
+            <w:r>
+              <w:rPr>
+                <w:noProof/>
+                <w:webHidden/>
+              </w:rPr>
+              <w:tab/>
+            </w:r>
+            <w:r>
+              <w:rPr>
+                <w:noProof/>
+                <w:webHidden/>
+              </w:rPr>
+              <w:fldChar w:fldCharType="begin"/>
+            </w:r>
+            <w:r>
+              <w:rPr>
+                <w:noProof/>
+                <w:webHidden/>
+              </w:rPr>
+              <w:instrText xml:space="preserve"> PAGEREF _Toc110521884 \h </w:instrText>
+            </w:r>
+            <w:r>
+              <w:rPr>
+                <w:noProof/>
+                <w:webHidden/>
+              </w:rPr>
+            </w:r>
+            <w:r>
+              <w:rPr>
+                <w:noProof/>
+                <w:webHidden/>
+              </w:rPr>
+              <w:fldChar w:fldCharType="separate"/>
+            </w:r>
+            <w:r>
+              <w:rPr>
+                <w:noProof/>
+                <w:webHidden/>
+              </w:rPr>
+              <w:t>11</w:t>
+            </w:r>
+            <w:r>
+              <w:rPr>
+                <w:noProof/>
+                <w:webHidden/>
+              </w:rPr>
+              <w:fldChar w:fldCharType="end"/>
+            </w:r>
+          </w:hyperlink>
+        </w:p>
+        <w:p>
+          <w:pPr>
+            <w:pStyle w:val="Sommario3"/>
+            <w:tabs>
+              <w:tab w:val="right" w:leader="dot" w:pos="9628"/>
+            </w:tabs>
+            <w:rPr>
+              <w:rFonts w:eastAsiaTheme="minorEastAsia"/>
+              <w:noProof/>
+              <w:sz w:val="22"/>
+              <w:lang w:eastAsia="it-IT"/>
+            </w:rPr>
+          </w:pPr>
+          <w:hyperlink w:anchor="_Toc110521885" w:history="1">
+            <w:r>
+              <w:rPr>
+                <w:rStyle w:val="Collegamentoipertestuale"/>
+                <w:noProof/>
+              </w:rPr>
+              <w:t>Attributi</w:t>
+            </w:r>
+            <w:r>
+              <w:rPr>
+                <w:noProof/>
+                <w:webHidden/>
+              </w:rPr>
+              <w:tab/>
+            </w:r>
+            <w:r>
+              <w:rPr>
+                <w:noProof/>
+                <w:webHidden/>
+              </w:rPr>
+              <w:fldChar w:fldCharType="begin"/>
+            </w:r>
+            <w:r>
+              <w:rPr>
+                <w:noProof/>
+                <w:webHidden/>
+              </w:rPr>
+              <w:instrText xml:space="preserve"> PAGEREF _Toc110521885 \h </w:instrText>
+            </w:r>
+            <w:r>
+              <w:rPr>
+                <w:noProof/>
+                <w:webHidden/>
+              </w:rPr>
+            </w:r>
+            <w:r>
+              <w:rPr>
+                <w:noProof/>
+                <w:webHidden/>
+              </w:rPr>
+              <w:fldChar w:fldCharType="separate"/>
+            </w:r>
+            <w:r>
+              <w:rPr>
+                <w:noProof/>
+                <w:webHidden/>
+              </w:rPr>
+              <w:t>11</w:t>
+            </w:r>
+            <w:r>
+              <w:rPr>
+                <w:noProof/>
+                <w:webHidden/>
+              </w:rPr>
+              <w:fldChar w:fldCharType="end"/>
+            </w:r>
+          </w:hyperlink>
+        </w:p>
+        <w:p>
+          <w:pPr>
+            <w:pStyle w:val="Sommario2"/>
+            <w:tabs>
+              <w:tab w:val="right" w:leader="dot" w:pos="9628"/>
+            </w:tabs>
+            <w:rPr>
+              <w:rFonts w:eastAsiaTheme="minorEastAsia"/>
+              <w:noProof/>
+              <w:sz w:val="22"/>
+              <w:lang w:eastAsia="it-IT"/>
+            </w:rPr>
+          </w:pPr>
+          <w:hyperlink w:anchor="_Toc110521886" w:history="1">
+            <w:r>
+              <w:rPr>
+                <w:rStyle w:val="Collegamentoipertestuale"/>
+                <w:noProof/>
+              </w:rPr>
+              <w:t>Skill</w:t>
+            </w:r>
+            <w:r>
+              <w:rPr>
+                <w:noProof/>
+                <w:webHidden/>
+              </w:rPr>
+              <w:tab/>
+            </w:r>
+            <w:r>
+              <w:rPr>
+                <w:noProof/>
+                <w:webHidden/>
+              </w:rPr>
+              <w:fldChar w:fldCharType="begin"/>
+            </w:r>
+            <w:r>
+              <w:rPr>
+                <w:noProof/>
+                <w:webHidden/>
+              </w:rPr>
+              <w:instrText xml:space="preserve"> PAGEREF _Toc110521886 \h </w:instrText>
+            </w:r>
+            <w:r>
+              <w:rPr>
+                <w:noProof/>
+                <w:webHidden/>
+              </w:rPr>
+            </w:r>
+            <w:r>
+              <w:rPr>
+                <w:noProof/>
+                <w:webHidden/>
+              </w:rPr>
+              <w:fldChar w:fldCharType="separate"/>
+            </w:r>
+            <w:r>
+              <w:rPr>
+                <w:noProof/>
+                <w:webHidden/>
+              </w:rPr>
+              <w:t>12</w:t>
+            </w:r>
+            <w:r>
+              <w:rPr>
+                <w:noProof/>
+                <w:webHidden/>
+              </w:rPr>
+              <w:fldChar w:fldCharType="end"/>
+            </w:r>
+          </w:hyperlink>
+        </w:p>
+        <w:p>
+          <w:pPr>
+            <w:pStyle w:val="Sommario3"/>
+            <w:tabs>
+              <w:tab w:val="right" w:leader="dot" w:pos="9628"/>
+            </w:tabs>
+            <w:rPr>
+              <w:rFonts w:eastAsiaTheme="minorEastAsia"/>
+              <w:noProof/>
+              <w:sz w:val="22"/>
+              <w:lang w:eastAsia="it-IT"/>
+            </w:rPr>
+          </w:pPr>
+          <w:hyperlink w:anchor="_Toc110521887" w:history="1">
+            <w:r>
+              <w:rPr>
+                <w:rStyle w:val="Collegamentoipertestuale"/>
+                <w:noProof/>
+              </w:rPr>
+              <w:t>Attributi</w:t>
+            </w:r>
+            <w:r>
+              <w:rPr>
+                <w:noProof/>
+                <w:webHidden/>
+              </w:rPr>
+              <w:tab/>
+            </w:r>
+            <w:r>
+              <w:rPr>
+                <w:noProof/>
+                <w:webHidden/>
+              </w:rPr>
+              <w:fldChar w:fldCharType="begin"/>
+            </w:r>
+            <w:r>
+              <w:rPr>
+                <w:noProof/>
+                <w:webHidden/>
+              </w:rPr>
+              <w:instrText xml:space="preserve"> PAGEREF _Toc110521887 \h </w:instrText>
+            </w:r>
+            <w:r>
+              <w:rPr>
+                <w:noProof/>
+                <w:webHidden/>
+              </w:rPr>
+            </w:r>
+            <w:r>
+              <w:rPr>
+                <w:noProof/>
+                <w:webHidden/>
+              </w:rPr>
+              <w:fldChar w:fldCharType="separate"/>
+            </w:r>
+            <w:r>
+              <w:rPr>
+                <w:noProof/>
+                <w:webHidden/>
+              </w:rPr>
+              <w:t>12</w:t>
             </w:r>
             <w:r>
               <w:rPr>
@@ -538,7 +1609,7 @@
               <w:lang w:eastAsia="it-IT"/>
             </w:rPr>
           </w:pPr>
-          <w:hyperlink w:anchor="_Toc110435623" w:history="1">
+          <w:hyperlink w:anchor="_Toc110521888" w:history="1">
             <w:r>
               <w:rPr>
                 <w:rStyle w:val="Collegamentoipertestuale"/>
@@ -565,7 +1636,7 @@
                 <w:noProof/>
                 <w:webHidden/>
               </w:rPr>
-              <w:instrText xml:space="preserve"> PAGEREF _Toc110435623 \h </w:instrText>
+              <w:instrText xml:space="preserve"> PAGEREF _Toc110521888 \h </w:instrText>
             </w:r>
             <w:r>
               <w:rPr>
@@ -585,7 +1656,7 @@
                 <w:noProof/>
                 <w:webHidden/>
               </w:rPr>
-              <w:t>7</w:t>
+              <w:t>13</w:t>
             </w:r>
             <w:r>
               <w:rPr>
@@ -609,7 +1680,7 @@
               <w:lang w:eastAsia="it-IT"/>
             </w:rPr>
           </w:pPr>
-          <w:hyperlink w:anchor="_Toc110435624" w:history="1">
+          <w:hyperlink w:anchor="_Toc110521889" w:history="1">
             <w:r>
               <w:rPr>
                 <w:rStyle w:val="Collegamentoipertestuale"/>
@@ -636,7 +1707,7 @@
                 <w:noProof/>
                 <w:webHidden/>
               </w:rPr>
-              <w:instrText xml:space="preserve"> PAGEREF _Toc110435624 \h </w:instrText>
+              <w:instrText xml:space="preserve"> PAGEREF _Toc110521889 \h </w:instrText>
             </w:r>
             <w:r>
               <w:rPr>
@@ -656,7 +1727,7 @@
                 <w:noProof/>
                 <w:webHidden/>
               </w:rPr>
-              <w:t>8</w:t>
+              <w:t>14</w:t>
             </w:r>
             <w:r>
               <w:rPr>
@@ -680,7 +1751,7 @@
               <w:lang w:eastAsia="it-IT"/>
             </w:rPr>
           </w:pPr>
-          <w:hyperlink w:anchor="_Toc110435625" w:history="1">
+          <w:hyperlink w:anchor="_Toc110521890" w:history="1">
             <w:r>
               <w:rPr>
                 <w:rStyle w:val="Collegamentoipertestuale"/>
@@ -707,7 +1778,7 @@
                 <w:noProof/>
                 <w:webHidden/>
               </w:rPr>
-              <w:instrText xml:space="preserve"> PAGEREF _Toc110435625 \h </w:instrText>
+              <w:instrText xml:space="preserve"> PAGEREF _Toc110521890 \h </w:instrText>
             </w:r>
             <w:r>
               <w:rPr>
@@ -727,7 +1798,7 @@
                 <w:noProof/>
                 <w:webHidden/>
               </w:rPr>
-              <w:t>9</w:t>
+              <w:t>15</w:t>
             </w:r>
             <w:r>
               <w:rPr>
@@ -750,6 +1821,7 @@
               <w:b/>
               <w:bCs/>
             </w:rPr>
+            <w:lastRenderedPageBreak/>
             <w:fldChar w:fldCharType="end"/>
           </w:r>
         </w:p>
@@ -764,7 +1836,7 @@
       <w:pPr>
         <w:pStyle w:val="Titolo1"/>
       </w:pPr>
-      <w:bookmarkStart w:id="0" w:name="_Toc110435617"/>
+      <w:bookmarkStart w:id="0" w:name="_Toc110521867"/>
       <w:r>
         <w:lastRenderedPageBreak/>
         <w:t>Acronimi e Termini Rilevanti</w:t>
@@ -997,7 +2069,7 @@
       <w:pPr>
         <w:pStyle w:val="Titolo1"/>
       </w:pPr>
-      <w:bookmarkStart w:id="1" w:name="_Toc110435618"/>
+      <w:bookmarkStart w:id="1" w:name="_Toc110521868"/>
       <w:r>
         <w:lastRenderedPageBreak/>
         <w:t>Scopo del Documento</w:t>
@@ -1072,7 +2144,7 @@
       <w:pPr>
         <w:pStyle w:val="Titolo1"/>
       </w:pPr>
-      <w:bookmarkStart w:id="2" w:name="_Toc110435619"/>
+      <w:bookmarkStart w:id="2" w:name="_Toc110521869"/>
       <w:r>
         <w:lastRenderedPageBreak/>
         <w:t>Storytelling</w:t>
@@ -1091,13 +2163,2550 @@
       <w:pPr>
         <w:pStyle w:val="Titolo1"/>
       </w:pPr>
-      <w:bookmarkStart w:id="3" w:name="_Toc110435621"/>
+      <w:bookmarkStart w:id="3" w:name="_Toc110521870"/>
       <w:r>
         <w:lastRenderedPageBreak/>
         <w:t>Diagrammi dei casi d‘uso</w:t>
       </w:r>
       <w:bookmarkEnd w:id="3"/>
     </w:p>
+    <w:p>
+      <w:pPr>
+        <w:pStyle w:val="Titolo2"/>
+      </w:pPr>
+      <w:bookmarkStart w:id="4" w:name="_Toc110521871"/>
+      <w:r>
+        <w:t>Caso Base</w:t>
+      </w:r>
+      <w:bookmarkEnd w:id="4"/>
+    </w:p>
+    <w:p>
+      <w:r>
+        <w:rPr>
+          <w:noProof/>
+        </w:rPr>
+        <w:drawing>
+          <wp:inline distT="0" distB="0" distL="0" distR="0" wp14:anchorId="283436D6" wp14:editId="36E3BD0A">
+            <wp:extent cx="6120130" cy="5269865"/>
+            <wp:effectExtent l="0" t="0" r="0" b="6985"/>
+            <wp:docPr id="1" name="Immagine 1"/>
+            <wp:cNvGraphicFramePr>
+              <a:graphicFrameLocks xmlns:a="http://schemas.openxmlformats.org/drawingml/2006/main" noChangeAspect="1"/>
+            </wp:cNvGraphicFramePr>
+            <a:graphic xmlns:a="http://schemas.openxmlformats.org/drawingml/2006/main">
+              <a:graphicData uri="http://schemas.openxmlformats.org/drawingml/2006/picture">
+                <pic:pic xmlns:pic="http://schemas.openxmlformats.org/drawingml/2006/picture">
+                  <pic:nvPicPr>
+                    <pic:cNvPr id="0" name="Picture 1"/>
+                    <pic:cNvPicPr>
+                      <a:picLocks noChangeAspect="1" noChangeArrowheads="1"/>
+                    </pic:cNvPicPr>
+                  </pic:nvPicPr>
+                  <pic:blipFill>
+                    <a:blip r:embed="rId8">
+                      <a:extLst>
+                        <a:ext uri="{28A0092B-C50C-407E-A947-70E740481C1C}">
+                          <a14:useLocalDpi xmlns:a14="http://schemas.microsoft.com/office/drawing/2010/main" val="0"/>
+                        </a:ext>
+                      </a:extLst>
+                    </a:blip>
+                    <a:srcRect/>
+                    <a:stretch>
+                      <a:fillRect/>
+                    </a:stretch>
+                  </pic:blipFill>
+                  <pic:spPr bwMode="auto">
+                    <a:xfrm>
+                      <a:off x="0" y="0"/>
+                      <a:ext cx="6120130" cy="5269865"/>
+                    </a:xfrm>
+                    <a:prstGeom prst="rect">
+                      <a:avLst/>
+                    </a:prstGeom>
+                    <a:noFill/>
+                    <a:ln>
+                      <a:noFill/>
+                    </a:ln>
+                  </pic:spPr>
+                </pic:pic>
+              </a:graphicData>
+            </a:graphic>
+          </wp:inline>
+        </w:drawing>
+      </w:r>
+    </w:p>
+    <w:p>
+      <w:r>
+        <w:rPr>
+          <w:b/>
+          <w:bCs/>
+        </w:rPr>
+        <w:t>Caso d’uso</w:t>
+      </w:r>
+      <w:r>
+        <w:t>: Caso base</w:t>
+      </w:r>
+    </w:p>
+    <w:p>
+      <w:r>
+        <w:rPr>
+          <w:b/>
+          <w:bCs/>
+        </w:rPr>
+        <w:t>Attori</w:t>
+      </w:r>
+      <w:r>
+        <w:t>: Utente</w:t>
+      </w:r>
+    </w:p>
+    <w:p>
+      <w:r>
+        <w:rPr>
+          <w:b/>
+          <w:bCs/>
+        </w:rPr>
+        <w:t>Scopo</w:t>
+      </w:r>
+      <w:r>
+        <w:t>: Gestire le aziende, i corsi, gli studenti e i registri relativi ai diversi corsi</w:t>
+      </w:r>
+    </w:p>
+    <w:p>
+      <w:r>
+        <w:rPr>
+          <w:b/>
+          <w:bCs/>
+        </w:rPr>
+        <w:t>Descrizione</w:t>
+      </w:r>
+      <w:r>
+        <w:t xml:space="preserve">: L’utente accede </w:t>
+      </w:r>
+      <w:r>
+        <w:t>all’applicazione</w:t>
+      </w:r>
+      <w:r>
+        <w:t xml:space="preserve"> per </w:t>
+      </w:r>
+      <w:r>
+        <w:t>amministrare l’amministrare i dati</w:t>
+      </w:r>
+    </w:p>
+    <w:p>
+      <w:r>
+        <w:rPr>
+          <w:b/>
+          <w:bCs/>
+        </w:rPr>
+        <w:t>Pre-condizioni</w:t>
+      </w:r>
+      <w:r>
+        <w:t>:</w:t>
+      </w:r>
+      <w:r>
+        <w:t xml:space="preserve"> Le aziende, i corsi e gli studenti sono già inseriti</w:t>
+      </w:r>
+    </w:p>
+    <w:p>
+      <w:r>
+        <w:rPr>
+          <w:b/>
+          <w:bCs/>
+        </w:rPr>
+        <w:t>Post-condizioni</w:t>
+      </w:r>
+      <w:r>
+        <w:t>:</w:t>
+      </w:r>
+      <w:r>
+        <w:t xml:space="preserve"> Modifiche registrate nel sistema</w:t>
+      </w:r>
+    </w:p>
+    <w:p>
+      <w:r>
+        <w:rPr>
+          <w:b/>
+          <w:bCs/>
+        </w:rPr>
+        <w:lastRenderedPageBreak/>
+        <w:t>Alternative</w:t>
+      </w:r>
+      <w:r>
+        <w:t>:</w:t>
+      </w:r>
+      <w:r>
+        <w:t xml:space="preserve"> Vedi descrizione </w:t>
+      </w:r>
+      <w:r>
+        <w:t xml:space="preserve">da pagina </w:t>
+      </w:r>
+      <w:r>
+        <w:t>7</w:t>
+      </w:r>
+      <w:r>
+        <w:t xml:space="preserve"> a pagina </w:t>
+      </w:r>
+      <w:r>
+        <w:t>9</w:t>
+      </w:r>
+    </w:p>
+    <w:p>
+      <w:pPr>
+        <w:pStyle w:val="Titolo2"/>
+      </w:pPr>
+      <w:bookmarkStart w:id="5" w:name="_Toc110521872"/>
+      <w:r>
+        <w:t>Caso 1: Non sono presenti aziende</w:t>
+      </w:r>
+      <w:bookmarkEnd w:id="5"/>
+    </w:p>
+    <w:p>
+      <w:pPr>
+        <w:rPr>
+          <w:u w:val="single"/>
+        </w:rPr>
+      </w:pPr>
+      <w:r>
+        <w:rPr>
+          <w:noProof/>
+        </w:rPr>
+        <w:drawing>
+          <wp:inline distT="0" distB="0" distL="0" distR="0" wp14:anchorId="56EA8736" wp14:editId="0E99B6DB">
+            <wp:extent cx="4552950" cy="3209925"/>
+            <wp:effectExtent l="0" t="0" r="0" b="9525"/>
+            <wp:docPr id="2" name="Immagine 2"/>
+            <wp:cNvGraphicFramePr>
+              <a:graphicFrameLocks xmlns:a="http://schemas.openxmlformats.org/drawingml/2006/main" noChangeAspect="1"/>
+            </wp:cNvGraphicFramePr>
+            <a:graphic xmlns:a="http://schemas.openxmlformats.org/drawingml/2006/main">
+              <a:graphicData uri="http://schemas.openxmlformats.org/drawingml/2006/picture">
+                <pic:pic xmlns:pic="http://schemas.openxmlformats.org/drawingml/2006/picture">
+                  <pic:nvPicPr>
+                    <pic:cNvPr id="0" name="Picture 3"/>
+                    <pic:cNvPicPr>
+                      <a:picLocks noChangeAspect="1" noChangeArrowheads="1"/>
+                    </pic:cNvPicPr>
+                  </pic:nvPicPr>
+                  <pic:blipFill>
+                    <a:blip r:embed="rId9">
+                      <a:extLst>
+                        <a:ext uri="{28A0092B-C50C-407E-A947-70E740481C1C}">
+                          <a14:useLocalDpi xmlns:a14="http://schemas.microsoft.com/office/drawing/2010/main" val="0"/>
+                        </a:ext>
+                      </a:extLst>
+                    </a:blip>
+                    <a:srcRect/>
+                    <a:stretch>
+                      <a:fillRect/>
+                    </a:stretch>
+                  </pic:blipFill>
+                  <pic:spPr bwMode="auto">
+                    <a:xfrm>
+                      <a:off x="0" y="0"/>
+                      <a:ext cx="4552950" cy="3209925"/>
+                    </a:xfrm>
+                    <a:prstGeom prst="rect">
+                      <a:avLst/>
+                    </a:prstGeom>
+                    <a:noFill/>
+                    <a:ln>
+                      <a:noFill/>
+                    </a:ln>
+                  </pic:spPr>
+                </pic:pic>
+              </a:graphicData>
+            </a:graphic>
+          </wp:inline>
+        </w:drawing>
+      </w:r>
+    </w:p>
+    <w:p>
+      <w:r>
+        <w:rPr>
+          <w:b/>
+          <w:bCs/>
+        </w:rPr>
+        <w:t>Caso d’uso</w:t>
+      </w:r>
+      <w:r>
+        <w:t xml:space="preserve">: </w:t>
+      </w:r>
+      <w:r>
+        <w:t>Non ci sono aziende nel sistema</w:t>
+      </w:r>
+    </w:p>
+    <w:p>
+      <w:r>
+        <w:rPr>
+          <w:b/>
+          <w:bCs/>
+        </w:rPr>
+        <w:t>Attori</w:t>
+      </w:r>
+      <w:r>
+        <w:t>: Utente</w:t>
+      </w:r>
+    </w:p>
+    <w:p>
+      <w:r>
+        <w:rPr>
+          <w:b/>
+          <w:bCs/>
+        </w:rPr>
+        <w:t>Scopo</w:t>
+      </w:r>
+      <w:r>
+        <w:t xml:space="preserve">: </w:t>
+      </w:r>
+      <w:r>
+        <w:t xml:space="preserve">Aggiungere </w:t>
+      </w:r>
+      <w:r>
+        <w:t>un’azienda</w:t>
+      </w:r>
+      <w:r>
+        <w:t>, i relativi corsi con gli studenti</w:t>
+      </w:r>
+    </w:p>
+    <w:p>
+      <w:r>
+        <w:rPr>
+          <w:b/>
+          <w:bCs/>
+        </w:rPr>
+        <w:t>Descrizione</w:t>
+      </w:r>
+      <w:r>
+        <w:t xml:space="preserve">: </w:t>
+      </w:r>
+      <w:r>
+        <w:t>L’utente accede all’applicazione per la prima volta o deve inserire nel sistema una nuova azienda</w:t>
+      </w:r>
+    </w:p>
+    <w:p>
+      <w:r>
+        <w:rPr>
+          <w:b/>
+          <w:bCs/>
+        </w:rPr>
+        <w:t>Post-condizioni</w:t>
+      </w:r>
+      <w:r>
+        <w:t xml:space="preserve">: </w:t>
+      </w:r>
+      <w:r>
+        <w:t>Azienda</w:t>
+      </w:r>
+      <w:r>
+        <w:t>, corsi e studenti</w:t>
+      </w:r>
+      <w:r>
+        <w:t xml:space="preserve"> aggiunt</w:t>
+      </w:r>
+      <w:r>
+        <w:t>i</w:t>
+      </w:r>
+      <w:r>
+        <w:t xml:space="preserve"> e salvat</w:t>
+      </w:r>
+      <w:r>
+        <w:t>i</w:t>
+      </w:r>
+      <w:r>
+        <w:t xml:space="preserve"> nel sistema</w:t>
+      </w:r>
+    </w:p>
+    <w:p>
+      <w:r>
+        <w:rPr>
+          <w:b/>
+          <w:bCs/>
+        </w:rPr>
+        <w:t>Scenario base</w:t>
+      </w:r>
+      <w:r>
+        <w:t>:</w:t>
+      </w:r>
+      <w:r>
+        <w:t xml:space="preserve"> Vedi descrizione a pagina </w:t>
+      </w:r>
+      <w:r>
+        <w:t>6</w:t>
+      </w:r>
+    </w:p>
+    <w:p>
+      <w:pPr>
+        <w:pStyle w:val="Titolo2"/>
+      </w:pPr>
+      <w:bookmarkStart w:id="6" w:name="_Toc110521873"/>
+      <w:r>
+        <w:lastRenderedPageBreak/>
+        <w:t xml:space="preserve">Caso </w:t>
+      </w:r>
+      <w:r>
+        <w:t>2</w:t>
+      </w:r>
+      <w:r>
+        <w:t xml:space="preserve">: Non sono presenti </w:t>
+      </w:r>
+      <w:r>
+        <w:t>corsi</w:t>
+      </w:r>
+      <w:bookmarkEnd w:id="6"/>
+    </w:p>
+    <w:p>
+      <w:pPr>
+        <w:rPr>
+          <w:u w:val="single"/>
+        </w:rPr>
+      </w:pPr>
+      <w:r>
+        <w:rPr>
+          <w:noProof/>
+        </w:rPr>
+        <w:drawing>
+          <wp:inline distT="0" distB="0" distL="0" distR="0" wp14:anchorId="6AC87AA0" wp14:editId="024B3531">
+            <wp:extent cx="4600575" cy="2428875"/>
+            <wp:effectExtent l="0" t="0" r="9525" b="9525"/>
+            <wp:docPr id="4" name="Immagine 4"/>
+            <wp:cNvGraphicFramePr>
+              <a:graphicFrameLocks xmlns:a="http://schemas.openxmlformats.org/drawingml/2006/main" noChangeAspect="1"/>
+            </wp:cNvGraphicFramePr>
+            <a:graphic xmlns:a="http://schemas.openxmlformats.org/drawingml/2006/main">
+              <a:graphicData uri="http://schemas.openxmlformats.org/drawingml/2006/picture">
+                <pic:pic xmlns:pic="http://schemas.openxmlformats.org/drawingml/2006/picture">
+                  <pic:nvPicPr>
+                    <pic:cNvPr id="0" name="Picture 5"/>
+                    <pic:cNvPicPr>
+                      <a:picLocks noChangeAspect="1" noChangeArrowheads="1"/>
+                    </pic:cNvPicPr>
+                  </pic:nvPicPr>
+                  <pic:blipFill>
+                    <a:blip r:embed="rId10">
+                      <a:extLst>
+                        <a:ext uri="{28A0092B-C50C-407E-A947-70E740481C1C}">
+                          <a14:useLocalDpi xmlns:a14="http://schemas.microsoft.com/office/drawing/2010/main" val="0"/>
+                        </a:ext>
+                      </a:extLst>
+                    </a:blip>
+                    <a:srcRect/>
+                    <a:stretch>
+                      <a:fillRect/>
+                    </a:stretch>
+                  </pic:blipFill>
+                  <pic:spPr bwMode="auto">
+                    <a:xfrm>
+                      <a:off x="0" y="0"/>
+                      <a:ext cx="4600575" cy="2428875"/>
+                    </a:xfrm>
+                    <a:prstGeom prst="rect">
+                      <a:avLst/>
+                    </a:prstGeom>
+                    <a:noFill/>
+                    <a:ln>
+                      <a:noFill/>
+                    </a:ln>
+                  </pic:spPr>
+                </pic:pic>
+              </a:graphicData>
+            </a:graphic>
+          </wp:inline>
+        </w:drawing>
+      </w:r>
+    </w:p>
+    <w:p>
+      <w:r>
+        <w:rPr>
+          <w:b/>
+          <w:bCs/>
+        </w:rPr>
+        <w:t>Caso d’uso</w:t>
+      </w:r>
+      <w:r>
+        <w:t xml:space="preserve">: Non ci sono </w:t>
+      </w:r>
+      <w:r>
+        <w:t>corsi</w:t>
+      </w:r>
+      <w:r>
+        <w:t xml:space="preserve"> nel sistema</w:t>
+      </w:r>
+    </w:p>
+    <w:p>
+      <w:r>
+        <w:rPr>
+          <w:b/>
+          <w:bCs/>
+        </w:rPr>
+        <w:t>Attori</w:t>
+      </w:r>
+      <w:r>
+        <w:t>: Utente</w:t>
+      </w:r>
+    </w:p>
+    <w:p>
+      <w:r>
+        <w:rPr>
+          <w:b/>
+          <w:bCs/>
+        </w:rPr>
+        <w:t>Scopo</w:t>
+      </w:r>
+      <w:r>
+        <w:t xml:space="preserve">: Aggiungere </w:t>
+      </w:r>
+      <w:r>
+        <w:t>un corso</w:t>
+      </w:r>
+      <w:r>
+        <w:t xml:space="preserve"> con i</w:t>
+      </w:r>
+      <w:r>
+        <w:t xml:space="preserve"> relativi</w:t>
+      </w:r>
+      <w:r>
+        <w:t xml:space="preserve"> studenti</w:t>
+      </w:r>
+    </w:p>
+    <w:p>
+      <w:r>
+        <w:rPr>
+          <w:b/>
+          <w:bCs/>
+        </w:rPr>
+        <w:t>Descrizione</w:t>
+      </w:r>
+      <w:r>
+        <w:t xml:space="preserve">: </w:t>
+      </w:r>
+      <w:r>
+        <w:t>D</w:t>
+      </w:r>
+      <w:r>
+        <w:t>eve inserire nel sistema un nuov</w:t>
+      </w:r>
+      <w:r>
+        <w:t>o</w:t>
+      </w:r>
+      <w:r>
+        <w:t xml:space="preserve"> </w:t>
+      </w:r>
+      <w:r>
+        <w:t>corso di un’azienda</w:t>
+      </w:r>
+    </w:p>
+    <w:p>
+      <w:r>
+        <w:rPr>
+          <w:b/>
+          <w:bCs/>
+        </w:rPr>
+        <w:t>Post-condizioni</w:t>
+      </w:r>
+      <w:r>
+        <w:t xml:space="preserve">: </w:t>
+      </w:r>
+      <w:r>
+        <w:t>Corso e studenti</w:t>
+      </w:r>
+      <w:r>
+        <w:t xml:space="preserve"> aggiunt</w:t>
+      </w:r>
+      <w:r>
+        <w:t>o</w:t>
+      </w:r>
+      <w:r>
+        <w:t xml:space="preserve"> e salvat</w:t>
+      </w:r>
+      <w:r>
+        <w:t xml:space="preserve">o </w:t>
+      </w:r>
+      <w:r>
+        <w:t>nel sistema</w:t>
+      </w:r>
+    </w:p>
+    <w:p>
+      <w:r>
+        <w:rPr>
+          <w:b/>
+          <w:bCs/>
+        </w:rPr>
+        <w:t>Scenario base</w:t>
+      </w:r>
+      <w:r>
+        <w:t xml:space="preserve">: Vedi descrizione a pagina </w:t>
+      </w:r>
+      <w:r>
+        <w:t>6</w:t>
+      </w:r>
+    </w:p>
+    <w:p>
+      <w:r>
+        <w:rPr>
+          <w:b/>
+          <w:bCs/>
+        </w:rPr>
+        <w:t>Alternative</w:t>
+      </w:r>
+      <w:r>
+        <w:t xml:space="preserve">: Vedi descrizione a pagina </w:t>
+      </w:r>
+      <w:r>
+        <w:t>7</w:t>
+      </w:r>
+      <w:r>
+        <w:br w:type="page"/>
+      </w:r>
+    </w:p>
+    <w:p>
+      <w:pPr>
+        <w:pStyle w:val="Titolo2"/>
+      </w:pPr>
+      <w:bookmarkStart w:id="7" w:name="_Toc110521874"/>
+      <w:r>
+        <w:lastRenderedPageBreak/>
+        <w:t xml:space="preserve">Caso </w:t>
+      </w:r>
+      <w:r>
+        <w:t>3</w:t>
+      </w:r>
+      <w:r>
+        <w:t xml:space="preserve">: Non sono presenti </w:t>
+      </w:r>
+      <w:r>
+        <w:t>studenti</w:t>
+      </w:r>
+      <w:bookmarkEnd w:id="7"/>
+    </w:p>
+    <w:p>
+      <w:pPr>
+        <w:rPr>
+          <w:u w:val="single"/>
+        </w:rPr>
+      </w:pPr>
+      <w:r>
+        <w:rPr>
+          <w:noProof/>
+        </w:rPr>
+        <w:drawing>
+          <wp:inline distT="0" distB="0" distL="0" distR="0" wp14:anchorId="179B25AE" wp14:editId="23FC37C9">
+            <wp:extent cx="4619625" cy="1524000"/>
+            <wp:effectExtent l="0" t="0" r="9525" b="0"/>
+            <wp:docPr id="7" name="Immagine 7"/>
+            <wp:cNvGraphicFramePr>
+              <a:graphicFrameLocks xmlns:a="http://schemas.openxmlformats.org/drawingml/2006/main" noChangeAspect="1"/>
+            </wp:cNvGraphicFramePr>
+            <a:graphic xmlns:a="http://schemas.openxmlformats.org/drawingml/2006/main">
+              <a:graphicData uri="http://schemas.openxmlformats.org/drawingml/2006/picture">
+                <pic:pic xmlns:pic="http://schemas.openxmlformats.org/drawingml/2006/picture">
+                  <pic:nvPicPr>
+                    <pic:cNvPr id="0" name="Picture 7"/>
+                    <pic:cNvPicPr>
+                      <a:picLocks noChangeAspect="1" noChangeArrowheads="1"/>
+                    </pic:cNvPicPr>
+                  </pic:nvPicPr>
+                  <pic:blipFill>
+                    <a:blip r:embed="rId11">
+                      <a:extLst>
+                        <a:ext uri="{28A0092B-C50C-407E-A947-70E740481C1C}">
+                          <a14:useLocalDpi xmlns:a14="http://schemas.microsoft.com/office/drawing/2010/main" val="0"/>
+                        </a:ext>
+                      </a:extLst>
+                    </a:blip>
+                    <a:srcRect/>
+                    <a:stretch>
+                      <a:fillRect/>
+                    </a:stretch>
+                  </pic:blipFill>
+                  <pic:spPr bwMode="auto">
+                    <a:xfrm>
+                      <a:off x="0" y="0"/>
+                      <a:ext cx="4619625" cy="1524000"/>
+                    </a:xfrm>
+                    <a:prstGeom prst="rect">
+                      <a:avLst/>
+                    </a:prstGeom>
+                    <a:noFill/>
+                    <a:ln>
+                      <a:noFill/>
+                    </a:ln>
+                  </pic:spPr>
+                </pic:pic>
+              </a:graphicData>
+            </a:graphic>
+          </wp:inline>
+        </w:drawing>
+      </w:r>
+    </w:p>
+    <w:p>
+      <w:r>
+        <w:rPr>
+          <w:b/>
+          <w:bCs/>
+        </w:rPr>
+        <w:t>Caso d’uso</w:t>
+      </w:r>
+      <w:r>
+        <w:t xml:space="preserve">: Non ci sono </w:t>
+      </w:r>
+      <w:r>
+        <w:t>studenti</w:t>
+      </w:r>
+      <w:r>
+        <w:t xml:space="preserve"> nel sistema</w:t>
+      </w:r>
+    </w:p>
+    <w:p>
+      <w:r>
+        <w:rPr>
+          <w:b/>
+          <w:bCs/>
+        </w:rPr>
+        <w:t>Attori</w:t>
+      </w:r>
+      <w:r>
+        <w:t>: Utente</w:t>
+      </w:r>
+    </w:p>
+    <w:p>
+      <w:r>
+        <w:rPr>
+          <w:b/>
+          <w:bCs/>
+        </w:rPr>
+        <w:t>Scopo</w:t>
+      </w:r>
+      <w:r>
+        <w:t xml:space="preserve">: </w:t>
+      </w:r>
+      <w:r>
+        <w:t xml:space="preserve">Aggiungere </w:t>
+      </w:r>
+      <w:r>
+        <w:t>student</w:t>
+      </w:r>
+      <w:r>
+        <w:t>e ad un corso</w:t>
+      </w:r>
+    </w:p>
+    <w:p>
+      <w:r>
+        <w:rPr>
+          <w:b/>
+          <w:bCs/>
+        </w:rPr>
+        <w:t>Descrizione</w:t>
+      </w:r>
+      <w:r>
+        <w:t xml:space="preserve">: Deve inserire nel sistema un nuovo </w:t>
+      </w:r>
+      <w:r>
+        <w:t>studente</w:t>
+      </w:r>
+      <w:r>
+        <w:t xml:space="preserve"> di un</w:t>
+      </w:r>
+      <w:r>
+        <w:t xml:space="preserve"> corso</w:t>
+      </w:r>
+    </w:p>
+    <w:p>
+      <w:r>
+        <w:rPr>
+          <w:b/>
+          <w:bCs/>
+        </w:rPr>
+        <w:t>Post-condizioni</w:t>
+      </w:r>
+      <w:r>
+        <w:t xml:space="preserve">: </w:t>
+      </w:r>
+      <w:r>
+        <w:t>Studente</w:t>
+      </w:r>
+      <w:r>
+        <w:t xml:space="preserve"> aggiunto e salvato nel sistema</w:t>
+      </w:r>
+    </w:p>
+    <w:p>
+      <w:r>
+        <w:rPr>
+          <w:b/>
+          <w:bCs/>
+        </w:rPr>
+        <w:t>Scenario base</w:t>
+      </w:r>
+      <w:r>
+        <w:t xml:space="preserve">: Vedi descrizione a pagina </w:t>
+      </w:r>
+      <w:r>
+        <w:t>6</w:t>
+      </w:r>
+    </w:p>
+    <w:p>
+      <w:pPr>
+        <w:rPr>
+          <w:u w:val="single"/>
+        </w:rPr>
+      </w:pPr>
+      <w:r>
+        <w:rPr>
+          <w:b/>
+          <w:bCs/>
+        </w:rPr>
+        <w:t>Alternative</w:t>
+      </w:r>
+      <w:r>
+        <w:t xml:space="preserve">: Vedi descrizione a pagina </w:t>
+      </w:r>
+      <w:r>
+        <w:t>8</w:t>
+      </w:r>
+    </w:p>
+    <w:p/>
+    <w:p>
+      <w:pPr>
+        <w:rPr>
+          <w:u w:val="single"/>
+        </w:rPr>
+      </w:pPr>
+    </w:p>
+    <w:p>
+      <w:pPr>
+        <w:rPr>
+          <w:sz w:val="32"/>
+          <w:szCs w:val="32"/>
+        </w:rPr>
+      </w:pPr>
+      <w:r>
+        <w:br w:type="page"/>
+      </w:r>
+    </w:p>
+    <w:p>
+      <w:pPr>
+        <w:pStyle w:val="Titolo1"/>
+      </w:pPr>
+      <w:bookmarkStart w:id="8" w:name="_Toc110521875"/>
+      <w:r>
+        <w:lastRenderedPageBreak/>
+        <w:t>Diagramma delle classi</w:t>
+      </w:r>
+      <w:bookmarkEnd w:id="8"/>
+    </w:p>
+    <w:p>
+      <w:pPr>
+        <w:rPr>
+          <w:u w:val="single"/>
+        </w:rPr>
+      </w:pPr>
+      <w:r>
+        <w:rPr>
+          <w:noProof/>
+        </w:rPr>
+        <w:drawing>
+          <wp:inline distT="0" distB="0" distL="0" distR="0" wp14:anchorId="0E238D94" wp14:editId="2B11ED5E">
+            <wp:extent cx="6120130" cy="5366385"/>
+            <wp:effectExtent l="0" t="0" r="0" b="5715"/>
+            <wp:docPr id="9" name="Immagine 9"/>
+            <wp:cNvGraphicFramePr>
+              <a:graphicFrameLocks xmlns:a="http://schemas.openxmlformats.org/drawingml/2006/main" noChangeAspect="1"/>
+            </wp:cNvGraphicFramePr>
+            <a:graphic xmlns:a="http://schemas.openxmlformats.org/drawingml/2006/main">
+              <a:graphicData uri="http://schemas.openxmlformats.org/drawingml/2006/picture">
+                <pic:pic xmlns:pic="http://schemas.openxmlformats.org/drawingml/2006/picture">
+                  <pic:nvPicPr>
+                    <pic:cNvPr id="0" name="Picture 11"/>
+                    <pic:cNvPicPr>
+                      <a:picLocks noChangeAspect="1" noChangeArrowheads="1"/>
+                    </pic:cNvPicPr>
+                  </pic:nvPicPr>
+                  <pic:blipFill>
+                    <a:blip r:embed="rId12">
+                      <a:extLst>
+                        <a:ext uri="{28A0092B-C50C-407E-A947-70E740481C1C}">
+                          <a14:useLocalDpi xmlns:a14="http://schemas.microsoft.com/office/drawing/2010/main" val="0"/>
+                        </a:ext>
+                      </a:extLst>
+                    </a:blip>
+                    <a:srcRect/>
+                    <a:stretch>
+                      <a:fillRect/>
+                    </a:stretch>
+                  </pic:blipFill>
+                  <pic:spPr bwMode="auto">
+                    <a:xfrm>
+                      <a:off x="0" y="0"/>
+                      <a:ext cx="6120130" cy="5366385"/>
+                    </a:xfrm>
+                    <a:prstGeom prst="rect">
+                      <a:avLst/>
+                    </a:prstGeom>
+                    <a:noFill/>
+                    <a:ln>
+                      <a:noFill/>
+                    </a:ln>
+                  </pic:spPr>
+                </pic:pic>
+              </a:graphicData>
+            </a:graphic>
+          </wp:inline>
+        </w:drawing>
+      </w:r>
+    </w:p>
+    <w:p>
+      <w:pPr>
+        <w:pStyle w:val="Titolo2"/>
+      </w:pPr>
+      <w:bookmarkStart w:id="9" w:name="_Toc110521876"/>
+      <w:r>
+        <w:t>Company</w:t>
+      </w:r>
+      <w:bookmarkEnd w:id="9"/>
+    </w:p>
+    <w:p>
+      <w:r>
+        <w:t>È la rappresentazione dell’azienda che offre dei corsi</w:t>
+      </w:r>
+    </w:p>
+    <w:p>
+      <w:pPr>
+        <w:pStyle w:val="Titolo3"/>
+      </w:pPr>
+      <w:bookmarkStart w:id="10" w:name="_Toc110521877"/>
+      <w:r>
+        <w:t>Attributi</w:t>
+      </w:r>
+      <w:bookmarkEnd w:id="10"/>
+    </w:p>
+    <w:p>
+      <w:pPr>
+        <w:pStyle w:val="Paragrafoelenco"/>
+        <w:numPr>
+          <w:ilvl w:val="0"/>
+          <w:numId w:val="4"/>
+        </w:numPr>
+        <w:rPr>
+          <w:szCs w:val="32"/>
+        </w:rPr>
+      </w:pPr>
+      <w:r>
+        <w:rPr>
+          <w:b/>
+          <w:bCs/>
+        </w:rPr>
+        <w:t>name</w:t>
+      </w:r>
+      <w:r>
+        <w:t>: Nome dell’azienda</w:t>
+      </w:r>
+    </w:p>
+    <w:p>
+      <w:pPr>
+        <w:pStyle w:val="Titolo2"/>
+      </w:pPr>
+      <w:bookmarkStart w:id="11" w:name="_Toc110521878"/>
+      <w:r>
+        <w:t>Course</w:t>
+      </w:r>
+      <w:bookmarkEnd w:id="11"/>
+    </w:p>
+    <w:p>
+      <w:r>
+        <w:t xml:space="preserve">È la rappresentazione </w:t>
+      </w:r>
+      <w:r>
+        <w:t>de</w:t>
+      </w:r>
+      <w:r>
+        <w:t>l</w:t>
+      </w:r>
+      <w:r>
+        <w:t xml:space="preserve"> cors</w:t>
+      </w:r>
+      <w:r>
+        <w:t>o</w:t>
+      </w:r>
+      <w:r>
+        <w:t xml:space="preserve"> offert</w:t>
+      </w:r>
+      <w:r>
+        <w:t>o</w:t>
+      </w:r>
+      <w:r>
+        <w:t xml:space="preserve"> da un’azienda</w:t>
+      </w:r>
+    </w:p>
+    <w:p>
+      <w:pPr>
+        <w:pStyle w:val="Titolo3"/>
+      </w:pPr>
+      <w:bookmarkStart w:id="12" w:name="_Toc110521879"/>
+      <w:r>
+        <w:t>Attributi</w:t>
+      </w:r>
+      <w:bookmarkEnd w:id="12"/>
+    </w:p>
+    <w:p>
+      <w:pPr>
+        <w:pStyle w:val="Paragrafoelenco"/>
+        <w:numPr>
+          <w:ilvl w:val="0"/>
+          <w:numId w:val="4"/>
+        </w:numPr>
+        <w:rPr>
+          <w:szCs w:val="32"/>
+        </w:rPr>
+      </w:pPr>
+      <w:r>
+        <w:rPr>
+          <w:b/>
+          <w:bCs/>
+        </w:rPr>
+        <w:t>name</w:t>
+      </w:r>
+      <w:r>
+        <w:t xml:space="preserve">: </w:t>
+      </w:r>
+      <w:r>
+        <w:t>N</w:t>
+      </w:r>
+      <w:r>
+        <w:t>ome del</w:t>
+      </w:r>
+      <w:r>
+        <w:t xml:space="preserve"> corso</w:t>
+      </w:r>
+    </w:p>
+    <w:p>
+      <w:pPr>
+        <w:pStyle w:val="Paragrafoelenco"/>
+        <w:numPr>
+          <w:ilvl w:val="0"/>
+          <w:numId w:val="4"/>
+        </w:numPr>
+        <w:rPr>
+          <w:szCs w:val="32"/>
+        </w:rPr>
+      </w:pPr>
+      <w:proofErr w:type="spellStart"/>
+      <w:r>
+        <w:rPr>
+          <w:b/>
+          <w:bCs/>
+        </w:rPr>
+        <w:t>starting_date</w:t>
+      </w:r>
+      <w:proofErr w:type="spellEnd"/>
+      <w:r>
+        <w:t>: Data di inizio del corso</w:t>
+      </w:r>
+    </w:p>
+    <w:p>
+      <w:pPr>
+        <w:pStyle w:val="Paragrafoelenco"/>
+        <w:numPr>
+          <w:ilvl w:val="0"/>
+          <w:numId w:val="4"/>
+        </w:numPr>
+        <w:rPr>
+          <w:szCs w:val="32"/>
+        </w:rPr>
+      </w:pPr>
+      <w:proofErr w:type="spellStart"/>
+      <w:r>
+        <w:rPr>
+          <w:b/>
+          <w:bCs/>
+        </w:rPr>
+        <w:lastRenderedPageBreak/>
+        <w:t>ending_date</w:t>
+      </w:r>
+      <w:proofErr w:type="spellEnd"/>
+      <w:r>
+        <w:rPr>
+          <w:szCs w:val="32"/>
+        </w:rPr>
+        <w:t>: Data d</w:t>
+      </w:r>
+      <w:r>
+        <w:rPr>
+          <w:szCs w:val="32"/>
+        </w:rPr>
+        <w:t>ella</w:t>
+      </w:r>
+      <w:r>
+        <w:rPr>
+          <w:szCs w:val="32"/>
+        </w:rPr>
+        <w:t xml:space="preserve"> fin</w:t>
+      </w:r>
+      <w:r>
+        <w:rPr>
+          <w:szCs w:val="32"/>
+        </w:rPr>
+        <w:t>e del corso</w:t>
+      </w:r>
+    </w:p>
+    <w:p>
+      <w:pPr>
+        <w:pStyle w:val="Titolo2"/>
+      </w:pPr>
+      <w:bookmarkStart w:id="13" w:name="_Toc110521880"/>
+      <w:r>
+        <w:t>Lesson</w:t>
+      </w:r>
+      <w:bookmarkEnd w:id="13"/>
+    </w:p>
+    <w:p>
+      <w:r>
+        <w:t>È la rappresentazione d</w:t>
+      </w:r>
+      <w:r>
+        <w:t>i una singola</w:t>
+      </w:r>
+      <w:r>
+        <w:t xml:space="preserve"> lezion</w:t>
+      </w:r>
+      <w:r>
+        <w:t>e</w:t>
+      </w:r>
+      <w:r>
+        <w:t xml:space="preserve"> corso</w:t>
+      </w:r>
+    </w:p>
+    <w:p>
+      <w:pPr>
+        <w:pStyle w:val="Titolo3"/>
+      </w:pPr>
+      <w:bookmarkStart w:id="14" w:name="_Toc110521881"/>
+      <w:r>
+        <w:t>Attributi</w:t>
+      </w:r>
+      <w:bookmarkEnd w:id="14"/>
+    </w:p>
+    <w:p>
+      <w:pPr>
+        <w:pStyle w:val="Paragrafoelenco"/>
+        <w:numPr>
+          <w:ilvl w:val="0"/>
+          <w:numId w:val="4"/>
+        </w:numPr>
+        <w:rPr>
+          <w:szCs w:val="32"/>
+        </w:rPr>
+      </w:pPr>
+      <w:r>
+        <w:rPr>
+          <w:b/>
+          <w:bCs/>
+        </w:rPr>
+        <w:t>date</w:t>
+      </w:r>
+      <w:r>
+        <w:t xml:space="preserve">: </w:t>
+      </w:r>
+      <w:r>
+        <w:t>Data della lezione</w:t>
+      </w:r>
+    </w:p>
+    <w:p>
+      <w:pPr>
+        <w:pStyle w:val="Paragrafoelenco"/>
+        <w:numPr>
+          <w:ilvl w:val="0"/>
+          <w:numId w:val="4"/>
+        </w:numPr>
+        <w:rPr>
+          <w:szCs w:val="32"/>
+        </w:rPr>
+      </w:pPr>
+      <w:proofErr w:type="spellStart"/>
+      <w:r>
+        <w:rPr>
+          <w:b/>
+          <w:bCs/>
+        </w:rPr>
+        <w:t>topic</w:t>
+      </w:r>
+      <w:proofErr w:type="spellEnd"/>
+      <w:r>
+        <w:t xml:space="preserve">: </w:t>
+      </w:r>
+      <w:r>
+        <w:t>Argomenti della lezione</w:t>
+      </w:r>
+    </w:p>
+    <w:p>
+      <w:pPr>
+        <w:pStyle w:val="Paragrafoelenco"/>
+        <w:numPr>
+          <w:ilvl w:val="0"/>
+          <w:numId w:val="4"/>
+        </w:numPr>
+        <w:rPr>
+          <w:szCs w:val="32"/>
+        </w:rPr>
+      </w:pPr>
+      <w:proofErr w:type="spellStart"/>
+      <w:r>
+        <w:rPr>
+          <w:b/>
+          <w:bCs/>
+        </w:rPr>
+        <w:t>join_time</w:t>
+      </w:r>
+      <w:proofErr w:type="spellEnd"/>
+      <w:r>
+        <w:rPr>
+          <w:szCs w:val="32"/>
+        </w:rPr>
+        <w:t xml:space="preserve">: </w:t>
+      </w:r>
+      <w:r>
+        <w:rPr>
+          <w:szCs w:val="32"/>
+        </w:rPr>
+        <w:t>Orario di ingresso alla lezione dello studente</w:t>
+      </w:r>
+    </w:p>
+    <w:p>
+      <w:pPr>
+        <w:pStyle w:val="Paragrafoelenco"/>
+        <w:numPr>
+          <w:ilvl w:val="0"/>
+          <w:numId w:val="4"/>
+        </w:numPr>
+        <w:rPr>
+          <w:szCs w:val="32"/>
+        </w:rPr>
+      </w:pPr>
+      <w:proofErr w:type="spellStart"/>
+      <w:r>
+        <w:rPr>
+          <w:b/>
+          <w:bCs/>
+        </w:rPr>
+        <w:t>exit</w:t>
+      </w:r>
+      <w:r>
+        <w:rPr>
+          <w:b/>
+          <w:bCs/>
+        </w:rPr>
+        <w:t>_time</w:t>
+      </w:r>
+      <w:proofErr w:type="spellEnd"/>
+      <w:r>
+        <w:rPr>
+          <w:szCs w:val="32"/>
+        </w:rPr>
+        <w:t xml:space="preserve">: </w:t>
+      </w:r>
+      <w:r>
+        <w:rPr>
+          <w:szCs w:val="32"/>
+        </w:rPr>
+        <w:t>Orario di uscita dalla lezione dello studente</w:t>
+      </w:r>
+    </w:p>
+    <w:p>
+      <w:pPr>
+        <w:pStyle w:val="Paragrafoelenco"/>
+        <w:numPr>
+          <w:ilvl w:val="0"/>
+          <w:numId w:val="4"/>
+        </w:numPr>
+        <w:rPr>
+          <w:szCs w:val="32"/>
+        </w:rPr>
+      </w:pPr>
+      <w:proofErr w:type="spellStart"/>
+      <w:r>
+        <w:rPr>
+          <w:b/>
+          <w:bCs/>
+        </w:rPr>
+        <w:t>daily</w:t>
+      </w:r>
+      <w:r>
+        <w:rPr>
+          <w:b/>
+          <w:bCs/>
+        </w:rPr>
+        <w:t>_</w:t>
+      </w:r>
+      <w:r>
+        <w:rPr>
+          <w:b/>
+          <w:bCs/>
+        </w:rPr>
+        <w:t>grade</w:t>
+      </w:r>
+      <w:proofErr w:type="spellEnd"/>
+      <w:r>
+        <w:rPr>
+          <w:szCs w:val="32"/>
+        </w:rPr>
+        <w:t xml:space="preserve">: </w:t>
+      </w:r>
+      <w:r>
+        <w:rPr>
+          <w:szCs w:val="32"/>
+        </w:rPr>
+        <w:t>Voto giornaliero dello studente</w:t>
+      </w:r>
+    </w:p>
+    <w:p>
+      <w:pPr>
+        <w:pStyle w:val="Titolo2"/>
+      </w:pPr>
+      <w:bookmarkStart w:id="15" w:name="_Toc110521882"/>
+      <w:proofErr w:type="spellStart"/>
+      <w:r>
+        <w:t>Student</w:t>
+      </w:r>
+      <w:bookmarkEnd w:id="15"/>
+      <w:proofErr w:type="spellEnd"/>
+    </w:p>
+    <w:p>
+      <w:r>
+        <w:t>È la rappresentazione di un</w:t>
+      </w:r>
+      <w:r>
+        <w:t>o studente che segue un</w:t>
+      </w:r>
+      <w:r>
+        <w:t xml:space="preserve"> corso</w:t>
+      </w:r>
+    </w:p>
+    <w:p>
+      <w:pPr>
+        <w:pStyle w:val="Titolo3"/>
+      </w:pPr>
+      <w:bookmarkStart w:id="16" w:name="_Toc110521883"/>
+      <w:r>
+        <w:t>Attributi</w:t>
+      </w:r>
+      <w:bookmarkEnd w:id="16"/>
+    </w:p>
+    <w:p>
+      <w:pPr>
+        <w:pStyle w:val="Paragrafoelenco"/>
+        <w:numPr>
+          <w:ilvl w:val="0"/>
+          <w:numId w:val="4"/>
+        </w:numPr>
+        <w:rPr>
+          <w:szCs w:val="32"/>
+        </w:rPr>
+      </w:pPr>
+      <w:r>
+        <w:rPr>
+          <w:b/>
+          <w:bCs/>
+        </w:rPr>
+        <w:t>name</w:t>
+      </w:r>
+      <w:r>
+        <w:t xml:space="preserve">: </w:t>
+      </w:r>
+      <w:r>
+        <w:t>Nome dello studente</w:t>
+      </w:r>
+    </w:p>
+    <w:p>
+      <w:pPr>
+        <w:pStyle w:val="Paragrafoelenco"/>
+        <w:numPr>
+          <w:ilvl w:val="0"/>
+          <w:numId w:val="4"/>
+        </w:numPr>
+        <w:rPr>
+          <w:szCs w:val="32"/>
+        </w:rPr>
+      </w:pPr>
+      <w:proofErr w:type="spellStart"/>
+      <w:r>
+        <w:rPr>
+          <w:b/>
+          <w:bCs/>
+        </w:rPr>
+        <w:t>surname</w:t>
+      </w:r>
+      <w:proofErr w:type="spellEnd"/>
+      <w:r>
+        <w:t xml:space="preserve">: </w:t>
+      </w:r>
+      <w:r>
+        <w:t>Cognome dello studente</w:t>
+      </w:r>
+    </w:p>
+    <w:p>
+      <w:pPr>
+        <w:pStyle w:val="Paragrafoelenco"/>
+        <w:numPr>
+          <w:ilvl w:val="0"/>
+          <w:numId w:val="4"/>
+        </w:numPr>
+        <w:rPr>
+          <w:szCs w:val="32"/>
+        </w:rPr>
+      </w:pPr>
+      <w:proofErr w:type="spellStart"/>
+      <w:r>
+        <w:rPr>
+          <w:b/>
+          <w:bCs/>
+        </w:rPr>
+        <w:t>CV_url</w:t>
+      </w:r>
+      <w:proofErr w:type="spellEnd"/>
+      <w:r>
+        <w:rPr>
+          <w:szCs w:val="32"/>
+        </w:rPr>
+        <w:t xml:space="preserve">: </w:t>
+      </w:r>
+      <w:r>
+        <w:rPr>
+          <w:szCs w:val="32"/>
+        </w:rPr>
+        <w:t>File del Curriculum Vitae dello studente</w:t>
+      </w:r>
+    </w:p>
+    <w:p>
+      <w:pPr>
+        <w:pStyle w:val="Paragrafoelenco"/>
+        <w:numPr>
+          <w:ilvl w:val="0"/>
+          <w:numId w:val="4"/>
+        </w:numPr>
+        <w:rPr>
+          <w:szCs w:val="32"/>
+        </w:rPr>
+      </w:pPr>
+      <w:proofErr w:type="spellStart"/>
+      <w:r>
+        <w:rPr>
+          <w:b/>
+          <w:bCs/>
+        </w:rPr>
+        <w:t>qualifications</w:t>
+      </w:r>
+      <w:proofErr w:type="spellEnd"/>
+      <w:r>
+        <w:rPr>
+          <w:szCs w:val="32"/>
+        </w:rPr>
+        <w:t xml:space="preserve">: </w:t>
+      </w:r>
+      <w:r>
+        <w:rPr>
+          <w:szCs w:val="32"/>
+        </w:rPr>
+        <w:t>Titolo di studio e attestati dello studente</w:t>
+      </w:r>
+    </w:p>
+    <w:p>
+      <w:pPr>
+        <w:pStyle w:val="Paragrafoelenco"/>
+        <w:numPr>
+          <w:ilvl w:val="0"/>
+          <w:numId w:val="4"/>
+        </w:numPr>
+        <w:rPr>
+          <w:szCs w:val="32"/>
+        </w:rPr>
+      </w:pPr>
+      <w:proofErr w:type="spellStart"/>
+      <w:r>
+        <w:rPr>
+          <w:b/>
+          <w:bCs/>
+        </w:rPr>
+        <w:t>training_starting_date</w:t>
+      </w:r>
+      <w:proofErr w:type="spellEnd"/>
+      <w:r>
+        <w:rPr>
+          <w:szCs w:val="32"/>
+        </w:rPr>
+        <w:t xml:space="preserve">: </w:t>
+      </w:r>
+      <w:r>
+        <w:rPr>
+          <w:szCs w:val="32"/>
+        </w:rPr>
+        <w:t>Data di inizio del</w:t>
+      </w:r>
+      <w:r>
+        <w:rPr>
+          <w:szCs w:val="32"/>
+        </w:rPr>
+        <w:t xml:space="preserve"> tirocinio</w:t>
+      </w:r>
+      <w:r>
+        <w:rPr>
+          <w:szCs w:val="32"/>
+        </w:rPr>
+        <w:t xml:space="preserve"> dello studente</w:t>
+      </w:r>
+    </w:p>
+    <w:p>
+      <w:pPr>
+        <w:pStyle w:val="Paragrafoelenco"/>
+        <w:numPr>
+          <w:ilvl w:val="0"/>
+          <w:numId w:val="4"/>
+        </w:numPr>
+        <w:rPr>
+          <w:szCs w:val="32"/>
+        </w:rPr>
+      </w:pPr>
+      <w:proofErr w:type="spellStart"/>
+      <w:r>
+        <w:rPr>
+          <w:b/>
+          <w:bCs/>
+        </w:rPr>
+        <w:t>training_</w:t>
+      </w:r>
+      <w:r>
+        <w:rPr>
+          <w:b/>
+          <w:bCs/>
+        </w:rPr>
+        <w:t>end</w:t>
+      </w:r>
+      <w:r>
+        <w:rPr>
+          <w:b/>
+          <w:bCs/>
+        </w:rPr>
+        <w:t>ing_date</w:t>
+      </w:r>
+      <w:proofErr w:type="spellEnd"/>
+      <w:r>
+        <w:rPr>
+          <w:szCs w:val="32"/>
+        </w:rPr>
+        <w:t xml:space="preserve">: </w:t>
+      </w:r>
+      <w:r>
+        <w:rPr>
+          <w:szCs w:val="32"/>
+        </w:rPr>
+        <w:t xml:space="preserve">Data di </w:t>
+      </w:r>
+      <w:r>
+        <w:rPr>
+          <w:szCs w:val="32"/>
+        </w:rPr>
+        <w:t>fine</w:t>
+      </w:r>
+      <w:r>
+        <w:rPr>
+          <w:szCs w:val="32"/>
+        </w:rPr>
+        <w:t xml:space="preserve"> </w:t>
+      </w:r>
+      <w:r>
+        <w:rPr>
+          <w:szCs w:val="32"/>
+        </w:rPr>
+        <w:t>tirocinio</w:t>
+      </w:r>
+      <w:r>
+        <w:rPr>
+          <w:szCs w:val="32"/>
+        </w:rPr>
+        <w:t xml:space="preserve"> dello studente</w:t>
+      </w:r>
+    </w:p>
+    <w:p>
+      <w:pPr>
+        <w:pStyle w:val="Paragrafoelenco"/>
+        <w:numPr>
+          <w:ilvl w:val="0"/>
+          <w:numId w:val="4"/>
+        </w:numPr>
+        <w:rPr>
+          <w:szCs w:val="32"/>
+        </w:rPr>
+      </w:pPr>
+      <w:proofErr w:type="spellStart"/>
+      <w:r>
+        <w:rPr>
+          <w:b/>
+          <w:bCs/>
+        </w:rPr>
+        <w:t>project</w:t>
+      </w:r>
+      <w:r>
+        <w:rPr>
+          <w:b/>
+          <w:bCs/>
+        </w:rPr>
+        <w:t>_</w:t>
+      </w:r>
+      <w:r>
+        <w:rPr>
+          <w:b/>
+          <w:bCs/>
+        </w:rPr>
+        <w:t>allocation</w:t>
+      </w:r>
+      <w:r>
+        <w:rPr>
+          <w:b/>
+          <w:bCs/>
+        </w:rPr>
+        <w:t>_date</w:t>
+      </w:r>
+      <w:proofErr w:type="spellEnd"/>
+      <w:r>
+        <w:rPr>
+          <w:szCs w:val="32"/>
+        </w:rPr>
+        <w:t xml:space="preserve">: </w:t>
+      </w:r>
+      <w:r>
+        <w:rPr>
+          <w:szCs w:val="32"/>
+        </w:rPr>
+        <w:t xml:space="preserve">Data di </w:t>
+      </w:r>
+      <w:r>
+        <w:rPr>
+          <w:szCs w:val="32"/>
+        </w:rPr>
+        <w:t>allocazione su</w:t>
+      </w:r>
+      <w:r>
+        <w:rPr>
+          <w:szCs w:val="32"/>
+        </w:rPr>
+        <w:t>l primo progetto dello studente</w:t>
+      </w:r>
+    </w:p>
+    <w:p>
+      <w:pPr>
+        <w:pStyle w:val="Paragrafoelenco"/>
+        <w:numPr>
+          <w:ilvl w:val="0"/>
+          <w:numId w:val="4"/>
+        </w:numPr>
+        <w:rPr>
+          <w:szCs w:val="32"/>
+        </w:rPr>
+      </w:pPr>
+      <w:proofErr w:type="spellStart"/>
+      <w:r>
+        <w:rPr>
+          <w:b/>
+          <w:bCs/>
+        </w:rPr>
+        <w:t>project</w:t>
+      </w:r>
+      <w:r>
+        <w:rPr>
+          <w:b/>
+          <w:bCs/>
+        </w:rPr>
+        <w:t>_</w:t>
+      </w:r>
+      <w:r>
+        <w:rPr>
+          <w:b/>
+          <w:bCs/>
+        </w:rPr>
+        <w:t>allocation_note</w:t>
+      </w:r>
+      <w:proofErr w:type="spellEnd"/>
+      <w:r>
+        <w:rPr>
+          <w:szCs w:val="32"/>
+        </w:rPr>
+        <w:t xml:space="preserve">: </w:t>
+      </w:r>
+      <w:r>
+        <w:rPr>
+          <w:szCs w:val="32"/>
+        </w:rPr>
+        <w:t>Note del progetto sul quale è stato allocato lo student</w:t>
+      </w:r>
+      <w:r>
+        <w:rPr>
+          <w:szCs w:val="32"/>
+        </w:rPr>
+        <w:t>e</w:t>
+      </w:r>
+    </w:p>
+    <w:p>
+      <w:pPr>
+        <w:pStyle w:val="Titolo2"/>
+      </w:pPr>
+      <w:bookmarkStart w:id="17" w:name="_Toc110521884"/>
+      <w:proofErr w:type="spellStart"/>
+      <w:r>
+        <w:t>Exam</w:t>
+      </w:r>
+      <w:bookmarkEnd w:id="17"/>
+      <w:proofErr w:type="spellEnd"/>
+    </w:p>
+    <w:p>
+      <w:r>
+        <w:t xml:space="preserve">È la rappresentazione di uno </w:t>
+      </w:r>
+      <w:r>
+        <w:t>esame</w:t>
+      </w:r>
+      <w:r>
+        <w:t xml:space="preserve"> </w:t>
+      </w:r>
+      <w:r>
+        <w:t>dato da uno studente</w:t>
+      </w:r>
+    </w:p>
+    <w:p>
+      <w:pPr>
+        <w:pStyle w:val="Titolo3"/>
+      </w:pPr>
+      <w:bookmarkStart w:id="18" w:name="_Toc110521885"/>
+      <w:r>
+        <w:t>Attributi</w:t>
+      </w:r>
+      <w:bookmarkEnd w:id="18"/>
+    </w:p>
+    <w:p>
+      <w:pPr>
+        <w:pStyle w:val="Paragrafoelenco"/>
+        <w:numPr>
+          <w:ilvl w:val="0"/>
+          <w:numId w:val="4"/>
+        </w:numPr>
+        <w:rPr>
+          <w:szCs w:val="32"/>
+        </w:rPr>
+      </w:pPr>
+      <w:r>
+        <w:rPr>
+          <w:b/>
+          <w:bCs/>
+        </w:rPr>
+        <w:t>name</w:t>
+      </w:r>
+      <w:r>
+        <w:t xml:space="preserve">: </w:t>
+      </w:r>
+      <w:r>
+        <w:t>Nome dell’esame</w:t>
+      </w:r>
+    </w:p>
+    <w:p>
+      <w:pPr>
+        <w:pStyle w:val="Paragrafoelenco"/>
+        <w:numPr>
+          <w:ilvl w:val="0"/>
+          <w:numId w:val="4"/>
+        </w:numPr>
+        <w:rPr>
+          <w:szCs w:val="32"/>
+        </w:rPr>
+      </w:pPr>
+      <w:r>
+        <w:rPr>
+          <w:b/>
+          <w:bCs/>
+        </w:rPr>
+        <w:lastRenderedPageBreak/>
+        <w:t>URL</w:t>
+      </w:r>
+      <w:r>
+        <w:t xml:space="preserve">: </w:t>
+      </w:r>
+      <w:r>
+        <w:t>Link all’esame</w:t>
+      </w:r>
+    </w:p>
+    <w:p>
+      <w:pPr>
+        <w:pStyle w:val="Paragrafoelenco"/>
+        <w:numPr>
+          <w:ilvl w:val="0"/>
+          <w:numId w:val="4"/>
+        </w:numPr>
+        <w:rPr>
+          <w:szCs w:val="32"/>
+          <w:lang w:val="en-US"/>
+        </w:rPr>
+      </w:pPr>
+      <w:proofErr w:type="spellStart"/>
+      <w:r>
+        <w:rPr>
+          <w:b/>
+          <w:bCs/>
+          <w:lang w:val="en-US"/>
+        </w:rPr>
+        <w:t>exam_date</w:t>
+      </w:r>
+      <w:proofErr w:type="spellEnd"/>
+      <w:r>
+        <w:rPr>
+          <w:szCs w:val="32"/>
+          <w:lang w:val="en-US"/>
+        </w:rPr>
+        <w:t xml:space="preserve">: </w:t>
+      </w:r>
+      <w:r>
+        <w:rPr>
+          <w:szCs w:val="32"/>
+          <w:lang w:val="en-US"/>
+        </w:rPr>
+        <w:t>Data del</w:t>
+      </w:r>
+      <w:r>
+        <w:rPr>
+          <w:szCs w:val="32"/>
+          <w:lang w:val="en-US"/>
+        </w:rPr>
+        <w:t xml:space="preserve"> </w:t>
+      </w:r>
+      <w:proofErr w:type="spellStart"/>
+      <w:r>
+        <w:rPr>
+          <w:szCs w:val="32"/>
+          <w:lang w:val="en-US"/>
+        </w:rPr>
+        <w:t>esam</w:t>
+      </w:r>
+      <w:r>
+        <w:rPr>
+          <w:szCs w:val="32"/>
+          <w:lang w:val="en-US"/>
+        </w:rPr>
+        <w:t>e</w:t>
+      </w:r>
+      <w:proofErr w:type="spellEnd"/>
+    </w:p>
+    <w:p>
+      <w:pPr>
+        <w:pStyle w:val="Paragrafoelenco"/>
+        <w:numPr>
+          <w:ilvl w:val="0"/>
+          <w:numId w:val="4"/>
+        </w:numPr>
+        <w:rPr>
+          <w:szCs w:val="32"/>
+        </w:rPr>
+      </w:pPr>
+      <w:r>
+        <w:rPr>
+          <w:b/>
+          <w:bCs/>
+        </w:rPr>
+        <w:t>grade</w:t>
+      </w:r>
+      <w:r>
+        <w:rPr>
+          <w:szCs w:val="32"/>
+        </w:rPr>
+        <w:t xml:space="preserve">: </w:t>
+      </w:r>
+      <w:r>
+        <w:rPr>
+          <w:szCs w:val="32"/>
+        </w:rPr>
+        <w:t>Voto dell’esame dello studente</w:t>
+      </w:r>
+    </w:p>
+    <w:p>
+      <w:pPr>
+        <w:pStyle w:val="Paragrafoelenco"/>
+        <w:numPr>
+          <w:ilvl w:val="0"/>
+          <w:numId w:val="4"/>
+        </w:numPr>
+        <w:rPr>
+          <w:szCs w:val="32"/>
+        </w:rPr>
+      </w:pPr>
+      <w:proofErr w:type="spellStart"/>
+      <w:r>
+        <w:rPr>
+          <w:b/>
+          <w:bCs/>
+        </w:rPr>
+        <w:t>exam_file_url</w:t>
+      </w:r>
+      <w:proofErr w:type="spellEnd"/>
+      <w:r>
+        <w:rPr>
+          <w:szCs w:val="32"/>
+        </w:rPr>
+        <w:t xml:space="preserve">: </w:t>
+      </w:r>
+      <w:r>
+        <w:rPr>
+          <w:szCs w:val="32"/>
+        </w:rPr>
+        <w:t>File utilizzati</w:t>
+      </w:r>
+      <w:r>
+        <w:rPr>
+          <w:szCs w:val="32"/>
+        </w:rPr>
+        <w:t xml:space="preserve"> per l’esame dallo studente</w:t>
+      </w:r>
+    </w:p>
+    <w:p>
+      <w:pPr>
+        <w:pStyle w:val="Titolo2"/>
+      </w:pPr>
+      <w:bookmarkStart w:id="19" w:name="_Toc110521886"/>
+      <w:r>
+        <w:t>Skill</w:t>
+      </w:r>
+      <w:bookmarkEnd w:id="19"/>
+    </w:p>
+    <w:p>
+      <w:r>
+        <w:t>È la rappresentazione di un</w:t>
+      </w:r>
+      <w:r>
+        <w:t>a</w:t>
+      </w:r>
+      <w:r>
+        <w:t xml:space="preserve"> </w:t>
+      </w:r>
+      <w:r>
+        <w:t>abilità</w:t>
+      </w:r>
+      <w:r>
+        <w:t xml:space="preserve"> </w:t>
+      </w:r>
+      <w:r>
+        <w:t>acquisita</w:t>
+      </w:r>
+      <w:r>
+        <w:t xml:space="preserve"> da uno studente</w:t>
+      </w:r>
+    </w:p>
+    <w:p>
+      <w:pPr>
+        <w:pStyle w:val="Titolo3"/>
+      </w:pPr>
+      <w:bookmarkStart w:id="20" w:name="_Toc110521887"/>
+      <w:r>
+        <w:t>Attributi</w:t>
+      </w:r>
+      <w:bookmarkEnd w:id="20"/>
+    </w:p>
+    <w:p>
+      <w:pPr>
+        <w:pStyle w:val="Paragrafoelenco"/>
+        <w:numPr>
+          <w:ilvl w:val="0"/>
+          <w:numId w:val="4"/>
+        </w:numPr>
+        <w:rPr>
+          <w:szCs w:val="32"/>
+        </w:rPr>
+      </w:pPr>
+      <w:r>
+        <w:rPr>
+          <w:b/>
+          <w:bCs/>
+        </w:rPr>
+        <w:t>name</w:t>
+      </w:r>
+      <w:r>
+        <w:t xml:space="preserve">: Nome </w:t>
+      </w:r>
+      <w:r>
+        <w:t>della abilità</w:t>
+      </w:r>
+    </w:p>
+    <w:p>
+      <w:pPr>
+        <w:pStyle w:val="Paragrafoelenco"/>
+        <w:numPr>
+          <w:ilvl w:val="0"/>
+          <w:numId w:val="4"/>
+        </w:numPr>
+      </w:pPr>
+      <w:r>
+        <w:rPr>
+          <w:b/>
+          <w:bCs/>
+        </w:rPr>
+        <w:t>rating</w:t>
+      </w:r>
+      <w:r>
+        <w:t xml:space="preserve">: </w:t>
+      </w:r>
+      <w:r>
+        <w:t>Punteggio</w:t>
+      </w:r>
+      <w:r>
+        <w:t xml:space="preserve"> di padronanza dell’abilità dello </w:t>
+      </w:r>
+      <w:r>
+        <w:t>studente</w:t>
+      </w:r>
+    </w:p>
+    <w:p>
+      <w:r>
+        <w:br w:type="page"/>
+      </w:r>
+    </w:p>
+    <w:p>
+      <w:pPr>
+        <w:pStyle w:val="Titolo1"/>
+        <w:rPr>
+          <w:u w:val="single"/>
+        </w:rPr>
+      </w:pPr>
+      <w:r>
+        <w:lastRenderedPageBreak/>
+        <w:t>Diagrammi di Sequenza</w:t>
+      </w:r>
+    </w:p>
+    <w:p>
+      <w:pPr>
+        <w:pStyle w:val="Titolo2"/>
+      </w:pPr>
+      <w:r>
+        <w:t>Utilizzo del registro</w:t>
+      </w:r>
+    </w:p>
+    <w:p>
+      <w:r>
+        <w:rPr>
+          <w:noProof/>
+        </w:rPr>
+        <w:drawing>
+          <wp:inline distT="0" distB="0" distL="0" distR="0" wp14:anchorId="5C7C85B4" wp14:editId="4C6F499E">
+            <wp:extent cx="5048250" cy="5429250"/>
+            <wp:effectExtent l="0" t="0" r="0" b="0"/>
+            <wp:docPr id="11" name="Immagine 11"/>
+            <wp:cNvGraphicFramePr>
+              <a:graphicFrameLocks xmlns:a="http://schemas.openxmlformats.org/drawingml/2006/main" noChangeAspect="1"/>
+            </wp:cNvGraphicFramePr>
+            <a:graphic xmlns:a="http://schemas.openxmlformats.org/drawingml/2006/main">
+              <a:graphicData uri="http://schemas.openxmlformats.org/drawingml/2006/picture">
+                <pic:pic xmlns:pic="http://schemas.openxmlformats.org/drawingml/2006/picture">
+                  <pic:nvPicPr>
+                    <pic:cNvPr id="0" name="Picture 13"/>
+                    <pic:cNvPicPr>
+                      <a:picLocks noChangeAspect="1" noChangeArrowheads="1"/>
+                    </pic:cNvPicPr>
+                  </pic:nvPicPr>
+                  <pic:blipFill>
+                    <a:blip r:embed="rId13">
+                      <a:extLst>
+                        <a:ext uri="{28A0092B-C50C-407E-A947-70E740481C1C}">
+                          <a14:useLocalDpi xmlns:a14="http://schemas.microsoft.com/office/drawing/2010/main" val="0"/>
+                        </a:ext>
+                      </a:extLst>
+                    </a:blip>
+                    <a:srcRect/>
+                    <a:stretch>
+                      <a:fillRect/>
+                    </a:stretch>
+                  </pic:blipFill>
+                  <pic:spPr bwMode="auto">
+                    <a:xfrm>
+                      <a:off x="0" y="0"/>
+                      <a:ext cx="5048250" cy="5429250"/>
+                    </a:xfrm>
+                    <a:prstGeom prst="rect">
+                      <a:avLst/>
+                    </a:prstGeom>
+                    <a:noFill/>
+                    <a:ln>
+                      <a:noFill/>
+                    </a:ln>
+                  </pic:spPr>
+                </pic:pic>
+              </a:graphicData>
+            </a:graphic>
+          </wp:inline>
+        </w:drawing>
+      </w:r>
+    </w:p>
+    <w:p>
+      <w:pPr>
+        <w:pStyle w:val="Titolo2"/>
+      </w:pPr>
+      <w:r>
+        <w:t>Aggiungere Azienda</w:t>
+      </w:r>
+    </w:p>
+    <w:p>
+      <w:r>
+        <w:rPr>
+          <w:noProof/>
+        </w:rPr>
+        <w:drawing>
+          <wp:inline distT="0" distB="0" distL="0" distR="0" wp14:anchorId="3FBC29AE" wp14:editId="51A2EC8A">
+            <wp:extent cx="3448050" cy="2238375"/>
+            <wp:effectExtent l="0" t="0" r="0" b="9525"/>
+            <wp:docPr id="12" name="Immagine 12"/>
+            <wp:cNvGraphicFramePr>
+              <a:graphicFrameLocks xmlns:a="http://schemas.openxmlformats.org/drawingml/2006/main" noChangeAspect="1"/>
+            </wp:cNvGraphicFramePr>
+            <a:graphic xmlns:a="http://schemas.openxmlformats.org/drawingml/2006/main">
+              <a:graphicData uri="http://schemas.openxmlformats.org/drawingml/2006/picture">
+                <pic:pic xmlns:pic="http://schemas.openxmlformats.org/drawingml/2006/picture">
+                  <pic:nvPicPr>
+                    <pic:cNvPr id="0" name="Picture 15"/>
+                    <pic:cNvPicPr>
+                      <a:picLocks noChangeAspect="1" noChangeArrowheads="1"/>
+                    </pic:cNvPicPr>
+                  </pic:nvPicPr>
+                  <pic:blipFill>
+                    <a:blip r:embed="rId14">
+                      <a:extLst>
+                        <a:ext uri="{28A0092B-C50C-407E-A947-70E740481C1C}">
+                          <a14:useLocalDpi xmlns:a14="http://schemas.microsoft.com/office/drawing/2010/main" val="0"/>
+                        </a:ext>
+                      </a:extLst>
+                    </a:blip>
+                    <a:srcRect/>
+                    <a:stretch>
+                      <a:fillRect/>
+                    </a:stretch>
+                  </pic:blipFill>
+                  <pic:spPr bwMode="auto">
+                    <a:xfrm>
+                      <a:off x="0" y="0"/>
+                      <a:ext cx="3448050" cy="2238375"/>
+                    </a:xfrm>
+                    <a:prstGeom prst="rect">
+                      <a:avLst/>
+                    </a:prstGeom>
+                    <a:noFill/>
+                    <a:ln>
+                      <a:noFill/>
+                    </a:ln>
+                  </pic:spPr>
+                </pic:pic>
+              </a:graphicData>
+            </a:graphic>
+          </wp:inline>
+        </w:drawing>
+      </w:r>
+    </w:p>
+    <w:p>
+      <w:pPr>
+        <w:pStyle w:val="Titolo2"/>
+      </w:pPr>
+      <w:r>
+        <w:lastRenderedPageBreak/>
+        <w:t>Aggiungere Corso</w:t>
+      </w:r>
+    </w:p>
+    <w:p>
+      <w:r>
+        <w:rPr>
+          <w:noProof/>
+        </w:rPr>
+        <w:drawing>
+          <wp:inline distT="0" distB="0" distL="0" distR="0" wp14:anchorId="1C4B5421" wp14:editId="4362DDAD">
+            <wp:extent cx="3419475" cy="2628900"/>
+            <wp:effectExtent l="0" t="0" r="9525" b="0"/>
+            <wp:docPr id="13" name="Immagine 13"/>
+            <wp:cNvGraphicFramePr>
+              <a:graphicFrameLocks xmlns:a="http://schemas.openxmlformats.org/drawingml/2006/main" noChangeAspect="1"/>
+            </wp:cNvGraphicFramePr>
+            <a:graphic xmlns:a="http://schemas.openxmlformats.org/drawingml/2006/main">
+              <a:graphicData uri="http://schemas.openxmlformats.org/drawingml/2006/picture">
+                <pic:pic xmlns:pic="http://schemas.openxmlformats.org/drawingml/2006/picture">
+                  <pic:nvPicPr>
+                    <pic:cNvPr id="0" name="Picture 17"/>
+                    <pic:cNvPicPr>
+                      <a:picLocks noChangeAspect="1" noChangeArrowheads="1"/>
+                    </pic:cNvPicPr>
+                  </pic:nvPicPr>
+                  <pic:blipFill>
+                    <a:blip r:embed="rId15">
+                      <a:extLst>
+                        <a:ext uri="{28A0092B-C50C-407E-A947-70E740481C1C}">
+                          <a14:useLocalDpi xmlns:a14="http://schemas.microsoft.com/office/drawing/2010/main" val="0"/>
+                        </a:ext>
+                      </a:extLst>
+                    </a:blip>
+                    <a:srcRect/>
+                    <a:stretch>
+                      <a:fillRect/>
+                    </a:stretch>
+                  </pic:blipFill>
+                  <pic:spPr bwMode="auto">
+                    <a:xfrm>
+                      <a:off x="0" y="0"/>
+                      <a:ext cx="3419475" cy="2628900"/>
+                    </a:xfrm>
+                    <a:prstGeom prst="rect">
+                      <a:avLst/>
+                    </a:prstGeom>
+                    <a:noFill/>
+                    <a:ln>
+                      <a:noFill/>
+                    </a:ln>
+                  </pic:spPr>
+                </pic:pic>
+              </a:graphicData>
+            </a:graphic>
+          </wp:inline>
+        </w:drawing>
+      </w:r>
+    </w:p>
+    <w:p>
+      <w:pPr>
+        <w:pStyle w:val="Titolo2"/>
+      </w:pPr>
+      <w:r>
+        <w:t>Aggiungere Studente</w:t>
+      </w:r>
+    </w:p>
+    <w:p>
+      <w:pPr>
+        <w:rPr>
+          <w:szCs w:val="32"/>
+        </w:rPr>
+      </w:pPr>
+      <w:r>
+        <w:rPr>
+          <w:noProof/>
+        </w:rPr>
+        <w:drawing>
+          <wp:inline distT="0" distB="0" distL="0" distR="0" wp14:anchorId="7CC3F6BD" wp14:editId="217F72E8">
+            <wp:extent cx="3800475" cy="4924425"/>
+            <wp:effectExtent l="0" t="0" r="9525" b="9525"/>
+            <wp:docPr id="14" name="Immagine 14"/>
+            <wp:cNvGraphicFramePr>
+              <a:graphicFrameLocks xmlns:a="http://schemas.openxmlformats.org/drawingml/2006/main" noChangeAspect="1"/>
+            </wp:cNvGraphicFramePr>
+            <a:graphic xmlns:a="http://schemas.openxmlformats.org/drawingml/2006/main">
+              <a:graphicData uri="http://schemas.openxmlformats.org/drawingml/2006/picture">
+                <pic:pic xmlns:pic="http://schemas.openxmlformats.org/drawingml/2006/picture">
+                  <pic:nvPicPr>
+                    <pic:cNvPr id="0" name="Picture 19"/>
+                    <pic:cNvPicPr>
+                      <a:picLocks noChangeAspect="1" noChangeArrowheads="1"/>
+                    </pic:cNvPicPr>
+                  </pic:nvPicPr>
+                  <pic:blipFill>
+                    <a:blip r:embed="rId16">
+                      <a:extLst>
+                        <a:ext uri="{28A0092B-C50C-407E-A947-70E740481C1C}">
+                          <a14:useLocalDpi xmlns:a14="http://schemas.microsoft.com/office/drawing/2010/main" val="0"/>
+                        </a:ext>
+                      </a:extLst>
+                    </a:blip>
+                    <a:srcRect/>
+                    <a:stretch>
+                      <a:fillRect/>
+                    </a:stretch>
+                  </pic:blipFill>
+                  <pic:spPr bwMode="auto">
+                    <a:xfrm>
+                      <a:off x="0" y="0"/>
+                      <a:ext cx="3800475" cy="4924425"/>
+                    </a:xfrm>
+                    <a:prstGeom prst="rect">
+                      <a:avLst/>
+                    </a:prstGeom>
+                    <a:noFill/>
+                    <a:ln>
+                      <a:noFill/>
+                    </a:ln>
+                  </pic:spPr>
+                </pic:pic>
+              </a:graphicData>
+            </a:graphic>
+          </wp:inline>
+        </w:drawing>
+      </w:r>
+      <w:r>
+        <w:br w:type="page"/>
+      </w:r>
+    </w:p>
+    <w:p>
+      <w:pPr>
+        <w:pStyle w:val="Titolo1"/>
+      </w:pPr>
+      <w:bookmarkStart w:id="21" w:name="_Toc110521888"/>
+      <w:r>
+        <w:lastRenderedPageBreak/>
+        <w:t>Requisiti funzionali</w:t>
+      </w:r>
+      <w:bookmarkEnd w:id="21"/>
+    </w:p>
+    <w:tbl>
+      <w:tblPr>
+        <w:tblStyle w:val="Grigliatabella"/>
+        <w:tblW w:w="0" w:type="auto"/>
+        <w:tblLook w:val="04A0" w:firstRow="1" w:lastRow="0" w:firstColumn="1" w:lastColumn="0" w:noHBand="0" w:noVBand="1"/>
+      </w:tblPr>
+      <w:tblGrid>
+        <w:gridCol w:w="760"/>
+        <w:gridCol w:w="5752"/>
+        <w:gridCol w:w="3116"/>
+      </w:tblGrid>
+      <w:tr>
+        <w:tc>
+          <w:tcPr>
+            <w:tcW w:w="421" w:type="dxa"/>
+            <w:shd w:val="clear" w:color="auto" w:fill="1F4E79" w:themeFill="accent5" w:themeFillShade="80"/>
+          </w:tcPr>
+          <w:p>
+            <w:pPr>
+              <w:jc w:val="center"/>
+              <w:rPr>
+                <w:b/>
+                <w:bCs/>
+                <w:i/>
+                <w:iCs/>
+                <w:color w:val="FFFFFF" w:themeColor="background1"/>
+              </w:rPr>
+            </w:pPr>
+            <w:r>
+              <w:rPr>
+                <w:b/>
+                <w:bCs/>
+                <w:i/>
+                <w:iCs/>
+                <w:color w:val="FFFFFF" w:themeColor="background1"/>
+              </w:rPr>
+              <w:t>#</w:t>
+            </w:r>
+          </w:p>
+        </w:tc>
+        <w:tc>
+          <w:tcPr>
+            <w:tcW w:w="5997" w:type="dxa"/>
+            <w:shd w:val="clear" w:color="auto" w:fill="1F4E79" w:themeFill="accent5" w:themeFillShade="80"/>
+          </w:tcPr>
+          <w:p>
+            <w:pPr>
+              <w:jc w:val="center"/>
+              <w:rPr>
+                <w:b/>
+                <w:bCs/>
+                <w:i/>
+                <w:iCs/>
+                <w:color w:val="FFFFFF" w:themeColor="background1"/>
+              </w:rPr>
+            </w:pPr>
+            <w:r>
+              <w:rPr>
+                <w:b/>
+                <w:bCs/>
+                <w:i/>
+                <w:iCs/>
+                <w:color w:val="FFFFFF" w:themeColor="background1"/>
+              </w:rPr>
+              <w:t>Specifica</w:t>
+            </w:r>
+          </w:p>
+        </w:tc>
+        <w:tc>
+          <w:tcPr>
+            <w:tcW w:w="3210" w:type="dxa"/>
+            <w:shd w:val="clear" w:color="auto" w:fill="1F4E79" w:themeFill="accent5" w:themeFillShade="80"/>
+          </w:tcPr>
+          <w:p>
+            <w:pPr>
+              <w:jc w:val="center"/>
+              <w:rPr>
+                <w:b/>
+                <w:bCs/>
+                <w:i/>
+                <w:iCs/>
+                <w:color w:val="FFFFFF" w:themeColor="background1"/>
+              </w:rPr>
+            </w:pPr>
+            <w:r>
+              <w:rPr>
+                <w:b/>
+                <w:bCs/>
+                <w:i/>
+                <w:iCs/>
+                <w:color w:val="FFFFFF" w:themeColor="background1"/>
+              </w:rPr>
+              <w:t>Scenario UC</w:t>
+            </w:r>
+          </w:p>
+        </w:tc>
+      </w:tr>
+      <w:tr>
+        <w:tc>
+          <w:tcPr>
+            <w:tcW w:w="421" w:type="dxa"/>
+          </w:tcPr>
+          <w:p>
+            <w:r>
+              <w:t>RF1</w:t>
+            </w:r>
+          </w:p>
+        </w:tc>
+        <w:tc>
+          <w:tcPr>
+            <w:tcW w:w="5997" w:type="dxa"/>
+          </w:tcPr>
+          <w:p/>
+        </w:tc>
+        <w:tc>
+          <w:tcPr>
+            <w:tcW w:w="3210" w:type="dxa"/>
+          </w:tcPr>
+          <w:p/>
+        </w:tc>
+      </w:tr>
+      <w:tr>
+        <w:tc>
+          <w:tcPr>
+            <w:tcW w:w="421" w:type="dxa"/>
+            <w:shd w:val="clear" w:color="auto" w:fill="D5DCE4" w:themeFill="text2" w:themeFillTint="33"/>
+          </w:tcPr>
+          <w:p>
+            <w:r>
+              <w:t>RF2</w:t>
+            </w:r>
+          </w:p>
+        </w:tc>
+        <w:tc>
+          <w:tcPr>
+            <w:tcW w:w="5997" w:type="dxa"/>
+            <w:shd w:val="clear" w:color="auto" w:fill="D5DCE4" w:themeFill="text2" w:themeFillTint="33"/>
+          </w:tcPr>
+          <w:p/>
+        </w:tc>
+        <w:tc>
+          <w:tcPr>
+            <w:tcW w:w="3210" w:type="dxa"/>
+            <w:shd w:val="clear" w:color="auto" w:fill="D5DCE4" w:themeFill="text2" w:themeFillTint="33"/>
+          </w:tcPr>
+          <w:p/>
+        </w:tc>
+      </w:tr>
+      <w:tr>
+        <w:tc>
+          <w:tcPr>
+            <w:tcW w:w="421" w:type="dxa"/>
+          </w:tcPr>
+          <w:p>
+            <w:r>
+              <w:t>RF</w:t>
+            </w:r>
+            <w:r>
+              <w:t>3</w:t>
+            </w:r>
+          </w:p>
+        </w:tc>
+        <w:tc>
+          <w:tcPr>
+            <w:tcW w:w="5997" w:type="dxa"/>
+          </w:tcPr>
+          <w:p/>
+        </w:tc>
+        <w:tc>
+          <w:tcPr>
+            <w:tcW w:w="3210" w:type="dxa"/>
+          </w:tcPr>
+          <w:p/>
+        </w:tc>
+      </w:tr>
+      <w:tr>
+        <w:tc>
+          <w:tcPr>
+            <w:tcW w:w="421" w:type="dxa"/>
+            <w:shd w:val="clear" w:color="auto" w:fill="D5DCE4" w:themeFill="text2" w:themeFillTint="33"/>
+          </w:tcPr>
+          <w:p>
+            <w:r>
+              <w:t>RF</w:t>
+            </w:r>
+            <w:r>
+              <w:t>4</w:t>
+            </w:r>
+          </w:p>
+        </w:tc>
+        <w:tc>
+          <w:tcPr>
+            <w:tcW w:w="5997" w:type="dxa"/>
+            <w:shd w:val="clear" w:color="auto" w:fill="D5DCE4" w:themeFill="text2" w:themeFillTint="33"/>
+          </w:tcPr>
+          <w:p/>
+        </w:tc>
+        <w:tc>
+          <w:tcPr>
+            <w:tcW w:w="3210" w:type="dxa"/>
+            <w:shd w:val="clear" w:color="auto" w:fill="D5DCE4" w:themeFill="text2" w:themeFillTint="33"/>
+          </w:tcPr>
+          <w:p/>
+        </w:tc>
+      </w:tr>
+      <w:tr>
+        <w:tc>
+          <w:tcPr>
+            <w:tcW w:w="421" w:type="dxa"/>
+          </w:tcPr>
+          <w:p>
+            <w:r>
+              <w:t>RF</w:t>
+            </w:r>
+            <w:r>
+              <w:t>5</w:t>
+            </w:r>
+          </w:p>
+        </w:tc>
+        <w:tc>
+          <w:tcPr>
+            <w:tcW w:w="5997" w:type="dxa"/>
+          </w:tcPr>
+          <w:p/>
+        </w:tc>
+        <w:tc>
+          <w:tcPr>
+            <w:tcW w:w="3210" w:type="dxa"/>
+          </w:tcPr>
+          <w:p/>
+        </w:tc>
+      </w:tr>
+      <w:tr>
+        <w:tc>
+          <w:tcPr>
+            <w:tcW w:w="421" w:type="dxa"/>
+            <w:shd w:val="clear" w:color="auto" w:fill="D5DCE4" w:themeFill="text2" w:themeFillTint="33"/>
+          </w:tcPr>
+          <w:p>
+            <w:r>
+              <w:t>RF</w:t>
+            </w:r>
+            <w:r>
+              <w:t>6</w:t>
+            </w:r>
+          </w:p>
+        </w:tc>
+        <w:tc>
+          <w:tcPr>
+            <w:tcW w:w="5997" w:type="dxa"/>
+            <w:shd w:val="clear" w:color="auto" w:fill="D5DCE4" w:themeFill="text2" w:themeFillTint="33"/>
+          </w:tcPr>
+          <w:p/>
+        </w:tc>
+        <w:tc>
+          <w:tcPr>
+            <w:tcW w:w="3210" w:type="dxa"/>
+            <w:shd w:val="clear" w:color="auto" w:fill="D5DCE4" w:themeFill="text2" w:themeFillTint="33"/>
+          </w:tcPr>
+          <w:p/>
+        </w:tc>
+      </w:tr>
+    </w:tbl>
     <w:p>
       <w:pPr>
         <w:rPr>
@@ -1115,13 +4724,258 @@
       <w:pPr>
         <w:pStyle w:val="Titolo1"/>
       </w:pPr>
-      <w:bookmarkStart w:id="4" w:name="_Toc110435622"/>
+      <w:bookmarkStart w:id="22" w:name="_Toc110521889"/>
       <w:r>
         <w:lastRenderedPageBreak/>
-        <w:t>Scenari dei casi d’uso</w:t>
-      </w:r>
-      <w:bookmarkEnd w:id="4"/>
-    </w:p>
+        <w:t>Requisiti non funzionali</w:t>
+      </w:r>
+      <w:bookmarkEnd w:id="22"/>
+    </w:p>
+    <w:tbl>
+      <w:tblPr>
+        <w:tblStyle w:val="Grigliatabella"/>
+        <w:tblW w:w="0" w:type="auto"/>
+        <w:tblLook w:val="04A0" w:firstRow="1" w:lastRow="0" w:firstColumn="1" w:lastColumn="0" w:noHBand="0" w:noVBand="1"/>
+      </w:tblPr>
+      <w:tblGrid>
+        <w:gridCol w:w="992"/>
+        <w:gridCol w:w="5470"/>
+        <w:gridCol w:w="3166"/>
+      </w:tblGrid>
+      <w:tr>
+        <w:tc>
+          <w:tcPr>
+            <w:tcW w:w="992" w:type="dxa"/>
+            <w:shd w:val="clear" w:color="auto" w:fill="1F4E79" w:themeFill="accent5" w:themeFillShade="80"/>
+          </w:tcPr>
+          <w:p>
+            <w:pPr>
+              <w:jc w:val="center"/>
+              <w:rPr>
+                <w:b/>
+                <w:bCs/>
+                <w:i/>
+                <w:iCs/>
+                <w:color w:val="FFFFFF" w:themeColor="background1"/>
+              </w:rPr>
+            </w:pPr>
+            <w:r>
+              <w:rPr>
+                <w:b/>
+                <w:bCs/>
+                <w:i/>
+                <w:iCs/>
+                <w:color w:val="FFFFFF" w:themeColor="background1"/>
+              </w:rPr>
+              <w:t>#</w:t>
+            </w:r>
+          </w:p>
+        </w:tc>
+        <w:tc>
+          <w:tcPr>
+            <w:tcW w:w="5470" w:type="dxa"/>
+            <w:shd w:val="clear" w:color="auto" w:fill="1F4E79" w:themeFill="accent5" w:themeFillShade="80"/>
+          </w:tcPr>
+          <w:p>
+            <w:pPr>
+              <w:jc w:val="center"/>
+              <w:rPr>
+                <w:b/>
+                <w:bCs/>
+                <w:i/>
+                <w:iCs/>
+                <w:color w:val="FFFFFF" w:themeColor="background1"/>
+              </w:rPr>
+            </w:pPr>
+            <w:r>
+              <w:rPr>
+                <w:b/>
+                <w:bCs/>
+                <w:i/>
+                <w:iCs/>
+                <w:color w:val="FFFFFF" w:themeColor="background1"/>
+              </w:rPr>
+              <w:t>Specifica</w:t>
+            </w:r>
+          </w:p>
+        </w:tc>
+        <w:tc>
+          <w:tcPr>
+            <w:tcW w:w="3166" w:type="dxa"/>
+            <w:shd w:val="clear" w:color="auto" w:fill="1F4E79" w:themeFill="accent5" w:themeFillShade="80"/>
+          </w:tcPr>
+          <w:p>
+            <w:pPr>
+              <w:jc w:val="center"/>
+              <w:rPr>
+                <w:b/>
+                <w:bCs/>
+                <w:i/>
+                <w:iCs/>
+                <w:color w:val="FFFFFF" w:themeColor="background1"/>
+              </w:rPr>
+            </w:pPr>
+            <w:r>
+              <w:rPr>
+                <w:b/>
+                <w:bCs/>
+                <w:i/>
+                <w:iCs/>
+                <w:color w:val="FFFFFF" w:themeColor="background1"/>
+              </w:rPr>
+              <w:t>Scenario UC</w:t>
+            </w:r>
+          </w:p>
+        </w:tc>
+      </w:tr>
+      <w:tr>
+        <w:tc>
+          <w:tcPr>
+            <w:tcW w:w="992" w:type="dxa"/>
+          </w:tcPr>
+          <w:p>
+            <w:r>
+              <w:t>R</w:t>
+            </w:r>
+            <w:r>
+              <w:t>N</w:t>
+            </w:r>
+            <w:r>
+              <w:t>F</w:t>
+            </w:r>
+            <w:r>
+              <w:t>1</w:t>
+            </w:r>
+          </w:p>
+        </w:tc>
+        <w:tc>
+          <w:tcPr>
+            <w:tcW w:w="5470" w:type="dxa"/>
+          </w:tcPr>
+          <w:p/>
+        </w:tc>
+        <w:tc>
+          <w:tcPr>
+            <w:tcW w:w="3166" w:type="dxa"/>
+          </w:tcPr>
+          <w:p/>
+        </w:tc>
+      </w:tr>
+      <w:tr>
+        <w:tc>
+          <w:tcPr>
+            <w:tcW w:w="992" w:type="dxa"/>
+            <w:shd w:val="clear" w:color="auto" w:fill="D5DCE4" w:themeFill="text2" w:themeFillTint="33"/>
+          </w:tcPr>
+          <w:p>
+            <w:r>
+              <w:t>RNF</w:t>
+            </w:r>
+            <w:r>
+              <w:t>2</w:t>
+            </w:r>
+          </w:p>
+        </w:tc>
+        <w:tc>
+          <w:tcPr>
+            <w:tcW w:w="5470" w:type="dxa"/>
+            <w:shd w:val="clear" w:color="auto" w:fill="D5DCE4" w:themeFill="text2" w:themeFillTint="33"/>
+          </w:tcPr>
+          <w:p/>
+        </w:tc>
+        <w:tc>
+          <w:tcPr>
+            <w:tcW w:w="3166" w:type="dxa"/>
+            <w:shd w:val="clear" w:color="auto" w:fill="D5DCE4" w:themeFill="text2" w:themeFillTint="33"/>
+          </w:tcPr>
+          <w:p/>
+        </w:tc>
+      </w:tr>
+      <w:tr>
+        <w:tc>
+          <w:tcPr>
+            <w:tcW w:w="992" w:type="dxa"/>
+          </w:tcPr>
+          <w:p>
+            <w:r>
+              <w:t>RNF</w:t>
+            </w:r>
+            <w:r>
+              <w:t>3</w:t>
+            </w:r>
+          </w:p>
+        </w:tc>
+        <w:tc>
+          <w:tcPr>
+            <w:tcW w:w="5470" w:type="dxa"/>
+          </w:tcPr>
+          <w:p/>
+        </w:tc>
+        <w:tc>
+          <w:tcPr>
+            <w:tcW w:w="3166" w:type="dxa"/>
+          </w:tcPr>
+          <w:p/>
+        </w:tc>
+      </w:tr>
+      <w:tr>
+        <w:tc>
+          <w:tcPr>
+            <w:tcW w:w="992" w:type="dxa"/>
+            <w:shd w:val="clear" w:color="auto" w:fill="D5DCE4" w:themeFill="text2" w:themeFillTint="33"/>
+          </w:tcPr>
+          <w:p>
+            <w:r>
+              <w:t>RNF</w:t>
+            </w:r>
+            <w:r>
+              <w:t>4</w:t>
+            </w:r>
+          </w:p>
+        </w:tc>
+        <w:tc>
+          <w:tcPr>
+            <w:tcW w:w="5470" w:type="dxa"/>
+            <w:shd w:val="clear" w:color="auto" w:fill="D5DCE4" w:themeFill="text2" w:themeFillTint="33"/>
+          </w:tcPr>
+          <w:p/>
+        </w:tc>
+        <w:tc>
+          <w:tcPr>
+            <w:tcW w:w="3166" w:type="dxa"/>
+            <w:shd w:val="clear" w:color="auto" w:fill="D5DCE4" w:themeFill="text2" w:themeFillTint="33"/>
+          </w:tcPr>
+          <w:p/>
+        </w:tc>
+      </w:tr>
+      <w:tr>
+        <w:tc>
+          <w:tcPr>
+            <w:tcW w:w="992" w:type="dxa"/>
+          </w:tcPr>
+          <w:p>
+            <w:r>
+              <w:t>RNF</w:t>
+            </w:r>
+            <w:r>
+              <w:t>5</w:t>
+            </w:r>
+          </w:p>
+        </w:tc>
+        <w:tc>
+          <w:tcPr>
+            <w:tcW w:w="5470" w:type="dxa"/>
+          </w:tcPr>
+          <w:p/>
+        </w:tc>
+        <w:tc>
+          <w:tcPr>
+            <w:tcW w:w="3166" w:type="dxa"/>
+          </w:tcPr>
+          <w:p/>
+        </w:tc>
+      </w:tr>
+    </w:tbl>
     <w:p>
       <w:pPr>
         <w:rPr>
@@ -1139,63 +4993,16 @@
       <w:pPr>
         <w:pStyle w:val="Titolo1"/>
       </w:pPr>
-      <w:bookmarkStart w:id="5" w:name="_Toc110435623"/>
-      <w:r>
-        <w:lastRenderedPageBreak/>
-        <w:t>Requisiti funzionali</w:t>
-      </w:r>
-      <w:bookmarkEnd w:id="5"/>
-    </w:p>
-    <w:p>
-      <w:pPr>
-        <w:rPr>
-          <w:rFonts w:asciiTheme="majorHAnsi" w:eastAsiaTheme="majorEastAsia" w:hAnsiTheme="majorHAnsi" w:cstheme="majorBidi"/>
-          <w:color w:val="2F5496" w:themeColor="accent1" w:themeShade="BF"/>
-          <w:sz w:val="32"/>
-          <w:szCs w:val="32"/>
-        </w:rPr>
-      </w:pPr>
-      <w:r>
-        <w:br w:type="page"/>
-      </w:r>
-    </w:p>
-    <w:p>
-      <w:pPr>
-        <w:pStyle w:val="Titolo1"/>
-      </w:pPr>
-      <w:bookmarkStart w:id="6" w:name="_Toc110435624"/>
-      <w:r>
-        <w:lastRenderedPageBreak/>
-        <w:t>Requisiti non funzionali</w:t>
-      </w:r>
-      <w:bookmarkEnd w:id="6"/>
-    </w:p>
-    <w:p>
-      <w:pPr>
-        <w:rPr>
-          <w:rFonts w:asciiTheme="majorHAnsi" w:eastAsiaTheme="majorEastAsia" w:hAnsiTheme="majorHAnsi" w:cstheme="majorBidi"/>
-          <w:color w:val="2F5496" w:themeColor="accent1" w:themeShade="BF"/>
-          <w:sz w:val="32"/>
-          <w:szCs w:val="32"/>
-        </w:rPr>
-      </w:pPr>
-      <w:r>
-        <w:br w:type="page"/>
-      </w:r>
-    </w:p>
-    <w:p>
-      <w:pPr>
-        <w:pStyle w:val="Titolo1"/>
-      </w:pPr>
-      <w:bookmarkStart w:id="7" w:name="_Toc110435625"/>
+      <w:bookmarkStart w:id="23" w:name="_Toc110521890"/>
       <w:r>
         <w:lastRenderedPageBreak/>
         <w:t>Pianificazione (dal 01/08/2022 al 00/00/2022)</w:t>
       </w:r>
-      <w:bookmarkEnd w:id="7"/>
+      <w:bookmarkEnd w:id="23"/>
     </w:p>
     <w:sectPr>
-      <w:headerReference w:type="default" r:id="rId8"/>
+      <w:headerReference w:type="default" r:id="rId17"/>
+      <w:footerReference w:type="default" r:id="rId18"/>
       <w:pgSz w:w="11906" w:h="16838"/>
       <w:pgMar w:top="1417" w:right="1134" w:bottom="1134" w:left="1134" w:header="708" w:footer="708" w:gutter="0"/>
       <w:pgNumType w:start="0"/>
@@ -1231,6 +5038,43 @@
 </w:endnotes>
 </file>
 
+<file path=word/footer1.xml><?xml version="1.0" encoding="utf-8"?>
+<w:ftr xmlns:wpc="http://schemas.microsoft.com/office/word/2010/wordprocessingCanvas" xmlns:cx="http://schemas.microsoft.com/office/drawing/2014/chartex" xmlns:cx1="http://schemas.microsoft.com/office/drawing/2015/9/8/chartex" xmlns:cx2="http://schemas.microsoft.com/office/drawing/2015/10/21/chartex" xmlns:cx3="http://schemas.microsoft.com/office/drawing/2016/5/9/chartex" xmlns:cx4="http://schemas.microsoft.com/office/drawing/2016/5/10/chartex" xmlns:cx5="http://schemas.microsoft.com/office/drawing/2016/5/11/chartex" xmlns:cx6="http://schemas.microsoft.com/office/drawing/2016/5/12/chartex" xmlns:cx7="http://schemas.microsoft.com/office/drawing/2016/5/13/chartex" xmlns:cx8="http://schemas.microsoft.com/office/drawing/2016/5/14/chartex" xmlns:mc="http://schemas.openxmlformats.org/markup-compatibility/2006" xmlns:aink="http://schemas.microsoft.com/office/drawing/2016/ink" xmlns:am3d="http://schemas.microsoft.com/office/drawing/2017/model3d" xmlns:o="urn:schemas-microsoft-com:office:office" xmlns:oel="http://schemas.microsoft.com/office/2019/extlst" xmlns:r="http://schemas.openxmlformats.org/officeDocument/2006/relationships" xmlns:m="http://schemas.openxmlformats.org/officeDocument/2006/math" xmlns:v="urn:schemas-microsoft-com:vml" xmlns:wp14="http://schemas.microsoft.com/office/word/2010/wordprocessingDrawing" xmlns:wp="http://schemas.openxmlformats.org/drawingml/2006/wordprocessingDrawing" xmlns:w10="urn:schemas-microsoft-com:office:word" xmlns:w="http://schemas.openxmlformats.org/wordprocessingml/2006/main" xmlns:w14="http://schemas.microsoft.com/office/word/2010/wordml" xmlns:w15="http://schemas.microsoft.com/office/word/2012/wordml" xmlns:w16cex="http://schemas.microsoft.com/office/word/2018/wordml/cex" xmlns:w16cid="http://schemas.microsoft.com/office/word/2016/wordml/cid" xmlns:w16="http://schemas.microsoft.com/office/word/2018/wordml" xmlns:w16sdtdh="http://schemas.microsoft.com/office/word/2020/wordml/sdtdatahash" xmlns:w16se="http://schemas.microsoft.com/office/word/2015/wordml/symex" xmlns:wpg="http://schemas.microsoft.com/office/word/2010/wordprocessingGroup" xmlns:wpi="http://schemas.microsoft.com/office/word/2010/wordprocessingInk" xmlns:wne="http://schemas.microsoft.com/office/word/2006/wordml" xmlns:wps="http://schemas.microsoft.com/office/word/2010/wordprocessingShape" mc:Ignorable="w14 w15 w16se w16cid w16 w16cex w16sdtdh wp14">
+  <w:sdt>
+    <w:sdtPr>
+      <w:id w:val="-2038504607"/>
+      <w:docPartObj>
+        <w:docPartGallery w:val="Page Numbers (Bottom of Page)"/>
+        <w:docPartUnique/>
+      </w:docPartObj>
+    </w:sdtPr>
+    <w:sdtContent>
+      <w:p>
+        <w:pPr>
+          <w:pStyle w:val="Pidipagina"/>
+          <w:jc w:val="center"/>
+        </w:pPr>
+        <w:r>
+          <w:fldChar w:fldCharType="begin"/>
+        </w:r>
+        <w:r>
+          <w:instrText>PAGE   \* MERGEFORMAT</w:instrText>
+        </w:r>
+        <w:r>
+          <w:fldChar w:fldCharType="separate"/>
+        </w:r>
+        <w:r>
+          <w:t>2</w:t>
+        </w:r>
+        <w:r>
+          <w:fldChar w:fldCharType="end"/>
+        </w:r>
+      </w:p>
+    </w:sdtContent>
+  </w:sdt>
+</w:ftr>
+</file>
+
 <file path=word/footnotes.xml><?xml version="1.0" encoding="utf-8"?>
 <w:footnotes xmlns:wpc="http://schemas.microsoft.com/office/word/2010/wordprocessingCanvas" xmlns:cx="http://schemas.microsoft.com/office/drawing/2014/chartex" xmlns:cx1="http://schemas.microsoft.com/office/drawing/2015/9/8/chartex" xmlns:cx2="http://schemas.microsoft.com/office/drawing/2015/10/21/chartex" xmlns:cx3="http://schemas.microsoft.com/office/drawing/2016/5/9/chartex" xmlns:cx4="http://schemas.microsoft.com/office/drawing/2016/5/10/chartex" xmlns:cx5="http://schemas.microsoft.com/office/drawing/2016/5/11/chartex" xmlns:cx6="http://schemas.microsoft.com/office/drawing/2016/5/12/chartex" xmlns:cx7="http://schemas.microsoft.com/office/drawing/2016/5/13/chartex" xmlns:cx8="http://schemas.microsoft.com/office/drawing/2016/5/14/chartex" xmlns:mc="http://schemas.openxmlformats.org/markup-compatibility/2006" xmlns:aink="http://schemas.microsoft.com/office/drawing/2016/ink" xmlns:am3d="http://schemas.microsoft.com/office/drawing/2017/model3d" xmlns:o="urn:schemas-microsoft-com:office:office" xmlns:oel="http://schemas.microsoft.com/office/2019/extlst" xmlns:r="http://schemas.openxmlformats.org/officeDocument/2006/relationships" xmlns:m="http://schemas.openxmlformats.org/officeDocument/2006/math" xmlns:v="urn:schemas-microsoft-com:vml" xmlns:wp14="http://schemas.microsoft.com/office/word/2010/wordprocessingDrawing" xmlns:wp="http://schemas.openxmlformats.org/drawingml/2006/wordprocessingDrawing" xmlns:w10="urn:schemas-microsoft-com:office:word" xmlns:w="http://schemas.openxmlformats.org/wordprocessingml/2006/main" xmlns:w14="http://schemas.microsoft.com/office/word/2010/wordml" xmlns:w15="http://schemas.microsoft.com/office/word/2012/wordml" xmlns:w16cex="http://schemas.microsoft.com/office/word/2018/wordml/cex" xmlns:w16cid="http://schemas.microsoft.com/office/word/2016/wordml/cid" xmlns:w16="http://schemas.microsoft.com/office/word/2018/wordml" xmlns:w16sdtdh="http://schemas.microsoft.com/office/word/2020/wordml/sdtdatahash" xmlns:w16se="http://schemas.microsoft.com/office/word/2015/wordml/symex" xmlns:wpg="http://schemas.microsoft.com/office/word/2010/wordprocessingGroup" xmlns:wpi="http://schemas.microsoft.com/office/word/2010/wordprocessingInk" xmlns:wne="http://schemas.microsoft.com/office/word/2006/wordml" xmlns:wps="http://schemas.microsoft.com/office/word/2010/wordprocessingShape" mc:Ignorable="w14 w15 w16se w16cid w16 w16cex w16sdtdh wp14">
   <w:footnote w:type="separator" w:id="-1">
@@ -1263,12 +5107,12 @@
       <w:pStyle w:val="Intestazione"/>
       <w:jc w:val="right"/>
       <w:rPr>
-        <w:color w:val="8EAADB" w:themeColor="accent1" w:themeTint="99"/>
+        <w:color w:val="2F5496" w:themeColor="accent1" w:themeShade="BF"/>
       </w:rPr>
     </w:pPr>
     <w:r>
       <w:rPr>
-        <w:color w:val="8EAADB" w:themeColor="accent1" w:themeTint="99"/>
+        <w:color w:val="2F5496" w:themeColor="accent1" w:themeShade="BF"/>
       </w:rPr>
       <w:t>Progetto Academin</w:t>
     </w:r>
@@ -1477,11 +5321,243 @@
       </w:rPr>
     </w:lvl>
   </w:abstractNum>
+  <w:abstractNum w:abstractNumId="2" w15:restartNumberingAfterBreak="0">
+    <w:nsid w:val="3C177BE0"/>
+    <w:multiLevelType w:val="hybridMultilevel"/>
+    <w:tmpl w:val="177C4CFE"/>
+    <w:lvl w:ilvl="0" w:tplc="04100001">
+      <w:start w:val="1"/>
+      <w:numFmt w:val="bullet"/>
+      <w:lvlText w:val=""/>
+      <w:lvlJc w:val="left"/>
+      <w:pPr>
+        <w:ind w:left="720" w:hanging="360"/>
+      </w:pPr>
+      <w:rPr>
+        <w:rFonts w:ascii="Symbol" w:hAnsi="Symbol" w:hint="default"/>
+      </w:rPr>
+    </w:lvl>
+    <w:lvl w:ilvl="1" w:tplc="04100003" w:tentative="1">
+      <w:start w:val="1"/>
+      <w:numFmt w:val="bullet"/>
+      <w:lvlText w:val="o"/>
+      <w:lvlJc w:val="left"/>
+      <w:pPr>
+        <w:ind w:left="1440" w:hanging="360"/>
+      </w:pPr>
+      <w:rPr>
+        <w:rFonts w:ascii="Courier New" w:hAnsi="Courier New" w:cs="Courier New" w:hint="default"/>
+      </w:rPr>
+    </w:lvl>
+    <w:lvl w:ilvl="2" w:tplc="04100005" w:tentative="1">
+      <w:start w:val="1"/>
+      <w:numFmt w:val="bullet"/>
+      <w:lvlText w:val=""/>
+      <w:lvlJc w:val="left"/>
+      <w:pPr>
+        <w:ind w:left="2160" w:hanging="360"/>
+      </w:pPr>
+      <w:rPr>
+        <w:rFonts w:ascii="Wingdings" w:hAnsi="Wingdings" w:hint="default"/>
+      </w:rPr>
+    </w:lvl>
+    <w:lvl w:ilvl="3" w:tplc="04100001" w:tentative="1">
+      <w:start w:val="1"/>
+      <w:numFmt w:val="bullet"/>
+      <w:lvlText w:val=""/>
+      <w:lvlJc w:val="left"/>
+      <w:pPr>
+        <w:ind w:left="2880" w:hanging="360"/>
+      </w:pPr>
+      <w:rPr>
+        <w:rFonts w:ascii="Symbol" w:hAnsi="Symbol" w:hint="default"/>
+      </w:rPr>
+    </w:lvl>
+    <w:lvl w:ilvl="4" w:tplc="04100003" w:tentative="1">
+      <w:start w:val="1"/>
+      <w:numFmt w:val="bullet"/>
+      <w:lvlText w:val="o"/>
+      <w:lvlJc w:val="left"/>
+      <w:pPr>
+        <w:ind w:left="3600" w:hanging="360"/>
+      </w:pPr>
+      <w:rPr>
+        <w:rFonts w:ascii="Courier New" w:hAnsi="Courier New" w:cs="Courier New" w:hint="default"/>
+      </w:rPr>
+    </w:lvl>
+    <w:lvl w:ilvl="5" w:tplc="04100005" w:tentative="1">
+      <w:start w:val="1"/>
+      <w:numFmt w:val="bullet"/>
+      <w:lvlText w:val=""/>
+      <w:lvlJc w:val="left"/>
+      <w:pPr>
+        <w:ind w:left="4320" w:hanging="360"/>
+      </w:pPr>
+      <w:rPr>
+        <w:rFonts w:ascii="Wingdings" w:hAnsi="Wingdings" w:hint="default"/>
+      </w:rPr>
+    </w:lvl>
+    <w:lvl w:ilvl="6" w:tplc="04100001" w:tentative="1">
+      <w:start w:val="1"/>
+      <w:numFmt w:val="bullet"/>
+      <w:lvlText w:val=""/>
+      <w:lvlJc w:val="left"/>
+      <w:pPr>
+        <w:ind w:left="5040" w:hanging="360"/>
+      </w:pPr>
+      <w:rPr>
+        <w:rFonts w:ascii="Symbol" w:hAnsi="Symbol" w:hint="default"/>
+      </w:rPr>
+    </w:lvl>
+    <w:lvl w:ilvl="7" w:tplc="04100003" w:tentative="1">
+      <w:start w:val="1"/>
+      <w:numFmt w:val="bullet"/>
+      <w:lvlText w:val="o"/>
+      <w:lvlJc w:val="left"/>
+      <w:pPr>
+        <w:ind w:left="5760" w:hanging="360"/>
+      </w:pPr>
+      <w:rPr>
+        <w:rFonts w:ascii="Courier New" w:hAnsi="Courier New" w:cs="Courier New" w:hint="default"/>
+      </w:rPr>
+    </w:lvl>
+    <w:lvl w:ilvl="8" w:tplc="04100005" w:tentative="1">
+      <w:start w:val="1"/>
+      <w:numFmt w:val="bullet"/>
+      <w:lvlText w:val=""/>
+      <w:lvlJc w:val="left"/>
+      <w:pPr>
+        <w:ind w:left="6480" w:hanging="360"/>
+      </w:pPr>
+      <w:rPr>
+        <w:rFonts w:ascii="Wingdings" w:hAnsi="Wingdings" w:hint="default"/>
+      </w:rPr>
+    </w:lvl>
+  </w:abstractNum>
+  <w:abstractNum w:abstractNumId="3" w15:restartNumberingAfterBreak="0">
+    <w:nsid w:val="6A5753C4"/>
+    <w:multiLevelType w:val="hybridMultilevel"/>
+    <w:tmpl w:val="8CA64AB6"/>
+    <w:lvl w:ilvl="0" w:tplc="04100001">
+      <w:start w:val="1"/>
+      <w:numFmt w:val="bullet"/>
+      <w:lvlText w:val=""/>
+      <w:lvlJc w:val="left"/>
+      <w:pPr>
+        <w:ind w:left="720" w:hanging="360"/>
+      </w:pPr>
+      <w:rPr>
+        <w:rFonts w:ascii="Symbol" w:hAnsi="Symbol" w:hint="default"/>
+      </w:rPr>
+    </w:lvl>
+    <w:lvl w:ilvl="1" w:tplc="04100003" w:tentative="1">
+      <w:start w:val="1"/>
+      <w:numFmt w:val="bullet"/>
+      <w:lvlText w:val="o"/>
+      <w:lvlJc w:val="left"/>
+      <w:pPr>
+        <w:ind w:left="1440" w:hanging="360"/>
+      </w:pPr>
+      <w:rPr>
+        <w:rFonts w:ascii="Courier New" w:hAnsi="Courier New" w:cs="Courier New" w:hint="default"/>
+      </w:rPr>
+    </w:lvl>
+    <w:lvl w:ilvl="2" w:tplc="04100005" w:tentative="1">
+      <w:start w:val="1"/>
+      <w:numFmt w:val="bullet"/>
+      <w:lvlText w:val=""/>
+      <w:lvlJc w:val="left"/>
+      <w:pPr>
+        <w:ind w:left="2160" w:hanging="360"/>
+      </w:pPr>
+      <w:rPr>
+        <w:rFonts w:ascii="Wingdings" w:hAnsi="Wingdings" w:hint="default"/>
+      </w:rPr>
+    </w:lvl>
+    <w:lvl w:ilvl="3" w:tplc="04100001" w:tentative="1">
+      <w:start w:val="1"/>
+      <w:numFmt w:val="bullet"/>
+      <w:lvlText w:val=""/>
+      <w:lvlJc w:val="left"/>
+      <w:pPr>
+        <w:ind w:left="2880" w:hanging="360"/>
+      </w:pPr>
+      <w:rPr>
+        <w:rFonts w:ascii="Symbol" w:hAnsi="Symbol" w:hint="default"/>
+      </w:rPr>
+    </w:lvl>
+    <w:lvl w:ilvl="4" w:tplc="04100003" w:tentative="1">
+      <w:start w:val="1"/>
+      <w:numFmt w:val="bullet"/>
+      <w:lvlText w:val="o"/>
+      <w:lvlJc w:val="left"/>
+      <w:pPr>
+        <w:ind w:left="3600" w:hanging="360"/>
+      </w:pPr>
+      <w:rPr>
+        <w:rFonts w:ascii="Courier New" w:hAnsi="Courier New" w:cs="Courier New" w:hint="default"/>
+      </w:rPr>
+    </w:lvl>
+    <w:lvl w:ilvl="5" w:tplc="04100005" w:tentative="1">
+      <w:start w:val="1"/>
+      <w:numFmt w:val="bullet"/>
+      <w:lvlText w:val=""/>
+      <w:lvlJc w:val="left"/>
+      <w:pPr>
+        <w:ind w:left="4320" w:hanging="360"/>
+      </w:pPr>
+      <w:rPr>
+        <w:rFonts w:ascii="Wingdings" w:hAnsi="Wingdings" w:hint="default"/>
+      </w:rPr>
+    </w:lvl>
+    <w:lvl w:ilvl="6" w:tplc="04100001" w:tentative="1">
+      <w:start w:val="1"/>
+      <w:numFmt w:val="bullet"/>
+      <w:lvlText w:val=""/>
+      <w:lvlJc w:val="left"/>
+      <w:pPr>
+        <w:ind w:left="5040" w:hanging="360"/>
+      </w:pPr>
+      <w:rPr>
+        <w:rFonts w:ascii="Symbol" w:hAnsi="Symbol" w:hint="default"/>
+      </w:rPr>
+    </w:lvl>
+    <w:lvl w:ilvl="7" w:tplc="04100003" w:tentative="1">
+      <w:start w:val="1"/>
+      <w:numFmt w:val="bullet"/>
+      <w:lvlText w:val="o"/>
+      <w:lvlJc w:val="left"/>
+      <w:pPr>
+        <w:ind w:left="5760" w:hanging="360"/>
+      </w:pPr>
+      <w:rPr>
+        <w:rFonts w:ascii="Courier New" w:hAnsi="Courier New" w:cs="Courier New" w:hint="default"/>
+      </w:rPr>
+    </w:lvl>
+    <w:lvl w:ilvl="8" w:tplc="04100005" w:tentative="1">
+      <w:start w:val="1"/>
+      <w:numFmt w:val="bullet"/>
+      <w:lvlText w:val=""/>
+      <w:lvlJc w:val="left"/>
+      <w:pPr>
+        <w:ind w:left="6480" w:hanging="360"/>
+      </w:pPr>
+      <w:rPr>
+        <w:rFonts w:ascii="Wingdings" w:hAnsi="Wingdings" w:hint="default"/>
+      </w:rPr>
+    </w:lvl>
+  </w:abstractNum>
   <w:num w:numId="1" w16cid:durableId="1232274682">
     <w:abstractNumId w:val="0"/>
   </w:num>
   <w:num w:numId="2" w16cid:durableId="1434671673">
     <w:abstractNumId w:val="1"/>
+  </w:num>
+  <w:num w:numId="3" w16cid:durableId="212542637">
+    <w:abstractNumId w:val="2"/>
+  </w:num>
+  <w:num w:numId="4" w16cid:durableId="1579903569">
+    <w:abstractNumId w:val="3"/>
   </w:num>
 </w:numbering>
 </file>
@@ -1884,7 +5960,7 @@
   <w:style w:type="paragraph" w:default="1" w:styleId="Normale">
     <w:name w:val="Normal"/>
     <w:qFormat/>
-    <w:rsid w:val="00D06841"/>
+    <w:rsid w:val="00E1417C"/>
     <w:rPr>
       <w:sz w:val="36"/>
     </w:rPr>
@@ -2258,6 +6334,19 @@
       <w:sz w:val="28"/>
     </w:rPr>
   </w:style>
+  <w:style w:type="paragraph" w:styleId="Sommario3">
+    <w:name w:val="toc 3"/>
+    <w:basedOn w:val="Normale"/>
+    <w:next w:val="Normale"/>
+    <w:autoRedefine/>
+    <w:uiPriority w:val="39"/>
+    <w:unhideWhenUsed/>
+    <w:rsid w:val="00F26695"/>
+    <w:pPr>
+      <w:spacing w:after="100"/>
+      <w:ind w:left="720"/>
+    </w:pPr>
+  </w:style>
 </w:styles>
 </file>
 

</xml_diff>

<commit_message>
Rimosso frammento rimasto dal copia e incolla
</commit_message>
<xml_diff>
--- a/Bozza Documentazione/Specifiche dei Requisiti del progetto Academin.docx
+++ b/Bozza Documentazione/Specifiche dei Requisiti del progetto Academin.docx
@@ -22,8 +22,10 @@
     <w:p>
       <w:pPr>
         <w:sectPr>
-          <w:headerReference w:type="default" r:id="rId2"/>
-          <w:footerReference w:type="default" r:id="rId3"/>
+          <w:headerReference w:type="even" r:id="rId2"/>
+          <w:headerReference w:type="default" r:id="rId3"/>
+          <w:footerReference w:type="even" r:id="rId4"/>
+          <w:footerReference w:type="default" r:id="rId5"/>
           <w:type w:val="nextPage"/>
           <w:pgSz w:w="11906" w:h="16838"/>
           <w:pgMar w:left="1134" w:right="1134" w:gutter="0" w:header="708" w:top="1417" w:footer="708" w:bottom="1134"/>
@@ -533,33 +535,25 @@
             <w:fldChar w:fldCharType="end"/>
           </w:r>
         </w:p>
+        <w:p>
+          <w:pPr>
+            <w:sectPr>
+              <w:headerReference w:type="even" r:id="rId6"/>
+              <w:headerReference w:type="default" r:id="rId7"/>
+              <w:footerReference w:type="even" r:id="rId8"/>
+              <w:footerReference w:type="default" r:id="rId9"/>
+              <w:type w:val="nextPage"/>
+              <w:pgSz w:w="11906" w:h="16838"/>
+              <w:pgMar w:left="1134" w:right="1134" w:gutter="0" w:header="0" w:top="1134" w:footer="0" w:bottom="1134"/>
+              <w:pgNumType w:fmt="decimal"/>
+              <w:formProt w:val="false"/>
+              <w:textDirection w:val="lrTb"/>
+              <w:docGrid w:type="default" w:linePitch="100" w:charSpace="0"/>
+            </w:sectPr>
+          </w:pPr>
+        </w:p>
       </w:sdtContent>
     </w:sdt>
-    <w:p>
-      <w:pPr>
-        <w:sectPr>
-          <w:headerReference w:type="default" r:id="rId4"/>
-          <w:footerReference w:type="default" r:id="rId5"/>
-          <w:type w:val="nextPage"/>
-          <w:pgSz w:w="11906" w:h="16838"/>
-          <w:pgMar w:left="1134" w:right="1134" w:gutter="0" w:header="0" w:top="1134" w:footer="0" w:bottom="1134"/>
-          <w:pgNumType w:fmt="decimal"/>
-          <w:formProt w:val="false"/>
-          <w:textDirection w:val="lrTb"/>
-        </w:sectPr>
-        <w:pStyle w:val="Normal"/>
-        <w:rPr>
-          <w:sz w:val="28"/>
-          <w:szCs w:val="28"/>
-        </w:rPr>
-      </w:pPr>
-      <w:r>
-        <w:rPr>
-          <w:sz w:val="28"/>
-          <w:szCs w:val="28"/>
-        </w:rPr>
-      </w:r>
-    </w:p>
     <w:p>
       <w:pPr>
         <w:pStyle w:val="Titolo1"/>
@@ -604,7 +598,8 @@
           <w:p>
             <w:pPr>
               <w:pStyle w:val="Normal"/>
-              <w:widowControl/>
+              <w:widowControl w:val="false"/>
+              <w:suppressAutoHyphens w:val="true"/>
               <w:spacing w:lineRule="auto" w:line="240" w:before="0" w:after="0"/>
               <w:jc w:val="center"/>
               <w:rPr>
@@ -642,7 +637,8 @@
           <w:p>
             <w:pPr>
               <w:pStyle w:val="Normal"/>
-              <w:widowControl/>
+              <w:widowControl w:val="false"/>
+              <w:suppressAutoHyphens w:val="true"/>
               <w:spacing w:lineRule="auto" w:line="240" w:before="0" w:after="0"/>
               <w:jc w:val="center"/>
               <w:rPr>
@@ -682,7 +678,8 @@
           <w:p>
             <w:pPr>
               <w:pStyle w:val="Normal"/>
-              <w:widowControl/>
+              <w:widowControl w:val="false"/>
+              <w:suppressAutoHyphens w:val="true"/>
               <w:spacing w:lineRule="auto" w:line="240" w:before="0" w:after="0"/>
               <w:jc w:val="left"/>
               <w:rPr>
@@ -711,7 +708,8 @@
           <w:p>
             <w:pPr>
               <w:pStyle w:val="Normal"/>
-              <w:widowControl/>
+              <w:widowControl w:val="false"/>
+              <w:suppressAutoHyphens w:val="true"/>
               <w:spacing w:lineRule="auto" w:line="240" w:before="0" w:after="0"/>
               <w:jc w:val="left"/>
               <w:rPr>
@@ -744,7 +742,8 @@
           <w:p>
             <w:pPr>
               <w:pStyle w:val="Normal"/>
-              <w:widowControl/>
+              <w:widowControl w:val="false"/>
+              <w:suppressAutoHyphens w:val="true"/>
               <w:spacing w:lineRule="auto" w:line="240" w:before="0" w:after="0"/>
               <w:jc w:val="left"/>
               <w:rPr>
@@ -774,7 +773,8 @@
           <w:p>
             <w:pPr>
               <w:pStyle w:val="Normal"/>
-              <w:widowControl/>
+              <w:widowControl w:val="false"/>
+              <w:suppressAutoHyphens w:val="true"/>
               <w:spacing w:lineRule="auto" w:line="240" w:before="0" w:after="0"/>
               <w:jc w:val="left"/>
               <w:rPr>
@@ -806,7 +806,8 @@
           <w:p>
             <w:pPr>
               <w:pStyle w:val="Normal"/>
-              <w:widowControl/>
+              <w:widowControl w:val="false"/>
+              <w:suppressAutoHyphens w:val="true"/>
               <w:spacing w:lineRule="auto" w:line="240" w:before="0" w:after="0"/>
               <w:jc w:val="left"/>
               <w:rPr>
@@ -835,7 +836,8 @@
           <w:p>
             <w:pPr>
               <w:pStyle w:val="Normal"/>
-              <w:widowControl/>
+              <w:widowControl w:val="false"/>
+              <w:suppressAutoHyphens w:val="true"/>
               <w:spacing w:lineRule="auto" w:line="240" w:before="0" w:after="0"/>
               <w:jc w:val="left"/>
               <w:rPr>
@@ -868,7 +870,8 @@
           <w:p>
             <w:pPr>
               <w:pStyle w:val="Normal"/>
-              <w:widowControl/>
+              <w:widowControl w:val="false"/>
+              <w:suppressAutoHyphens w:val="true"/>
               <w:spacing w:lineRule="auto" w:line="240" w:before="0" w:after="0"/>
               <w:jc w:val="left"/>
               <w:rPr>
@@ -898,7 +901,8 @@
           <w:p>
             <w:pPr>
               <w:pStyle w:val="Normal"/>
-              <w:widowControl/>
+              <w:widowControl w:val="false"/>
+              <w:suppressAutoHyphens w:val="true"/>
               <w:spacing w:lineRule="auto" w:line="240" w:before="0" w:after="0"/>
               <w:jc w:val="left"/>
               <w:rPr>
@@ -930,7 +934,8 @@
           <w:p>
             <w:pPr>
               <w:pStyle w:val="Normal"/>
-              <w:widowControl/>
+              <w:widowControl w:val="false"/>
+              <w:suppressAutoHyphens w:val="true"/>
               <w:spacing w:lineRule="auto" w:line="240" w:before="0" w:after="0"/>
               <w:jc w:val="left"/>
               <w:rPr>
@@ -959,7 +964,8 @@
           <w:p>
             <w:pPr>
               <w:pStyle w:val="Normal"/>
-              <w:widowControl/>
+              <w:widowControl w:val="false"/>
+              <w:suppressAutoHyphens w:val="true"/>
               <w:spacing w:lineRule="auto" w:line="240" w:before="0" w:after="0"/>
               <w:jc w:val="left"/>
               <w:rPr>
@@ -992,7 +998,8 @@
           <w:p>
             <w:pPr>
               <w:pStyle w:val="Normal"/>
-              <w:widowControl/>
+              <w:widowControl w:val="false"/>
+              <w:suppressAutoHyphens w:val="true"/>
               <w:spacing w:lineRule="auto" w:line="240" w:before="0" w:after="0"/>
               <w:jc w:val="left"/>
               <w:rPr>
@@ -1022,7 +1029,8 @@
           <w:p>
             <w:pPr>
               <w:pStyle w:val="Normal"/>
-              <w:widowControl/>
+              <w:widowControl w:val="false"/>
+              <w:suppressAutoHyphens w:val="true"/>
               <w:spacing w:lineRule="auto" w:line="240" w:before="0" w:after="0"/>
               <w:jc w:val="left"/>
               <w:rPr>
@@ -1056,14 +1064,24 @@
     </w:p>
     <w:p>
       <w:pPr>
+        <w:sectPr>
+          <w:headerReference w:type="even" r:id="rId10"/>
+          <w:headerReference w:type="default" r:id="rId11"/>
+          <w:footerReference w:type="even" r:id="rId12"/>
+          <w:footerReference w:type="default" r:id="rId13"/>
+          <w:type w:val="oddPage"/>
+          <w:pgSz w:w="11906" w:h="16838"/>
+          <w:pgMar w:left="1134" w:right="1134" w:gutter="0" w:header="0" w:top="633" w:footer="1134" w:bottom="1574"/>
+          <w:pgNumType w:start="1" w:fmt="decimal"/>
+          <w:formProt w:val="false"/>
+          <w:textDirection w:val="lrTb"/>
+          <w:docGrid w:type="default" w:linePitch="100" w:charSpace="0"/>
+        </w:sectPr>
         <w:pStyle w:val="Normal"/>
         <w:rPr/>
       </w:pPr>
       <w:r>
         <w:rPr/>
-      </w:r>
-      <w:r>
-        <w:br w:type="page"/>
       </w:r>
     </w:p>
     <w:p>
@@ -1171,11 +1189,7 @@
       </w:pPr>
       <w:r>
         <w:rPr/>
-        <w:t xml:space="preserve">Descrivere come verranno gestiti i dati nel </w:t>
-      </w:r>
-      <w:r>
-        <w:rPr/>
-        <w:t>database</w:t>
+        <w:t>Descrivere come verranno gestiti i dati nel database</w:t>
       </w:r>
     </w:p>
     <w:p>
@@ -1252,7 +1266,8 @@
           <w:p>
             <w:pPr>
               <w:pStyle w:val="Normal"/>
-              <w:widowControl/>
+              <w:widowControl w:val="false"/>
+              <w:suppressAutoHyphens w:val="true"/>
               <w:spacing w:lineRule="auto" w:line="240" w:before="0" w:after="0"/>
               <w:jc w:val="center"/>
               <w:rPr>
@@ -1290,7 +1305,8 @@
           <w:p>
             <w:pPr>
               <w:pStyle w:val="Normal"/>
-              <w:widowControl/>
+              <w:widowControl w:val="false"/>
+              <w:suppressAutoHyphens w:val="true"/>
               <w:spacing w:lineRule="auto" w:line="240" w:before="0" w:after="0"/>
               <w:jc w:val="center"/>
               <w:rPr>
@@ -1328,7 +1344,8 @@
           <w:p>
             <w:pPr>
               <w:pStyle w:val="Normal"/>
-              <w:widowControl/>
+              <w:widowControl w:val="false"/>
+              <w:suppressAutoHyphens w:val="true"/>
               <w:spacing w:lineRule="auto" w:line="240" w:before="0" w:after="0"/>
               <w:jc w:val="center"/>
               <w:rPr>
@@ -1368,7 +1385,8 @@
           <w:p>
             <w:pPr>
               <w:pStyle w:val="Normal"/>
-              <w:widowControl/>
+              <w:widowControl w:val="false"/>
+              <w:suppressAutoHyphens w:val="true"/>
               <w:spacing w:lineRule="auto" w:line="240" w:before="0" w:after="0"/>
               <w:jc w:val="left"/>
               <w:rPr>
@@ -1397,7 +1415,8 @@
           <w:p>
             <w:pPr>
               <w:pStyle w:val="Normal"/>
-              <w:widowControl/>
+              <w:widowControl w:val="false"/>
+              <w:suppressAutoHyphens w:val="true"/>
               <w:spacing w:lineRule="auto" w:line="240" w:before="0" w:after="0"/>
               <w:jc w:val="left"/>
               <w:rPr>
@@ -1425,7 +1444,8 @@
           <w:p>
             <w:pPr>
               <w:pStyle w:val="Normal"/>
-              <w:widowControl/>
+              <w:widowControl w:val="false"/>
+              <w:suppressAutoHyphens w:val="true"/>
               <w:spacing w:lineRule="auto" w:line="240" w:before="0" w:after="0"/>
               <w:jc w:val="left"/>
               <w:rPr>
@@ -1457,7 +1477,8 @@
           <w:p>
             <w:pPr>
               <w:pStyle w:val="Normal"/>
-              <w:widowControl/>
+              <w:widowControl w:val="false"/>
+              <w:suppressAutoHyphens w:val="true"/>
               <w:spacing w:lineRule="auto" w:line="240" w:before="0" w:after="0"/>
               <w:jc w:val="left"/>
               <w:rPr>
@@ -1487,7 +1508,8 @@
           <w:p>
             <w:pPr>
               <w:pStyle w:val="Normal"/>
-              <w:widowControl/>
+              <w:widowControl w:val="false"/>
+              <w:suppressAutoHyphens w:val="true"/>
               <w:spacing w:lineRule="auto" w:line="240" w:before="0" w:after="0"/>
               <w:jc w:val="left"/>
               <w:rPr>
@@ -1516,7 +1538,8 @@
           <w:p>
             <w:pPr>
               <w:pStyle w:val="Normal"/>
-              <w:widowControl/>
+              <w:widowControl w:val="false"/>
+              <w:suppressAutoHyphens w:val="true"/>
               <w:spacing w:lineRule="auto" w:line="240" w:before="0" w:after="0"/>
               <w:jc w:val="left"/>
               <w:rPr>
@@ -1547,7 +1570,8 @@
           <w:p>
             <w:pPr>
               <w:pStyle w:val="Normal"/>
-              <w:widowControl/>
+              <w:widowControl w:val="false"/>
+              <w:suppressAutoHyphens w:val="true"/>
               <w:spacing w:lineRule="auto" w:line="240" w:before="0" w:after="0"/>
               <w:jc w:val="left"/>
               <w:rPr>
@@ -1576,7 +1600,8 @@
           <w:p>
             <w:pPr>
               <w:pStyle w:val="Normal"/>
-              <w:widowControl/>
+              <w:widowControl w:val="false"/>
+              <w:suppressAutoHyphens w:val="true"/>
               <w:spacing w:lineRule="auto" w:line="240" w:before="0" w:after="0"/>
               <w:jc w:val="left"/>
               <w:rPr>
@@ -1604,7 +1629,8 @@
           <w:p>
             <w:pPr>
               <w:pStyle w:val="Normal"/>
-              <w:widowControl/>
+              <w:widowControl w:val="false"/>
+              <w:suppressAutoHyphens w:val="true"/>
               <w:spacing w:lineRule="auto" w:line="240" w:before="0" w:after="0"/>
               <w:jc w:val="left"/>
               <w:rPr>
@@ -1636,7 +1662,8 @@
           <w:p>
             <w:pPr>
               <w:pStyle w:val="Normal"/>
-              <w:widowControl/>
+              <w:widowControl w:val="false"/>
+              <w:suppressAutoHyphens w:val="true"/>
               <w:spacing w:lineRule="auto" w:line="240" w:before="0" w:after="0"/>
               <w:jc w:val="left"/>
               <w:rPr>
@@ -1666,7 +1693,8 @@
           <w:p>
             <w:pPr>
               <w:pStyle w:val="Normal"/>
-              <w:widowControl/>
+              <w:widowControl w:val="false"/>
+              <w:suppressAutoHyphens w:val="true"/>
               <w:spacing w:lineRule="auto" w:line="240" w:before="0" w:after="0"/>
               <w:jc w:val="left"/>
               <w:rPr>
@@ -1695,7 +1723,8 @@
           <w:p>
             <w:pPr>
               <w:pStyle w:val="Normal"/>
-              <w:widowControl/>
+              <w:widowControl w:val="false"/>
+              <w:suppressAutoHyphens w:val="true"/>
               <w:spacing w:lineRule="auto" w:line="240" w:before="0" w:after="0"/>
               <w:jc w:val="left"/>
               <w:rPr>
@@ -1726,7 +1755,8 @@
           <w:p>
             <w:pPr>
               <w:pStyle w:val="Normal"/>
-              <w:widowControl/>
+              <w:widowControl w:val="false"/>
+              <w:suppressAutoHyphens w:val="true"/>
               <w:spacing w:lineRule="auto" w:line="240" w:before="0" w:after="0"/>
               <w:jc w:val="left"/>
               <w:rPr>
@@ -1755,7 +1785,8 @@
           <w:p>
             <w:pPr>
               <w:pStyle w:val="Normal"/>
-              <w:widowControl/>
+              <w:widowControl w:val="false"/>
+              <w:suppressAutoHyphens w:val="true"/>
               <w:spacing w:lineRule="auto" w:line="240" w:before="0" w:after="0"/>
               <w:jc w:val="left"/>
               <w:rPr>
@@ -1783,7 +1814,8 @@
           <w:p>
             <w:pPr>
               <w:pStyle w:val="Normal"/>
-              <w:widowControl/>
+              <w:widowControl w:val="false"/>
+              <w:suppressAutoHyphens w:val="true"/>
               <w:spacing w:lineRule="auto" w:line="240" w:before="0" w:after="0"/>
               <w:jc w:val="left"/>
               <w:rPr>
@@ -1815,7 +1847,8 @@
           <w:p>
             <w:pPr>
               <w:pStyle w:val="Normal"/>
-              <w:widowControl/>
+              <w:widowControl w:val="false"/>
+              <w:suppressAutoHyphens w:val="true"/>
               <w:spacing w:lineRule="auto" w:line="240" w:before="0" w:after="0"/>
               <w:jc w:val="left"/>
               <w:rPr>
@@ -1845,7 +1878,8 @@
           <w:p>
             <w:pPr>
               <w:pStyle w:val="Normal"/>
-              <w:widowControl/>
+              <w:widowControl w:val="false"/>
+              <w:suppressAutoHyphens w:val="true"/>
               <w:spacing w:lineRule="auto" w:line="240" w:before="0" w:after="0"/>
               <w:jc w:val="left"/>
               <w:rPr>
@@ -1874,7 +1908,8 @@
           <w:p>
             <w:pPr>
               <w:pStyle w:val="Normal"/>
-              <w:widowControl/>
+              <w:widowControl w:val="false"/>
+              <w:suppressAutoHyphens w:val="true"/>
               <w:spacing w:lineRule="auto" w:line="240" w:before="0" w:after="0"/>
               <w:jc w:val="left"/>
               <w:rPr>
@@ -1948,15 +1983,15 @@
         <w:tblLook w:firstRow="1" w:noVBand="1" w:lastRow="0" w:firstColumn="1" w:lastColumn="0" w:noHBand="0" w:val="04a0"/>
       </w:tblPr>
       <w:tblGrid>
-        <w:gridCol w:w="1140"/>
-        <w:gridCol w:w="2145"/>
+        <w:gridCol w:w="1139"/>
+        <w:gridCol w:w="2146"/>
         <w:gridCol w:w="6343"/>
       </w:tblGrid>
       <w:tr>
         <w:trPr/>
         <w:tc>
           <w:tcPr>
-            <w:tcW w:w="1140" w:type="dxa"/>
+            <w:tcW w:w="1139" w:type="dxa"/>
             <w:tcBorders/>
             <w:shd w:color="auto" w:fill="1F4E79" w:themeFill="accent5" w:themeFillShade="80" w:val="clear"/>
             <w:vAlign w:val="center"/>
@@ -1964,7 +1999,8 @@
           <w:p>
             <w:pPr>
               <w:pStyle w:val="Normal"/>
-              <w:widowControl/>
+              <w:widowControl w:val="false"/>
+              <w:suppressAutoHyphens w:val="true"/>
               <w:spacing w:lineRule="auto" w:line="240" w:before="0" w:after="0"/>
               <w:jc w:val="center"/>
               <w:rPr>
@@ -1995,7 +2031,7 @@
         </w:tc>
         <w:tc>
           <w:tcPr>
-            <w:tcW w:w="2145" w:type="dxa"/>
+            <w:tcW w:w="2146" w:type="dxa"/>
             <w:tcBorders/>
             <w:shd w:color="auto" w:fill="1F4E79" w:themeFill="accent5" w:themeFillShade="80" w:val="clear"/>
             <w:vAlign w:val="center"/>
@@ -2003,7 +2039,8 @@
           <w:p>
             <w:pPr>
               <w:pStyle w:val="Normal"/>
-              <w:widowControl/>
+              <w:widowControl w:val="false"/>
+              <w:suppressAutoHyphens w:val="true"/>
               <w:spacing w:lineRule="auto" w:line="240" w:before="0" w:after="0"/>
               <w:jc w:val="center"/>
               <w:rPr>
@@ -2041,7 +2078,8 @@
           <w:p>
             <w:pPr>
               <w:pStyle w:val="Normal"/>
-              <w:widowControl/>
+              <w:widowControl w:val="false"/>
+              <w:suppressAutoHyphens w:val="true"/>
               <w:spacing w:lineRule="auto" w:line="240" w:before="0" w:after="0"/>
               <w:jc w:val="center"/>
               <w:rPr>
@@ -2075,14 +2113,15 @@
         <w:trPr/>
         <w:tc>
           <w:tcPr>
-            <w:tcW w:w="1140" w:type="dxa"/>
+            <w:tcW w:w="1139" w:type="dxa"/>
             <w:tcBorders/>
             <w:vAlign w:val="center"/>
           </w:tcPr>
           <w:p>
             <w:pPr>
               <w:pStyle w:val="Normal"/>
-              <w:widowControl/>
+              <w:widowControl w:val="false"/>
+              <w:suppressAutoHyphens w:val="true"/>
               <w:spacing w:lineRule="auto" w:line="240" w:before="0" w:after="0"/>
               <w:jc w:val="left"/>
               <w:rPr>
@@ -2105,14 +2144,15 @@
         </w:tc>
         <w:tc>
           <w:tcPr>
-            <w:tcW w:w="2145" w:type="dxa"/>
+            <w:tcW w:w="2146" w:type="dxa"/>
             <w:tcBorders/>
             <w:vAlign w:val="center"/>
           </w:tcPr>
           <w:p>
             <w:pPr>
               <w:pStyle w:val="Normal"/>
-              <w:widowControl/>
+              <w:widowControl w:val="false"/>
+              <w:suppressAutoHyphens w:val="true"/>
               <w:spacing w:lineRule="auto" w:line="240" w:before="0" w:after="0"/>
               <w:jc w:val="left"/>
               <w:rPr>
@@ -2141,7 +2181,8 @@
           <w:p>
             <w:pPr>
               <w:pStyle w:val="Normal"/>
-              <w:widowControl/>
+              <w:widowControl w:val="false"/>
+              <w:suppressAutoHyphens w:val="true"/>
               <w:spacing w:lineRule="auto" w:line="240" w:before="0" w:after="0"/>
               <w:jc w:val="left"/>
               <w:rPr>
@@ -2167,7 +2208,7 @@
         <w:trPr/>
         <w:tc>
           <w:tcPr>
-            <w:tcW w:w="1140" w:type="dxa"/>
+            <w:tcW w:w="1139" w:type="dxa"/>
             <w:tcBorders/>
             <w:shd w:color="auto" w:fill="D5DCE4" w:themeFill="text2" w:themeFillTint="33" w:val="clear"/>
             <w:vAlign w:val="center"/>
@@ -2175,7 +2216,8 @@
           <w:p>
             <w:pPr>
               <w:pStyle w:val="Normal"/>
-              <w:widowControl/>
+              <w:widowControl w:val="false"/>
+              <w:suppressAutoHyphens w:val="true"/>
               <w:spacing w:lineRule="auto" w:line="240" w:before="0" w:after="0"/>
               <w:jc w:val="left"/>
               <w:rPr>
@@ -2198,7 +2240,7 @@
         </w:tc>
         <w:tc>
           <w:tcPr>
-            <w:tcW w:w="2145" w:type="dxa"/>
+            <w:tcW w:w="2146" w:type="dxa"/>
             <w:tcBorders/>
             <w:shd w:color="auto" w:fill="D5DCE4" w:themeFill="text2" w:themeFillTint="33" w:val="clear"/>
             <w:vAlign w:val="center"/>
@@ -2206,7 +2248,8 @@
           <w:p>
             <w:pPr>
               <w:pStyle w:val="Normal"/>
-              <w:widowControl/>
+              <w:widowControl w:val="false"/>
+              <w:suppressAutoHyphens w:val="true"/>
               <w:spacing w:lineRule="auto" w:line="240" w:before="0" w:after="0"/>
               <w:jc w:val="left"/>
               <w:rPr>
@@ -2236,7 +2279,8 @@
           <w:p>
             <w:pPr>
               <w:pStyle w:val="Normal"/>
-              <w:widowControl/>
+              <w:widowControl w:val="false"/>
+              <w:suppressAutoHyphens w:val="true"/>
               <w:spacing w:lineRule="auto" w:line="240" w:before="0" w:after="0"/>
               <w:jc w:val="left"/>
               <w:rPr>
@@ -2259,7 +2303,8 @@
           <w:p>
             <w:pPr>
               <w:pStyle w:val="Normal"/>
-              <w:widowControl/>
+              <w:widowControl w:val="false"/>
+              <w:suppressAutoHyphens w:val="true"/>
               <w:spacing w:lineRule="auto" w:line="240" w:before="0" w:after="0"/>
               <w:jc w:val="left"/>
               <w:rPr>
@@ -2285,14 +2330,15 @@
         <w:trPr/>
         <w:tc>
           <w:tcPr>
-            <w:tcW w:w="1140" w:type="dxa"/>
+            <w:tcW w:w="1139" w:type="dxa"/>
             <w:tcBorders/>
             <w:vAlign w:val="center"/>
           </w:tcPr>
           <w:p>
             <w:pPr>
               <w:pStyle w:val="Normal"/>
-              <w:widowControl/>
+              <w:widowControl w:val="false"/>
+              <w:suppressAutoHyphens w:val="true"/>
               <w:spacing w:lineRule="auto" w:line="240" w:before="0" w:after="0"/>
               <w:jc w:val="left"/>
               <w:rPr>
@@ -2315,14 +2361,15 @@
         </w:tc>
         <w:tc>
           <w:tcPr>
-            <w:tcW w:w="2145" w:type="dxa"/>
+            <w:tcW w:w="2146" w:type="dxa"/>
             <w:tcBorders/>
             <w:vAlign w:val="center"/>
           </w:tcPr>
           <w:p>
             <w:pPr>
               <w:pStyle w:val="Normal"/>
-              <w:widowControl/>
+              <w:widowControl w:val="false"/>
+              <w:suppressAutoHyphens w:val="true"/>
               <w:spacing w:lineRule="auto" w:line="240" w:before="0" w:after="0"/>
               <w:jc w:val="left"/>
               <w:rPr>
@@ -2351,7 +2398,8 @@
           <w:p>
             <w:pPr>
               <w:pStyle w:val="Normal"/>
-              <w:widowControl/>
+              <w:widowControl w:val="false"/>
+              <w:suppressAutoHyphens w:val="true"/>
               <w:spacing w:lineRule="auto" w:line="240" w:before="0" w:after="0"/>
               <w:jc w:val="left"/>
               <w:rPr>
@@ -2377,7 +2425,7 @@
         <w:trPr/>
         <w:tc>
           <w:tcPr>
-            <w:tcW w:w="1140" w:type="dxa"/>
+            <w:tcW w:w="1139" w:type="dxa"/>
             <w:tcBorders/>
             <w:shd w:color="auto" w:fill="D5DCE4" w:themeFill="text2" w:themeFillTint="33" w:val="clear"/>
             <w:vAlign w:val="center"/>
@@ -2385,7 +2433,8 @@
           <w:p>
             <w:pPr>
               <w:pStyle w:val="Normal"/>
-              <w:widowControl/>
+              <w:widowControl w:val="false"/>
+              <w:suppressAutoHyphens w:val="true"/>
               <w:spacing w:lineRule="auto" w:line="240" w:before="0" w:after="0"/>
               <w:jc w:val="left"/>
               <w:rPr>
@@ -2408,7 +2457,7 @@
         </w:tc>
         <w:tc>
           <w:tcPr>
-            <w:tcW w:w="2145" w:type="dxa"/>
+            <w:tcW w:w="2146" w:type="dxa"/>
             <w:tcBorders/>
             <w:shd w:color="auto" w:fill="D5DCE4" w:themeFill="text2" w:themeFillTint="33" w:val="clear"/>
             <w:vAlign w:val="center"/>
@@ -2416,7 +2465,8 @@
           <w:p>
             <w:pPr>
               <w:pStyle w:val="Normal"/>
-              <w:widowControl/>
+              <w:widowControl w:val="false"/>
+              <w:suppressAutoHyphens w:val="true"/>
               <w:spacing w:lineRule="auto" w:line="240" w:before="0" w:after="0"/>
               <w:jc w:val="left"/>
               <w:rPr>
@@ -2446,7 +2496,8 @@
           <w:p>
             <w:pPr>
               <w:pStyle w:val="Normal"/>
-              <w:widowControl/>
+              <w:widowControl w:val="false"/>
+              <w:suppressAutoHyphens w:val="true"/>
               <w:spacing w:lineRule="auto" w:line="240" w:before="0" w:after="0"/>
               <w:jc w:val="left"/>
               <w:rPr>
@@ -2472,14 +2523,15 @@
         <w:trPr/>
         <w:tc>
           <w:tcPr>
-            <w:tcW w:w="1140" w:type="dxa"/>
+            <w:tcW w:w="1139" w:type="dxa"/>
             <w:tcBorders/>
             <w:vAlign w:val="center"/>
           </w:tcPr>
           <w:p>
             <w:pPr>
               <w:pStyle w:val="Normal"/>
-              <w:widowControl/>
+              <w:widowControl w:val="false"/>
+              <w:suppressAutoHyphens w:val="true"/>
               <w:spacing w:lineRule="auto" w:line="240" w:before="0" w:after="0"/>
               <w:jc w:val="left"/>
               <w:rPr>
@@ -2502,14 +2554,15 @@
         </w:tc>
         <w:tc>
           <w:tcPr>
-            <w:tcW w:w="2145" w:type="dxa"/>
+            <w:tcW w:w="2146" w:type="dxa"/>
             <w:tcBorders/>
             <w:vAlign w:val="center"/>
           </w:tcPr>
           <w:p>
             <w:pPr>
               <w:pStyle w:val="Normal"/>
-              <w:widowControl/>
+              <w:widowControl w:val="false"/>
+              <w:suppressAutoHyphens w:val="true"/>
               <w:spacing w:lineRule="auto" w:line="240" w:before="0" w:after="0"/>
               <w:jc w:val="left"/>
               <w:rPr>
@@ -2538,7 +2591,8 @@
           <w:p>
             <w:pPr>
               <w:pStyle w:val="Normal"/>
-              <w:widowControl/>
+              <w:widowControl w:val="false"/>
+              <w:suppressAutoHyphens w:val="true"/>
               <w:spacing w:lineRule="auto" w:line="240" w:before="0" w:after="0"/>
               <w:jc w:val="left"/>
               <w:rPr>
@@ -2555,16 +2609,7 @@
                 <w:szCs w:val="22"/>
                 <w:lang w:val="it-IT" w:eastAsia="en-US" w:bidi="ar-SA"/>
               </w:rPr>
-              <w:t>L</w:t>
-            </w:r>
-            <w:r>
-              <w:rPr>
-                <w:rFonts w:eastAsia="Calibri" w:cs=""/>
-                <w:kern w:val="0"/>
-                <w:szCs w:val="22"/>
-                <w:lang w:val="it-IT" w:eastAsia="en-US" w:bidi="ar-SA"/>
-              </w:rPr>
-              <w:t>’infrastruttura potrà consentire una più efficace condivisione dei dati raccolti in termini di disponibilità delle informazioni e delle funzionalità delle interfacce.</w:t>
+              <w:t>L’infrastruttura potrà consentire una più efficace condivisione dei dati raccolti in termini di disponibilità delle informazioni e delle funzionalità delle interfacce.</w:t>
             </w:r>
           </w:p>
         </w:tc>
@@ -2573,7 +2618,7 @@
         <w:trPr/>
         <w:tc>
           <w:tcPr>
-            <w:tcW w:w="1140" w:type="dxa"/>
+            <w:tcW w:w="1139" w:type="dxa"/>
             <w:tcBorders>
               <w:top w:val="nil"/>
             </w:tcBorders>
@@ -2583,7 +2628,8 @@
           <w:p>
             <w:pPr>
               <w:pStyle w:val="Normal"/>
-              <w:widowControl/>
+              <w:widowControl w:val="false"/>
+              <w:suppressAutoHyphens w:val="true"/>
               <w:spacing w:lineRule="auto" w:line="240" w:before="0" w:after="0"/>
               <w:jc w:val="left"/>
               <w:rPr>
@@ -2600,22 +2646,13 @@
                 <w:szCs w:val="22"/>
                 <w:lang w:val="it-IT" w:eastAsia="en-US" w:bidi="ar-SA"/>
               </w:rPr>
-              <w:t>RNF</w:t>
-            </w:r>
-            <w:r>
-              <w:rPr>
-                <w:rFonts w:eastAsia="Calibri" w:cs=""/>
-                <w:kern w:val="0"/>
-                <w:szCs w:val="22"/>
-                <w:lang w:val="it-IT" w:eastAsia="en-US" w:bidi="ar-SA"/>
-              </w:rPr>
-              <w:t>6</w:t>
+              <w:t>RNF6</w:t>
             </w:r>
           </w:p>
         </w:tc>
         <w:tc>
           <w:tcPr>
-            <w:tcW w:w="2145" w:type="dxa"/>
+            <w:tcW w:w="2146" w:type="dxa"/>
             <w:tcBorders>
               <w:top w:val="nil"/>
             </w:tcBorders>
@@ -2625,7 +2662,8 @@
           <w:p>
             <w:pPr>
               <w:pStyle w:val="Normal"/>
-              <w:widowControl/>
+              <w:widowControl w:val="false"/>
+              <w:suppressAutoHyphens w:val="true"/>
               <w:spacing w:lineRule="auto" w:line="240" w:before="0" w:after="0"/>
               <w:jc w:val="left"/>
               <w:rPr>
@@ -2657,7 +2695,8 @@
           <w:p>
             <w:pPr>
               <w:pStyle w:val="Normal"/>
-              <w:widowControl/>
+              <w:widowControl w:val="false"/>
+              <w:suppressAutoHyphens w:val="true"/>
               <w:spacing w:lineRule="auto" w:line="240" w:before="0" w:after="0"/>
               <w:jc w:val="left"/>
               <w:rPr>
@@ -2674,52 +2713,7 @@
                 <w:szCs w:val="22"/>
                 <w:lang w:val="it-IT" w:eastAsia="en-US" w:bidi="ar-SA"/>
               </w:rPr>
-              <w:t xml:space="preserve">Il sistema dovrà dare </w:t>
-            </w:r>
-            <w:r>
-              <w:rPr>
-                <w:rFonts w:eastAsia="Calibri" w:cs=""/>
-                <w:kern w:val="0"/>
-                <w:szCs w:val="22"/>
-                <w:lang w:val="it-IT" w:eastAsia="en-US" w:bidi="ar-SA"/>
-              </w:rPr>
-              <w:t>rapidità</w:t>
-            </w:r>
-            <w:r>
-              <w:rPr>
-                <w:rFonts w:eastAsia="Calibri" w:cs=""/>
-                <w:kern w:val="0"/>
-                <w:szCs w:val="22"/>
-                <w:lang w:val="it-IT" w:eastAsia="en-US" w:bidi="ar-SA"/>
-              </w:rPr>
-              <w:t xml:space="preserve"> al servizio offerto una </w:t>
-            </w:r>
-            <w:r>
-              <w:rPr>
-                <w:rFonts w:eastAsia="Calibri" w:cs=""/>
-                <w:kern w:val="0"/>
-                <w:szCs w:val="22"/>
-                <w:lang w:val="it-IT" w:eastAsia="en-US" w:bidi="ar-SA"/>
-              </w:rPr>
-              <w:t>risposta</w:t>
-            </w:r>
-            <w:r>
-              <w:rPr>
-                <w:rFonts w:eastAsia="Calibri" w:cs=""/>
-                <w:kern w:val="0"/>
-                <w:szCs w:val="22"/>
-                <w:lang w:val="it-IT" w:eastAsia="en-US" w:bidi="ar-SA"/>
-              </w:rPr>
-              <w:t xml:space="preserve"> </w:t>
-            </w:r>
-            <w:r>
-              <w:rPr>
-                <w:rFonts w:eastAsia="Calibri" w:cs=""/>
-                <w:kern w:val="0"/>
-                <w:szCs w:val="22"/>
-                <w:lang w:val="it-IT" w:eastAsia="en-US" w:bidi="ar-SA"/>
-              </w:rPr>
-              <w:t>all’utente entro una lasso di tempo ragionevole.</w:t>
+              <w:t>Il sistema dovrà dare rapidità al servizio offerto una risposta all’utente entro una lasso di tempo ragionevole.</w:t>
             </w:r>
           </w:p>
         </w:tc>
@@ -2728,7 +2722,7 @@
         <w:trPr/>
         <w:tc>
           <w:tcPr>
-            <w:tcW w:w="1140" w:type="dxa"/>
+            <w:tcW w:w="1139" w:type="dxa"/>
             <w:tcBorders>
               <w:top w:val="nil"/>
             </w:tcBorders>
@@ -2737,7 +2731,8 @@
           <w:p>
             <w:pPr>
               <w:pStyle w:val="Normal"/>
-              <w:widowControl/>
+              <w:widowControl w:val="false"/>
+              <w:suppressAutoHyphens w:val="true"/>
               <w:spacing w:lineRule="auto" w:line="240" w:before="0" w:after="0"/>
               <w:jc w:val="left"/>
               <w:rPr>
@@ -2754,22 +2749,13 @@
                 <w:szCs w:val="22"/>
                 <w:lang w:val="it-IT" w:eastAsia="en-US" w:bidi="ar-SA"/>
               </w:rPr>
-              <w:t>RNF</w:t>
-            </w:r>
-            <w:r>
-              <w:rPr>
-                <w:rFonts w:eastAsia="Calibri" w:cs=""/>
-                <w:kern w:val="0"/>
-                <w:szCs w:val="22"/>
-                <w:lang w:val="it-IT" w:eastAsia="en-US" w:bidi="ar-SA"/>
-              </w:rPr>
-              <w:t>7</w:t>
+              <w:t>RNF7</w:t>
             </w:r>
           </w:p>
         </w:tc>
         <w:tc>
           <w:tcPr>
-            <w:tcW w:w="2145" w:type="dxa"/>
+            <w:tcW w:w="2146" w:type="dxa"/>
             <w:tcBorders>
               <w:top w:val="nil"/>
             </w:tcBorders>
@@ -2778,7 +2764,8 @@
           <w:p>
             <w:pPr>
               <w:pStyle w:val="Normal"/>
-              <w:widowControl/>
+              <w:widowControl w:val="false"/>
+              <w:suppressAutoHyphens w:val="true"/>
               <w:spacing w:lineRule="auto" w:line="240" w:before="0" w:after="0"/>
               <w:jc w:val="left"/>
               <w:rPr>
@@ -2809,7 +2796,8 @@
           <w:p>
             <w:pPr>
               <w:pStyle w:val="Normal"/>
-              <w:widowControl/>
+              <w:widowControl w:val="false"/>
+              <w:suppressAutoHyphens w:val="true"/>
               <w:spacing w:lineRule="auto" w:line="240" w:before="0" w:after="0"/>
               <w:jc w:val="left"/>
               <w:rPr>
@@ -2835,7 +2823,7 @@
         <w:trPr/>
         <w:tc>
           <w:tcPr>
-            <w:tcW w:w="1140" w:type="dxa"/>
+            <w:tcW w:w="1139" w:type="dxa"/>
             <w:tcBorders>
               <w:top w:val="nil"/>
             </w:tcBorders>
@@ -2845,7 +2833,8 @@
           <w:p>
             <w:pPr>
               <w:pStyle w:val="Normal"/>
-              <w:widowControl/>
+              <w:widowControl w:val="false"/>
+              <w:suppressAutoHyphens w:val="true"/>
               <w:spacing w:lineRule="auto" w:line="240" w:before="0" w:after="0"/>
               <w:jc w:val="left"/>
               <w:rPr>
@@ -2862,22 +2851,13 @@
                 <w:szCs w:val="22"/>
                 <w:lang w:val="it-IT" w:eastAsia="en-US" w:bidi="ar-SA"/>
               </w:rPr>
-              <w:t>RNF</w:t>
-            </w:r>
-            <w:r>
-              <w:rPr>
-                <w:rFonts w:eastAsia="Calibri" w:cs=""/>
-                <w:kern w:val="0"/>
-                <w:szCs w:val="22"/>
-                <w:lang w:val="it-IT" w:eastAsia="en-US" w:bidi="ar-SA"/>
-              </w:rPr>
-              <w:t>8</w:t>
+              <w:t>RNF8</w:t>
             </w:r>
           </w:p>
         </w:tc>
         <w:tc>
           <w:tcPr>
-            <w:tcW w:w="2145" w:type="dxa"/>
+            <w:tcW w:w="2146" w:type="dxa"/>
             <w:tcBorders>
               <w:top w:val="nil"/>
             </w:tcBorders>
@@ -2887,7 +2867,8 @@
           <w:p>
             <w:pPr>
               <w:pStyle w:val="Normal"/>
-              <w:widowControl/>
+              <w:widowControl w:val="false"/>
+              <w:suppressAutoHyphens w:val="true"/>
               <w:spacing w:lineRule="auto" w:line="240" w:before="0" w:after="0"/>
               <w:jc w:val="left"/>
               <w:rPr>
@@ -2919,7 +2900,8 @@
           <w:p>
             <w:pPr>
               <w:pStyle w:val="Normal"/>
-              <w:widowControl/>
+              <w:widowControl w:val="false"/>
+              <w:suppressAutoHyphens w:val="true"/>
               <w:spacing w:lineRule="auto" w:line="240" w:before="0" w:after="0"/>
               <w:jc w:val="left"/>
               <w:rPr>
@@ -2936,25 +2918,7 @@
                 <w:szCs w:val="22"/>
                 <w:lang w:val="it-IT" w:eastAsia="en-US" w:bidi="ar-SA"/>
               </w:rPr>
-              <w:t>L</w:t>
-            </w:r>
-            <w:r>
-              <w:rPr>
-                <w:rFonts w:eastAsia="Calibri" w:cs=""/>
-                <w:kern w:val="0"/>
-                <w:szCs w:val="22"/>
-                <w:lang w:val="it-IT" w:eastAsia="en-US" w:bidi="ar-SA"/>
-              </w:rPr>
-              <w:t xml:space="preserve">’infrastruttura </w:t>
-            </w:r>
-            <w:r>
-              <w:rPr>
-                <w:rFonts w:eastAsia="Calibri" w:cs=""/>
-                <w:kern w:val="0"/>
-                <w:szCs w:val="22"/>
-                <w:lang w:val="it-IT" w:eastAsia="en-US" w:bidi="ar-SA"/>
-              </w:rPr>
-              <w:t>sarà codificata utilizzando lo standard Unicode Transformation Format, 8 bit (UTF8)</w:t>
+              <w:t>L’infrastruttura sarà codificata utilizzando lo standard Unicode Transformation Format, 8 bit (UTF8)</w:t>
             </w:r>
           </w:p>
         </w:tc>
@@ -3035,7 +2999,7 @@
                     </pic:cNvPicPr>
                   </pic:nvPicPr>
                   <pic:blipFill>
-                    <a:blip r:embed="rId6"/>
+                    <a:blip r:embed="rId14"/>
                     <a:stretch>
                       <a:fillRect/>
                     </a:stretch>
@@ -3172,19 +3136,7 @@
       </w:r>
       <w:r>
         <w:rPr/>
-        <w:t xml:space="preserve">: Vedi descrizione da pagina </w:t>
-      </w:r>
-      <w:r>
-        <w:rPr/>
-        <w:t>8</w:t>
-      </w:r>
-      <w:r>
-        <w:rPr/>
-        <w:t xml:space="preserve"> a pagina </w:t>
-      </w:r>
-      <w:r>
-        <w:rPr/>
-        <w:t>10</w:t>
+        <w:t>: Vedi descrizione da pagina 8 a pagina 10</w:t>
       </w:r>
     </w:p>
     <w:p>
@@ -3228,7 +3180,7 @@
                     </pic:cNvPicPr>
                   </pic:nvPicPr>
                   <pic:blipFill>
-                    <a:blip r:embed="rId7"/>
+                    <a:blip r:embed="rId15"/>
                     <a:stretch>
                       <a:fillRect/>
                     </a:stretch>
@@ -3348,11 +3300,7 @@
       </w:r>
       <w:r>
         <w:rPr/>
-        <w:t xml:space="preserve">: Vedi descrizione a pagina </w:t>
-      </w:r>
-      <w:r>
-        <w:rPr/>
-        <w:t>7</w:t>
+        <w:t>: Vedi descrizione a pagina 7</w:t>
       </w:r>
     </w:p>
     <w:p>
@@ -3396,7 +3344,7 @@
                     </pic:cNvPicPr>
                   </pic:nvPicPr>
                   <pic:blipFill>
-                    <a:blip r:embed="rId8"/>
+                    <a:blip r:embed="rId16"/>
                     <a:stretch>
                       <a:fillRect/>
                     </a:stretch>
@@ -3533,11 +3481,7 @@
       </w:r>
       <w:r>
         <w:rPr/>
-        <w:t xml:space="preserve">: Vedi descrizione a pagina </w:t>
-      </w:r>
-      <w:r>
-        <w:rPr/>
-        <w:t>8</w:t>
+        <w:t>: Vedi descrizione a pagina 8</w:t>
       </w:r>
       <w:r>
         <w:br w:type="page"/>
@@ -3584,7 +3528,7 @@
                     </pic:cNvPicPr>
                   </pic:nvPicPr>
                   <pic:blipFill>
-                    <a:blip r:embed="rId9"/>
+                    <a:blip r:embed="rId17"/>
                     <a:stretch>
                       <a:fillRect/>
                     </a:stretch>
@@ -3704,11 +3648,7 @@
       </w:r>
       <w:r>
         <w:rPr/>
-        <w:t xml:space="preserve">: Vedi descrizione a pagina </w:t>
-      </w:r>
-      <w:r>
-        <w:rPr/>
-        <w:t>7</w:t>
+        <w:t>: Vedi descrizione a pagina 7</w:t>
       </w:r>
     </w:p>
     <w:p>
@@ -3727,11 +3667,7 @@
       </w:r>
       <w:r>
         <w:rPr/>
-        <w:t xml:space="preserve">: Vedi descrizione a pagina </w:t>
-      </w:r>
-      <w:r>
-        <w:rPr/>
-        <w:t>9</w:t>
+        <w:t>: Vedi descrizione a pagina 9</w:t>
       </w:r>
     </w:p>
     <w:p>
@@ -3815,7 +3751,7 @@
                     </pic:cNvPicPr>
                   </pic:nvPicPr>
                   <pic:blipFill>
-                    <a:blip r:embed="rId10"/>
+                    <a:blip r:embed="rId18"/>
                     <a:stretch>
                       <a:fillRect/>
                     </a:stretch>
@@ -4582,15 +4518,7 @@
       </w:pPr>
       <w:r>
         <w:rPr/>
-        <w:t xml:space="preserve">È la rappresentazione di una </w:t>
-      </w:r>
-      <w:r>
-        <w:rPr/>
-        <w:t>competenza</w:t>
-      </w:r>
-      <w:r>
-        <w:rPr/>
-        <w:t xml:space="preserve"> acquisita da uno studente</w:t>
+        <w:t>È la rappresentazione di una competenza acquisita da uno studente</w:t>
       </w:r>
     </w:p>
     <w:p>
@@ -4654,15 +4582,7 @@
       </w:r>
       <w:r>
         <w:rPr/>
-        <w:t xml:space="preserve">: Punteggio di padronanza </w:t>
-      </w:r>
-      <w:r>
-        <w:rPr/>
-        <w:t>della comeptenza</w:t>
-      </w:r>
-      <w:r>
-        <w:rPr/>
-        <w:t xml:space="preserve"> dello studente</w:t>
+        <w:t>: Punteggio di padronanza della comeptenza dello studente</w:t>
       </w:r>
     </w:p>
     <w:p>
@@ -4728,7 +4648,7 @@
                     </pic:cNvPicPr>
                   </pic:nvPicPr>
                   <pic:blipFill>
-                    <a:blip r:embed="rId11"/>
+                    <a:blip r:embed="rId19"/>
                     <a:stretch>
                       <a:fillRect/>
                     </a:stretch>
@@ -4786,7 +4706,7 @@
                     </pic:cNvPicPr>
                   </pic:nvPicPr>
                   <pic:blipFill>
-                    <a:blip r:embed="rId12"/>
+                    <a:blip r:embed="rId20"/>
                     <a:stretch>
                       <a:fillRect/>
                     </a:stretch>
@@ -4844,7 +4764,7 @@
                     </pic:cNvPicPr>
                   </pic:nvPicPr>
                   <pic:blipFill>
-                    <a:blip r:embed="rId13"/>
+                    <a:blip r:embed="rId21"/>
                     <a:stretch>
                       <a:fillRect/>
                     </a:stretch>
@@ -4904,7 +4824,7 @@
                     </pic:cNvPicPr>
                   </pic:nvPicPr>
                   <pic:blipFill>
-                    <a:blip r:embed="rId14"/>
+                    <a:blip r:embed="rId22"/>
                     <a:stretch>
                       <a:fillRect/>
                     </a:stretch>
@@ -4939,19 +4859,7 @@
       <w:bookmarkEnd w:id="51"/>
       <w:r>
         <w:rPr/>
-        <w:t>Diagramm</w:t>
-      </w:r>
-      <w:r>
-        <w:rPr/>
-        <w:t>a</w:t>
-      </w:r>
-      <w:r>
-        <w:rPr/>
-        <w:t xml:space="preserve"> </w:t>
-      </w:r>
-      <w:r>
-        <w:rPr/>
-        <w:t>Entità/Relazione</w:t>
+        <w:t>Diagramma Entità/Relazione</w:t>
       </w:r>
     </w:p>
     <w:p>
@@ -4988,7 +4896,7 @@
                     </pic:cNvPicPr>
                   </pic:nvPicPr>
                   <pic:blipFill>
-                    <a:blip r:embed="rId15"/>
+                    <a:blip r:embed="rId23"/>
                     <a:stretch>
                       <a:fillRect/>
                     </a:stretch>
@@ -5044,6 +4952,10 @@
     <w:p>
       <w:pPr>
         <w:pStyle w:val="Titolo4"/>
+        <w:numPr>
+          <w:ilvl w:val="3"/>
+          <w:numId w:val="1"/>
+        </w:numPr>
         <w:rPr/>
       </w:pPr>
       <w:bookmarkStart w:id="54" w:name="__RefHeading___Toc5454_36620197521"/>
@@ -5123,6 +5035,10 @@
     <w:p>
       <w:pPr>
         <w:pStyle w:val="Titolo4"/>
+        <w:numPr>
+          <w:ilvl w:val="3"/>
+          <w:numId w:val="1"/>
+        </w:numPr>
         <w:rPr/>
       </w:pPr>
       <w:bookmarkStart w:id="58" w:name="__RefHeading___Toc5458_36620197521"/>
@@ -5250,6 +5166,10 @@
     <w:p>
       <w:pPr>
         <w:pStyle w:val="Titolo4"/>
+        <w:numPr>
+          <w:ilvl w:val="3"/>
+          <w:numId w:val="1"/>
+        </w:numPr>
         <w:rPr/>
       </w:pPr>
       <w:bookmarkStart w:id="62" w:name="__RefHeading___Toc5462_36620197521"/>
@@ -5332,27 +5252,7 @@
       </w:pPr>
       <w:r>
         <w:rPr/>
-        <w:t xml:space="preserve">L’entità </w:t>
-      </w:r>
-      <w:r>
-        <w:rPr/>
-        <w:t>student</w:t>
-      </w:r>
-      <w:r>
-        <w:rPr/>
-        <w:t xml:space="preserve"> avrà una relazione N-</w:t>
-      </w:r>
-      <w:r>
-        <w:rPr/>
-        <w:t>N</w:t>
-      </w:r>
-      <w:r>
-        <w:rPr/>
-        <w:t xml:space="preserve"> con l’entità </w:t>
-      </w:r>
-      <w:r>
-        <w:rPr/>
-        <w:t>skill</w:t>
+        <w:t>L’entità student avrà una relazione N-N con l’entità skill</w:t>
       </w:r>
     </w:p>
     <w:p>
@@ -5366,32 +5266,16 @@
       </w:pPr>
       <w:r>
         <w:rPr/>
-        <w:t xml:space="preserve">L’entità </w:t>
-      </w:r>
-      <w:r>
-        <w:rPr/>
-        <w:t>studente</w:t>
-      </w:r>
-      <w:r>
-        <w:rPr/>
-        <w:t xml:space="preserve"> avrà una relazione N-</w:t>
-      </w:r>
-      <w:r>
-        <w:rPr/>
-        <w:t>N</w:t>
-      </w:r>
-      <w:r>
-        <w:rPr/>
-        <w:t xml:space="preserve"> con l’entità </w:t>
-      </w:r>
-      <w:r>
-        <w:rPr/>
-        <w:t>examSession</w:t>
+        <w:t>L’entità studente avrà una relazione N-N con l’entità examSession</w:t>
       </w:r>
     </w:p>
     <w:p>
       <w:pPr>
         <w:pStyle w:val="Titolo4"/>
+        <w:numPr>
+          <w:ilvl w:val="3"/>
+          <w:numId w:val="1"/>
+        </w:numPr>
         <w:rPr/>
       </w:pPr>
       <w:bookmarkStart w:id="66" w:name="__RefHeading___Toc5466_36620197521"/>
@@ -5628,27 +5512,7 @@
       </w:pPr>
       <w:r>
         <w:rPr/>
-        <w:t xml:space="preserve">L’entità </w:t>
-      </w:r>
-      <w:r>
-        <w:rPr/>
-        <w:t>examSession</w:t>
-      </w:r>
-      <w:r>
-        <w:rPr/>
-        <w:t xml:space="preserve"> avrà una relazione N-</w:t>
-      </w:r>
-      <w:r>
-        <w:rPr/>
-        <w:t>N</w:t>
-      </w:r>
-      <w:r>
-        <w:rPr/>
-        <w:t xml:space="preserve"> con l’entità </w:t>
-      </w:r>
-      <w:r>
-        <w:rPr/>
-        <w:t>student</w:t>
+        <w:t>L’entità examSession avrà una relazione N-N con l’entità student</w:t>
       </w:r>
     </w:p>
     <w:p>
@@ -5662,24 +5526,16 @@
       </w:pPr>
       <w:r>
         <w:rPr/>
-        <w:t xml:space="preserve">L’entità </w:t>
-      </w:r>
-      <w:r>
-        <w:rPr/>
-        <w:t>examSession</w:t>
-      </w:r>
-      <w:r>
-        <w:rPr/>
-        <w:t xml:space="preserve"> avrà una relazione N-1 con l’entità </w:t>
-      </w:r>
-      <w:r>
-        <w:rPr/>
-        <w:t>exam</w:t>
+        <w:t>L’entità examSession avrà una relazione N-1 con l’entità exam</w:t>
       </w:r>
     </w:p>
     <w:p>
       <w:pPr>
         <w:pStyle w:val="Titolo4"/>
+        <w:numPr>
+          <w:ilvl w:val="3"/>
+          <w:numId w:val="1"/>
+        </w:numPr>
         <w:rPr/>
       </w:pPr>
       <w:bookmarkStart w:id="70" w:name="__RefHeading___Toc5470_366201975211"/>
@@ -5738,41 +5594,13 @@
         <w:pStyle w:val="Corpodeltesto"/>
         <w:numPr>
           <w:ilvl w:val="0"/>
-          <w:numId w:val="10"/>
+          <w:numId w:val="12"/>
         </w:numPr>
         <w:rPr/>
       </w:pPr>
       <w:r>
         <w:rPr/>
-        <w:t xml:space="preserve">L’entità </w:t>
-      </w:r>
-      <w:r>
-        <w:rPr/>
-        <w:t>exam</w:t>
-      </w:r>
-      <w:r>
-        <w:rPr/>
-        <w:t xml:space="preserve"> avrà una relazione </w:t>
-      </w:r>
-      <w:r>
-        <w:rPr/>
-        <w:t>1</w:t>
-      </w:r>
-      <w:r>
-        <w:rPr/>
-        <w:t>-</w:t>
-      </w:r>
-      <w:r>
-        <w:rPr/>
-        <w:t>N</w:t>
-      </w:r>
-      <w:r>
-        <w:rPr/>
-        <w:t xml:space="preserve"> con l’entità </w:t>
-      </w:r>
-      <w:r>
-        <w:rPr/>
-        <w:t>examSession</w:t>
+        <w:t>L’entità exam avrà una relazione 1-N con l’entità examSession</w:t>
       </w:r>
     </w:p>
     <w:p>
@@ -5786,32 +5614,16 @@
       </w:pPr>
       <w:r>
         <w:rPr/>
-        <w:t xml:space="preserve">L’entità </w:t>
-      </w:r>
-      <w:r>
-        <w:rPr/>
-        <w:t>exam</w:t>
-      </w:r>
-      <w:r>
-        <w:rPr/>
-        <w:t xml:space="preserve"> avrà una relazione N-</w:t>
-      </w:r>
-      <w:r>
-        <w:rPr/>
-        <w:t xml:space="preserve">N </w:t>
-      </w:r>
-      <w:r>
-        <w:rPr/>
-        <w:t xml:space="preserve">con l’entità </w:t>
-      </w:r>
-      <w:r>
-        <w:rPr/>
-        <w:t>skill</w:t>
+        <w:t>L’entità exam avrà una relazione N-N con l’entità skill</w:t>
       </w:r>
     </w:p>
     <w:p>
       <w:pPr>
         <w:pStyle w:val="Titolo4"/>
+        <w:numPr>
+          <w:ilvl w:val="3"/>
+          <w:numId w:val="1"/>
+        </w:numPr>
         <w:rPr/>
       </w:pPr>
       <w:bookmarkStart w:id="74" w:name="__RefHeading___Toc5470_36620197521"/>
@@ -5888,33 +5700,13 @@
         <w:pStyle w:val="Corpodeltesto"/>
         <w:numPr>
           <w:ilvl w:val="0"/>
-          <w:numId w:val="11"/>
+          <w:numId w:val="13"/>
         </w:numPr>
         <w:rPr/>
       </w:pPr>
       <w:r>
         <w:rPr/>
-        <w:t xml:space="preserve">L’entità </w:t>
-      </w:r>
-      <w:r>
-        <w:rPr/>
-        <w:t>skill</w:t>
-      </w:r>
-      <w:r>
-        <w:rPr/>
-        <w:t xml:space="preserve"> avrà una relazione N-</w:t>
-      </w:r>
-      <w:r>
-        <w:rPr/>
-        <w:t>N</w:t>
-      </w:r>
-      <w:r>
-        <w:rPr/>
-        <w:t xml:space="preserve"> con l’entità </w:t>
-      </w:r>
-      <w:r>
-        <w:rPr/>
-        <w:t>exam</w:t>
+        <w:t>L’entità skill avrà una relazione N-N con l’entità exam</w:t>
       </w:r>
     </w:p>
     <w:p>
@@ -5928,32 +5720,16 @@
       </w:pPr>
       <w:r>
         <w:rPr/>
-        <w:t xml:space="preserve">L’entità </w:t>
-      </w:r>
-      <w:r>
-        <w:rPr/>
-        <w:t>skill</w:t>
-      </w:r>
-      <w:r>
-        <w:rPr/>
-        <w:t xml:space="preserve"> avrà una relazione N-</w:t>
-      </w:r>
-      <w:r>
-        <w:rPr/>
-        <w:t>N</w:t>
-      </w:r>
-      <w:r>
-        <w:rPr/>
-        <w:t xml:space="preserve"> con l’entità </w:t>
-      </w:r>
-      <w:r>
-        <w:rPr/>
-        <w:t>student</w:t>
+        <w:t>L’entità skill avrà una relazione N-N con l’entità student</w:t>
       </w:r>
     </w:p>
     <w:p>
       <w:pPr>
         <w:pStyle w:val="Titolo4"/>
+        <w:numPr>
+          <w:ilvl w:val="3"/>
+          <w:numId w:val="1"/>
+        </w:numPr>
         <w:rPr/>
       </w:pPr>
       <w:bookmarkStart w:id="78" w:name="__RefHeading___Toc5474_36620197521"/>
@@ -6014,15 +5790,7 @@
       </w:r>
       <w:r>
         <w:rPr/>
-        <w:t xml:space="preserve">: Punteggio di padronanza </w:t>
-      </w:r>
-      <w:r>
-        <w:rPr/>
-        <w:t>della comeptenza</w:t>
-      </w:r>
-      <w:r>
-        <w:rPr/>
-        <w:t xml:space="preserve"> dello studente</w:t>
+        <w:t>: Punteggio di padronanza della comeptenza dello studente</w:t>
       </w:r>
     </w:p>
     <w:p>
@@ -6068,6 +5836,10 @@
     <w:p>
       <w:pPr>
         <w:pStyle w:val="Titolo4"/>
+        <w:numPr>
+          <w:ilvl w:val="3"/>
+          <w:numId w:val="1"/>
+        </w:numPr>
         <w:rPr/>
       </w:pPr>
       <w:bookmarkStart w:id="82" w:name="__RefHeading___Toc5454_366201975212"/>
@@ -6095,14 +5867,7 @@
           <w:b/>
           <w:bCs/>
         </w:rPr>
-        <w:t>j</w:t>
-      </w:r>
-      <w:r>
-        <w:rPr>
-          <w:b/>
-          <w:bCs/>
-        </w:rPr>
-        <w:t>oin_time</w:t>
+        <w:t>join_time</w:t>
       </w:r>
       <w:r>
         <w:rPr>
@@ -6186,32 +5951,16 @@
       </w:pPr>
       <w:r>
         <w:rPr/>
-        <w:t xml:space="preserve">La relazione </w:t>
-      </w:r>
-      <w:r>
-        <w:rPr/>
-        <w:t>student_exam_session</w:t>
-      </w:r>
-      <w:r>
-        <w:rPr/>
-        <w:t xml:space="preserve"> è di tipo N-N tra le entità </w:t>
-      </w:r>
-      <w:r>
-        <w:rPr/>
-        <w:t>student</w:t>
-      </w:r>
-      <w:r>
-        <w:rPr/>
-        <w:t xml:space="preserve"> e </w:t>
-      </w:r>
-      <w:r>
-        <w:rPr/>
-        <w:t>examSession</w:t>
+        <w:t>La relazione student_exam_session è di tipo N-N tra le entità student e examSession</w:t>
       </w:r>
     </w:p>
     <w:p>
       <w:pPr>
         <w:pStyle w:val="Titolo4"/>
+        <w:numPr>
+          <w:ilvl w:val="3"/>
+          <w:numId w:val="1"/>
+        </w:numPr>
         <w:rPr/>
       </w:pPr>
       <w:bookmarkStart w:id="86" w:name="__RefHeading___Toc5458_366201975212"/>
@@ -6299,27 +6048,7 @@
       </w:pPr>
       <w:r>
         <w:rPr/>
-        <w:t xml:space="preserve">La relazione </w:t>
-      </w:r>
-      <w:r>
-        <w:rPr/>
-        <w:t>exam_skill</w:t>
-      </w:r>
-      <w:r>
-        <w:rPr/>
-        <w:t xml:space="preserve"> è di tipo N-N tra le entità </w:t>
-      </w:r>
-      <w:r>
-        <w:rPr/>
-        <w:t>exam</w:t>
-      </w:r>
-      <w:r>
-        <w:rPr/>
-        <w:t xml:space="preserve"> e </w:t>
-      </w:r>
-      <w:r>
-        <w:rPr/>
-        <w:t>skill</w:t>
+        <w:t>La relazione exam_skill è di tipo N-N tra le entità exam e skill</w:t>
       </w:r>
     </w:p>
     <w:p>
@@ -6347,32 +6076,16 @@
       </w:pPr>
       <w:r>
         <w:rPr/>
-        <w:t xml:space="preserve">La relazione </w:t>
-      </w:r>
-      <w:r>
-        <w:rPr/>
-        <w:t>student_skill</w:t>
-      </w:r>
-      <w:r>
-        <w:rPr/>
-        <w:t xml:space="preserve"> è di tipo N-N tra le entità </w:t>
-      </w:r>
-      <w:r>
-        <w:rPr/>
-        <w:t>student</w:t>
-      </w:r>
-      <w:r>
-        <w:rPr/>
-        <w:t xml:space="preserve"> e </w:t>
-      </w:r>
-      <w:r>
-        <w:rPr/>
-        <w:t>skill</w:t>
+        <w:t>La relazione student_skill è di tipo N-N tra le entità student e skill</w:t>
       </w:r>
     </w:p>
     <w:p>
       <w:pPr>
         <w:pStyle w:val="Titolo4"/>
+        <w:numPr>
+          <w:ilvl w:val="3"/>
+          <w:numId w:val="1"/>
+        </w:numPr>
         <w:rPr/>
       </w:pPr>
       <w:bookmarkStart w:id="92" w:name="__RefHeading___Toc5466_366201975212"/>
@@ -6407,167 +6120,38 @@
         <w:rPr>
           <w:szCs w:val="32"/>
         </w:rPr>
-        <w:t xml:space="preserve">: Punteggio di padronanza </w:t>
-      </w:r>
-      <w:r>
-        <w:rPr>
-          <w:szCs w:val="32"/>
-        </w:rPr>
-        <w:t>della comeptenza</w:t>
-      </w:r>
-      <w:r>
-        <w:rPr>
-          <w:szCs w:val="32"/>
-        </w:rPr>
-        <w:t xml:space="preserve"> dello studente</w:t>
-      </w:r>
-    </w:p>
-    <w:p>
-      <w:pPr>
-        <w:pStyle w:val="Titolo3"/>
-        <w:rPr/>
-      </w:pPr>
-      <w:bookmarkStart w:id="94" w:name="__RefHeading___Toc5468_3662019752112"/>
-      <w:bookmarkStart w:id="95" w:name="_Toc110521884112"/>
+        <w:t>: Punteggio di padronanza della comeptenza dello studente</w:t>
+      </w:r>
+      <w:r>
+        <w:br w:type="page"/>
+      </w:r>
+    </w:p>
+    <w:p>
+      <w:pPr>
+        <w:pStyle w:val="Titolo1"/>
+        <w:rPr/>
+      </w:pPr>
+      <w:bookmarkStart w:id="94" w:name="__RefHeading___Toc5490_3662019752"/>
+      <w:bookmarkStart w:id="95" w:name="_Toc110521890"/>
       <w:bookmarkEnd w:id="94"/>
       <w:r>
         <w:rPr/>
-        <w:t>Exam</w:t>
+        <w:t>Pianificazione (dal 01/08/2022 al 00/00/2022)</w:t>
       </w:r>
       <w:bookmarkEnd w:id="95"/>
-      <w:r>
-        <w:rPr/>
-        <w:t>Session</w:t>
-      </w:r>
-    </w:p>
-    <w:p>
-      <w:pPr>
-        <w:pStyle w:val="Corpodeltesto"/>
-        <w:numPr>
-          <w:ilvl w:val="0"/>
-          <w:numId w:val="9"/>
-        </w:numPr>
-        <w:rPr/>
-      </w:pPr>
-      <w:r>
-        <w:rPr/>
-        <w:t xml:space="preserve">L’entità </w:t>
-      </w:r>
-      <w:r>
-        <w:rPr/>
-        <w:t>examSession</w:t>
-      </w:r>
-      <w:r>
-        <w:rPr/>
-        <w:t xml:space="preserve"> avrà una relazione N-</w:t>
-      </w:r>
-      <w:r>
-        <w:rPr/>
-        <w:t>N</w:t>
-      </w:r>
-      <w:r>
-        <w:rPr/>
-        <w:t xml:space="preserve"> con l’entità </w:t>
-      </w:r>
-      <w:r>
-        <w:rPr/>
-        <w:t>student</w:t>
-      </w:r>
-    </w:p>
-    <w:p>
-      <w:pPr>
-        <w:pStyle w:val="Corpodeltesto"/>
-        <w:numPr>
-          <w:ilvl w:val="0"/>
-          <w:numId w:val="9"/>
-        </w:numPr>
-        <w:rPr/>
-      </w:pPr>
-      <w:r>
-        <w:rPr/>
-        <w:t xml:space="preserve">L’entità </w:t>
-      </w:r>
-      <w:r>
-        <w:rPr/>
-        <w:t>examSession</w:t>
-      </w:r>
-      <w:r>
-        <w:rPr/>
-        <w:t xml:space="preserve"> avrà una relazione N-1 con l’entità </w:t>
-      </w:r>
-      <w:r>
-        <w:rPr/>
-        <w:t>exam</w:t>
-      </w:r>
-    </w:p>
-    <w:p>
-      <w:pPr>
-        <w:pStyle w:val="Titolo4"/>
-        <w:rPr/>
-      </w:pPr>
-      <w:bookmarkStart w:id="96" w:name="__RefHeading___Toc5470_3662019752112"/>
-      <w:bookmarkStart w:id="97" w:name="_Toc110521885112"/>
-      <w:bookmarkEnd w:id="96"/>
-      <w:r>
-        <w:rPr/>
-        <w:t>Attributi</w:t>
-      </w:r>
-      <w:bookmarkEnd w:id="97"/>
-    </w:p>
-    <w:p>
-      <w:pPr>
-        <w:pStyle w:val="ListParagraph"/>
-        <w:numPr>
-          <w:ilvl w:val="0"/>
-          <w:numId w:val="3"/>
-        </w:numPr>
-        <w:rPr>
-          <w:szCs w:val="32"/>
-          <w:lang w:val="en-US"/>
-        </w:rPr>
-      </w:pPr>
-      <w:r>
-        <w:rPr>
-          <w:b/>
-          <w:bCs/>
-          <w:lang w:val="en-US"/>
-        </w:rPr>
-        <w:t>exam_date</w:t>
-      </w:r>
-      <w:r>
-        <w:rPr>
-          <w:szCs w:val="32"/>
-          <w:lang w:val="en-US"/>
-        </w:rPr>
-        <w:t>: Data del esame</w:t>
-      </w:r>
-      <w:r>
-        <w:br w:type="page"/>
-      </w:r>
-    </w:p>
-    <w:p>
-      <w:pPr>
-        <w:pStyle w:val="Titolo1"/>
-        <w:rPr/>
-      </w:pPr>
-      <w:bookmarkStart w:id="98" w:name="__RefHeading___Toc5490_3662019752"/>
-      <w:bookmarkStart w:id="99" w:name="_Toc110521890"/>
-      <w:bookmarkEnd w:id="98"/>
-      <w:r>
-        <w:rPr/>
-        <w:t>Pianificazione (dal 01/08/2022 al 00/00/2022)</w:t>
-      </w:r>
-      <w:bookmarkEnd w:id="99"/>
     </w:p>
     <w:sectPr>
-      <w:footerReference w:type="even" r:id="rId16"/>
-      <w:footerReference w:type="default" r:id="rId17"/>
-      <w:type w:val="oddPage"/>
+      <w:headerReference w:type="even" r:id="rId24"/>
+      <w:headerReference w:type="default" r:id="rId25"/>
+      <w:footerReference w:type="even" r:id="rId26"/>
+      <w:footerReference w:type="default" r:id="rId27"/>
+      <w:type w:val="nextPage"/>
       <w:pgSz w:w="11906" w:h="16838"/>
       <w:pgMar w:left="1134" w:right="1134" w:gutter="0" w:header="0" w:top="1134" w:footer="1134" w:bottom="1857"/>
-      <w:pgNumType w:start="1" w:fmt="decimal"/>
+      <w:pgNumType w:fmt="decimal"/>
       <w:formProt w:val="false"/>
       <w:textDirection w:val="lrTb"/>
+      <w:docGrid w:type="default" w:linePitch="100" w:charSpace="0"/>
     </w:sectPr>
   </w:body>
 </w:document>
@@ -6575,13 +6159,27 @@
 
 <file path=word/footer1.xml><?xml version="1.0" encoding="utf-8"?>
 <w:ftr xmlns:o="urn:schemas-microsoft-com:office:office" xmlns:r="http://schemas.openxmlformats.org/officeDocument/2006/relationships" xmlns:v="urn:schemas-microsoft-com:vml" xmlns:w="http://schemas.openxmlformats.org/wordprocessingml/2006/main" xmlns:w10="urn:schemas-microsoft-com:office:word" xmlns:wp="http://schemas.openxmlformats.org/drawingml/2006/wordprocessingDrawing" xmlns:wps="http://schemas.microsoft.com/office/word/2010/wordprocessingShape" xmlns:wpg="http://schemas.microsoft.com/office/word/2010/wordprocessingGroup" xmlns:mc="http://schemas.openxmlformats.org/markup-compatibility/2006" xmlns:wp14="http://schemas.microsoft.com/office/word/2010/wordprocessingDrawing" xmlns:w14="http://schemas.microsoft.com/office/word/2010/wordml" xmlns:w15="http://schemas.microsoft.com/office/word/2012/wordml" mc:Ignorable="w14 wp14 w15">
+  <w:p>
+    <w:pPr>
+      <w:pStyle w:val="Pidipagina"/>
+      <w:rPr/>
+    </w:pPr>
+    <w:r>
+      <w:rPr/>
+    </w:r>
+  </w:p>
+</w:ftr>
+</file>
+
+<file path=word/footer2.xml><?xml version="1.0" encoding="utf-8"?>
+<w:ftr xmlns:o="urn:schemas-microsoft-com:office:office" xmlns:r="http://schemas.openxmlformats.org/officeDocument/2006/relationships" xmlns:v="urn:schemas-microsoft-com:vml" xmlns:w="http://schemas.openxmlformats.org/wordprocessingml/2006/main" xmlns:w10="urn:schemas-microsoft-com:office:word" xmlns:wp="http://schemas.openxmlformats.org/drawingml/2006/wordprocessingDrawing" xmlns:wps="http://schemas.microsoft.com/office/word/2010/wordprocessingShape" xmlns:wpg="http://schemas.microsoft.com/office/word/2010/wordprocessingGroup" xmlns:mc="http://schemas.openxmlformats.org/markup-compatibility/2006" xmlns:wp14="http://schemas.microsoft.com/office/word/2010/wordprocessingDrawing" xmlns:w14="http://schemas.microsoft.com/office/word/2010/wordml" xmlns:w15="http://schemas.microsoft.com/office/word/2012/wordml" mc:Ignorable="w14 wp14 w15">
   <w:sdt>
     <w:sdtPr>
       <w:docPartObj>
         <w:docPartGallery w:val="Page Numbers (Bottom of Page)"/>
         <w:docPartUnique w:val="true"/>
       </w:docPartObj>
-      <w:id w:val="1384218345"/>
+      <w:id w:val="991274775"/>
     </w:sdtPr>
     <w:sdtContent>
       <w:p>
@@ -6599,12 +6197,6 @@
 </w:ftr>
 </file>
 
-<file path=word/footer2.xml><?xml version="1.0" encoding="utf-8"?>
-<w:ftr xmlns:o="urn:schemas-microsoft-com:office:office" xmlns:r="http://schemas.openxmlformats.org/officeDocument/2006/relationships" xmlns:v="urn:schemas-microsoft-com:vml" xmlns:w="http://schemas.openxmlformats.org/wordprocessingml/2006/main" xmlns:w10="urn:schemas-microsoft-com:office:word" xmlns:wp="http://schemas.openxmlformats.org/drawingml/2006/wordprocessingDrawing" xmlns:wps="http://schemas.microsoft.com/office/word/2010/wordprocessingShape" xmlns:wpg="http://schemas.microsoft.com/office/word/2010/wordprocessingGroup" xmlns:mc="http://schemas.openxmlformats.org/markup-compatibility/2006" xmlns:wp14="http://schemas.microsoft.com/office/word/2010/wordprocessingDrawing" xmlns:w14="http://schemas.microsoft.com/office/word/2010/wordml" xmlns:w15="http://schemas.microsoft.com/office/word/2012/wordml" mc:Ignorable="w14 wp14 w15">
-  <w:p/>
-</w:ftr>
-</file>
-
 <file path=word/footer3.xml><?xml version="1.0" encoding="utf-8"?>
 <w:ftr xmlns:o="urn:schemas-microsoft-com:office:office" xmlns:r="http://schemas.openxmlformats.org/officeDocument/2006/relationships" xmlns:v="urn:schemas-microsoft-com:vml" xmlns:w="http://schemas.openxmlformats.org/wordprocessingml/2006/main" xmlns:w10="urn:schemas-microsoft-com:office:word" xmlns:wp="http://schemas.openxmlformats.org/drawingml/2006/wordprocessingDrawing" xmlns:wps="http://schemas.microsoft.com/office/word/2010/wordprocessingShape" xmlns:wpg="http://schemas.microsoft.com/office/word/2010/wordprocessingGroup" xmlns:mc="http://schemas.openxmlformats.org/markup-compatibility/2006" xmlns:wp14="http://schemas.microsoft.com/office/word/2010/wordprocessingDrawing" xmlns:w14="http://schemas.microsoft.com/office/word/2010/wordml" xmlns:w15="http://schemas.microsoft.com/office/word/2012/wordml" mc:Ignorable="w14 wp14 w15">
   <w:p>
@@ -6614,23 +6206,6 @@
     </w:pPr>
     <w:r>
       <w:rPr/>
-      <w:fldChar w:fldCharType="begin"/>
-    </w:r>
-    <w:r>
-      <w:rPr/>
-      <w:instrText xml:space="preserve"> PAGE </w:instrText>
-    </w:r>
-    <w:r>
-      <w:rPr/>
-      <w:fldChar w:fldCharType="separate"/>
-    </w:r>
-    <w:r>
-      <w:rPr/>
-      <w:t>20</w:t>
-    </w:r>
-    <w:r>
-      <w:rPr/>
-      <w:fldChar w:fldCharType="end"/>
     </w:r>
   </w:p>
 </w:ftr>
@@ -6640,6 +6215,119 @@
 <w:ftr xmlns:o="urn:schemas-microsoft-com:office:office" xmlns:r="http://schemas.openxmlformats.org/officeDocument/2006/relationships" xmlns:v="urn:schemas-microsoft-com:vml" xmlns:w="http://schemas.openxmlformats.org/wordprocessingml/2006/main" xmlns:w10="urn:schemas-microsoft-com:office:word" xmlns:wp="http://schemas.openxmlformats.org/drawingml/2006/wordprocessingDrawing" xmlns:wps="http://schemas.microsoft.com/office/word/2010/wordprocessingShape" xmlns:wpg="http://schemas.microsoft.com/office/word/2010/wordprocessingGroup" xmlns:mc="http://schemas.openxmlformats.org/markup-compatibility/2006" xmlns:wp14="http://schemas.microsoft.com/office/word/2010/wordprocessingDrawing" xmlns:w14="http://schemas.microsoft.com/office/word/2010/wordml" xmlns:w15="http://schemas.microsoft.com/office/word/2012/wordml" mc:Ignorable="w14 wp14 w15">
   <w:p>
     <w:pPr>
+      <w:pStyle w:val="Normal"/>
+      <w:widowControl/>
+      <w:suppressAutoHyphens w:val="true"/>
+      <w:bidi w:val="0"/>
+      <w:spacing w:lineRule="auto" w:line="259" w:before="0" w:after="160"/>
+      <w:jc w:val="left"/>
+      <w:rPr/>
+    </w:pPr>
+    <w:r>
+      <w:rPr/>
+    </w:r>
+  </w:p>
+</w:ftr>
+</file>
+
+<file path=word/footer5.xml><?xml version="1.0" encoding="utf-8"?>
+<w:ftr xmlns:o="urn:schemas-microsoft-com:office:office" xmlns:r="http://schemas.openxmlformats.org/officeDocument/2006/relationships" xmlns:v="urn:schemas-microsoft-com:vml" xmlns:w="http://schemas.openxmlformats.org/wordprocessingml/2006/main" xmlns:w10="urn:schemas-microsoft-com:office:word" xmlns:wp="http://schemas.openxmlformats.org/drawingml/2006/wordprocessingDrawing" xmlns:wps="http://schemas.microsoft.com/office/word/2010/wordprocessingShape" xmlns:wpg="http://schemas.microsoft.com/office/word/2010/wordprocessingGroup" xmlns:mc="http://schemas.openxmlformats.org/markup-compatibility/2006" xmlns:wp14="http://schemas.microsoft.com/office/word/2010/wordprocessingDrawing" xmlns:w14="http://schemas.microsoft.com/office/word/2010/wordml" xmlns:w15="http://schemas.microsoft.com/office/word/2012/wordml" mc:Ignorable="w14 wp14 w15">
+  <w:p>
+    <w:pPr>
+      <w:pStyle w:val="Pidipagina"/>
+      <w:rPr/>
+    </w:pPr>
+    <w:r>
+      <w:rPr/>
+      <w:fldChar w:fldCharType="begin"/>
+    </w:r>
+    <w:r>
+      <w:rPr/>
+      <w:instrText xml:space="preserve"> PAGE </w:instrText>
+    </w:r>
+    <w:r>
+      <w:rPr/>
+      <w:fldChar w:fldCharType="separate"/>
+    </w:r>
+    <w:r>
+      <w:rPr/>
+      <w:t>0</w:t>
+    </w:r>
+    <w:r>
+      <w:rPr/>
+      <w:fldChar w:fldCharType="end"/>
+    </w:r>
+  </w:p>
+</w:ftr>
+</file>
+
+<file path=word/footer6.xml><?xml version="1.0" encoding="utf-8"?>
+<w:ftr xmlns:o="urn:schemas-microsoft-com:office:office" xmlns:r="http://schemas.openxmlformats.org/officeDocument/2006/relationships" xmlns:v="urn:schemas-microsoft-com:vml" xmlns:w="http://schemas.openxmlformats.org/wordprocessingml/2006/main" xmlns:w10="urn:schemas-microsoft-com:office:word" xmlns:wp="http://schemas.openxmlformats.org/drawingml/2006/wordprocessingDrawing" xmlns:wps="http://schemas.microsoft.com/office/word/2010/wordprocessingShape" xmlns:wpg="http://schemas.microsoft.com/office/word/2010/wordprocessingGroup" xmlns:mc="http://schemas.openxmlformats.org/markup-compatibility/2006" xmlns:wp14="http://schemas.microsoft.com/office/word/2010/wordprocessingDrawing" xmlns:w14="http://schemas.microsoft.com/office/word/2010/wordml" xmlns:w15="http://schemas.microsoft.com/office/word/2012/wordml" mc:Ignorable="w14 wp14 w15">
+  <w:p>
+    <w:pPr>
+      <w:pStyle w:val="Pidipagina"/>
+      <w:jc w:val="right"/>
+      <w:rPr/>
+    </w:pPr>
+    <w:r>
+      <w:rPr/>
+      <w:fldChar w:fldCharType="begin"/>
+    </w:r>
+    <w:r>
+      <w:rPr/>
+      <w:instrText xml:space="preserve"> PAGE </w:instrText>
+    </w:r>
+    <w:r>
+      <w:rPr/>
+      <w:fldChar w:fldCharType="separate"/>
+    </w:r>
+    <w:r>
+      <w:rPr/>
+      <w:t>1</w:t>
+    </w:r>
+    <w:r>
+      <w:rPr/>
+      <w:fldChar w:fldCharType="end"/>
+    </w:r>
+  </w:p>
+</w:ftr>
+</file>
+
+<file path=word/footer7.xml><?xml version="1.0" encoding="utf-8"?>
+<w:ftr xmlns:o="urn:schemas-microsoft-com:office:office" xmlns:r="http://schemas.openxmlformats.org/officeDocument/2006/relationships" xmlns:v="urn:schemas-microsoft-com:vml" xmlns:w="http://schemas.openxmlformats.org/wordprocessingml/2006/main" xmlns:w10="urn:schemas-microsoft-com:office:word" xmlns:wp="http://schemas.openxmlformats.org/drawingml/2006/wordprocessingDrawing" xmlns:wps="http://schemas.microsoft.com/office/word/2010/wordprocessingShape" xmlns:wpg="http://schemas.microsoft.com/office/word/2010/wordprocessingGroup" xmlns:mc="http://schemas.openxmlformats.org/markup-compatibility/2006" xmlns:wp14="http://schemas.microsoft.com/office/word/2010/wordprocessingDrawing" xmlns:w14="http://schemas.microsoft.com/office/word/2010/wordml" xmlns:w15="http://schemas.microsoft.com/office/word/2012/wordml" mc:Ignorable="w14 wp14 w15">
+  <w:p>
+    <w:pPr>
+      <w:pStyle w:val="Pidipagina"/>
+      <w:rPr/>
+    </w:pPr>
+    <w:r>
+      <w:rPr/>
+      <w:fldChar w:fldCharType="begin"/>
+    </w:r>
+    <w:r>
+      <w:rPr/>
+      <w:instrText xml:space="preserve"> PAGE </w:instrText>
+    </w:r>
+    <w:r>
+      <w:rPr/>
+      <w:fldChar w:fldCharType="separate"/>
+    </w:r>
+    <w:r>
+      <w:rPr/>
+      <w:t>20</w:t>
+    </w:r>
+    <w:r>
+      <w:rPr/>
+      <w:fldChar w:fldCharType="end"/>
+    </w:r>
+  </w:p>
+</w:ftr>
+</file>
+
+<file path=word/footer8.xml><?xml version="1.0" encoding="utf-8"?>
+<w:ftr xmlns:o="urn:schemas-microsoft-com:office:office" xmlns:r="http://schemas.openxmlformats.org/officeDocument/2006/relationships" xmlns:v="urn:schemas-microsoft-com:vml" xmlns:w="http://schemas.openxmlformats.org/wordprocessingml/2006/main" xmlns:w10="urn:schemas-microsoft-com:office:word" xmlns:wp="http://schemas.openxmlformats.org/drawingml/2006/wordprocessingDrawing" xmlns:wps="http://schemas.microsoft.com/office/word/2010/wordprocessingShape" xmlns:wpg="http://schemas.microsoft.com/office/word/2010/wordprocessingGroup" xmlns:mc="http://schemas.openxmlformats.org/markup-compatibility/2006" xmlns:wp14="http://schemas.microsoft.com/office/word/2010/wordprocessingDrawing" xmlns:w14="http://schemas.microsoft.com/office/word/2010/wordml" xmlns:w15="http://schemas.microsoft.com/office/word/2012/wordml" mc:Ignorable="w14 wp14 w15">
+  <w:p>
+    <w:pPr>
       <w:pStyle w:val="Pidipagina"/>
       <w:jc w:val="right"/>
       <w:rPr/>
@@ -6669,6 +6357,20 @@
 </file>
 
 <file path=word/header1.xml><?xml version="1.0" encoding="utf-8"?>
+<w:hdr xmlns:o="urn:schemas-microsoft-com:office:office" xmlns:r="http://schemas.openxmlformats.org/officeDocument/2006/relationships" xmlns:v="urn:schemas-microsoft-com:vml" xmlns:w="http://schemas.openxmlformats.org/wordprocessingml/2006/main" xmlns:w10="urn:schemas-microsoft-com:office:word" xmlns:wp="http://schemas.openxmlformats.org/drawingml/2006/wordprocessingDrawing" xmlns:wps="http://schemas.microsoft.com/office/word/2010/wordprocessingShape" xmlns:wpg="http://schemas.microsoft.com/office/word/2010/wordprocessingGroup" xmlns:mc="http://schemas.openxmlformats.org/markup-compatibility/2006" xmlns:wp14="http://schemas.microsoft.com/office/word/2010/wordprocessingDrawing" xmlns:w14="http://schemas.microsoft.com/office/word/2010/wordml" xmlns:w15="http://schemas.microsoft.com/office/word/2012/wordml" mc:Ignorable="w14 wp14 w15">
+  <w:p>
+    <w:pPr>
+      <w:pStyle w:val="Intestazione"/>
+      <w:rPr/>
+    </w:pPr>
+    <w:r>
+      <w:rPr/>
+    </w:r>
+  </w:p>
+</w:hdr>
+</file>
+
+<file path=word/header2.xml><?xml version="1.0" encoding="utf-8"?>
 <w:hdr xmlns:o="urn:schemas-microsoft-com:office:office" xmlns:r="http://schemas.openxmlformats.org/officeDocument/2006/relationships" xmlns:v="urn:schemas-microsoft-com:vml" xmlns:w="http://schemas.openxmlformats.org/wordprocessingml/2006/main" xmlns:w10="urn:schemas-microsoft-com:office:word" xmlns:wp="http://schemas.openxmlformats.org/drawingml/2006/wordprocessingDrawing" xmlns:wps="http://schemas.microsoft.com/office/word/2010/wordprocessingShape" xmlns:wpg="http://schemas.microsoft.com/office/word/2010/wordprocessingGroup" xmlns:mc="http://schemas.openxmlformats.org/markup-compatibility/2006" xmlns:wp14="http://schemas.microsoft.com/office/word/2010/wordprocessingDrawing" xmlns:w14="http://schemas.microsoft.com/office/word/2010/wordml" xmlns:w15="http://schemas.microsoft.com/office/word/2012/wordml" mc:Ignorable="w14 wp14 w15">
   <w:p>
     <w:pPr>
@@ -6688,9 +6390,102 @@
 </w:hdr>
 </file>
 
-<file path=word/header2.xml><?xml version="1.0" encoding="utf-8"?>
+<file path=word/header3.xml><?xml version="1.0" encoding="utf-8"?>
 <w:hdr xmlns:o="urn:schemas-microsoft-com:office:office" xmlns:r="http://schemas.openxmlformats.org/officeDocument/2006/relationships" xmlns:v="urn:schemas-microsoft-com:vml" xmlns:w="http://schemas.openxmlformats.org/wordprocessingml/2006/main" xmlns:w10="urn:schemas-microsoft-com:office:word" xmlns:wp="http://schemas.openxmlformats.org/drawingml/2006/wordprocessingDrawing" xmlns:wps="http://schemas.microsoft.com/office/word/2010/wordprocessingShape" xmlns:wpg="http://schemas.microsoft.com/office/word/2010/wordprocessingGroup" xmlns:mc="http://schemas.openxmlformats.org/markup-compatibility/2006" xmlns:wp14="http://schemas.microsoft.com/office/word/2010/wordprocessingDrawing" xmlns:w14="http://schemas.microsoft.com/office/word/2010/wordml" xmlns:w15="http://schemas.microsoft.com/office/word/2012/wordml" mc:Ignorable="w14 wp14 w15">
-  <w:p/>
+  <w:p>
+    <w:pPr>
+      <w:pStyle w:val="Intestazione"/>
+      <w:rPr/>
+    </w:pPr>
+    <w:r>
+      <w:rPr/>
+    </w:r>
+  </w:p>
+</w:hdr>
+</file>
+
+<file path=word/header4.xml><?xml version="1.0" encoding="utf-8"?>
+<w:hdr xmlns:o="urn:schemas-microsoft-com:office:office" xmlns:r="http://schemas.openxmlformats.org/officeDocument/2006/relationships" xmlns:v="urn:schemas-microsoft-com:vml" xmlns:w="http://schemas.openxmlformats.org/wordprocessingml/2006/main" xmlns:w10="urn:schemas-microsoft-com:office:word" xmlns:wp="http://schemas.openxmlformats.org/drawingml/2006/wordprocessingDrawing" xmlns:wps="http://schemas.microsoft.com/office/word/2010/wordprocessingShape" xmlns:wpg="http://schemas.microsoft.com/office/word/2010/wordprocessingGroup" xmlns:mc="http://schemas.openxmlformats.org/markup-compatibility/2006" xmlns:wp14="http://schemas.microsoft.com/office/word/2010/wordprocessingDrawing" xmlns:w14="http://schemas.microsoft.com/office/word/2010/wordml" xmlns:w15="http://schemas.microsoft.com/office/word/2012/wordml" mc:Ignorable="w14 wp14 w15">
+  <w:p>
+    <w:pPr>
+      <w:pStyle w:val="Normal"/>
+      <w:widowControl/>
+      <w:suppressAutoHyphens w:val="true"/>
+      <w:bidi w:val="0"/>
+      <w:spacing w:lineRule="auto" w:line="259" w:before="0" w:after="160"/>
+      <w:jc w:val="left"/>
+      <w:rPr/>
+    </w:pPr>
+    <w:r>
+      <w:rPr/>
+    </w:r>
+  </w:p>
+</w:hdr>
+</file>
+
+<file path=word/header5.xml><?xml version="1.0" encoding="utf-8"?>
+<w:hdr xmlns:o="urn:schemas-microsoft-com:office:office" xmlns:r="http://schemas.openxmlformats.org/officeDocument/2006/relationships" xmlns:v="urn:schemas-microsoft-com:vml" xmlns:w="http://schemas.openxmlformats.org/wordprocessingml/2006/main" xmlns:w10="urn:schemas-microsoft-com:office:word" xmlns:wp="http://schemas.openxmlformats.org/drawingml/2006/wordprocessingDrawing" xmlns:wps="http://schemas.microsoft.com/office/word/2010/wordprocessingShape" xmlns:wpg="http://schemas.microsoft.com/office/word/2010/wordprocessingGroup" xmlns:mc="http://schemas.openxmlformats.org/markup-compatibility/2006" xmlns:wp14="http://schemas.microsoft.com/office/word/2010/wordprocessingDrawing" xmlns:w14="http://schemas.microsoft.com/office/word/2010/wordml" xmlns:w15="http://schemas.microsoft.com/office/word/2012/wordml" mc:Ignorable="w14 wp14 w15">
+  <w:p>
+    <w:pPr>
+      <w:pStyle w:val="Intestazione"/>
+      <w:rPr/>
+    </w:pPr>
+    <w:r>
+      <w:rPr/>
+    </w:r>
+  </w:p>
+</w:hdr>
+</file>
+
+<file path=word/header6.xml><?xml version="1.0" encoding="utf-8"?>
+<w:hdr xmlns:o="urn:schemas-microsoft-com:office:office" xmlns:r="http://schemas.openxmlformats.org/officeDocument/2006/relationships" xmlns:v="urn:schemas-microsoft-com:vml" xmlns:w="http://schemas.openxmlformats.org/wordprocessingml/2006/main" xmlns:w10="urn:schemas-microsoft-com:office:word" xmlns:wp="http://schemas.openxmlformats.org/drawingml/2006/wordprocessingDrawing" xmlns:wps="http://schemas.microsoft.com/office/word/2010/wordprocessingShape" xmlns:wpg="http://schemas.microsoft.com/office/word/2010/wordprocessingGroup" xmlns:mc="http://schemas.openxmlformats.org/markup-compatibility/2006" xmlns:wp14="http://schemas.microsoft.com/office/word/2010/wordprocessingDrawing" xmlns:w14="http://schemas.microsoft.com/office/word/2010/wordml" xmlns:w15="http://schemas.microsoft.com/office/word/2012/wordml" mc:Ignorable="w14 wp14 w15">
+  <w:p>
+    <w:pPr>
+      <w:pStyle w:val="Normal"/>
+      <w:widowControl/>
+      <w:suppressAutoHyphens w:val="true"/>
+      <w:bidi w:val="0"/>
+      <w:spacing w:lineRule="auto" w:line="259" w:before="0" w:after="160"/>
+      <w:jc w:val="left"/>
+      <w:rPr/>
+    </w:pPr>
+    <w:r>
+      <w:rPr/>
+    </w:r>
+  </w:p>
+</w:hdr>
+</file>
+
+<file path=word/header7.xml><?xml version="1.0" encoding="utf-8"?>
+<w:hdr xmlns:o="urn:schemas-microsoft-com:office:office" xmlns:r="http://schemas.openxmlformats.org/officeDocument/2006/relationships" xmlns:v="urn:schemas-microsoft-com:vml" xmlns:w="http://schemas.openxmlformats.org/wordprocessingml/2006/main" xmlns:w10="urn:schemas-microsoft-com:office:word" xmlns:wp="http://schemas.openxmlformats.org/drawingml/2006/wordprocessingDrawing" xmlns:wps="http://schemas.microsoft.com/office/word/2010/wordprocessingShape" xmlns:wpg="http://schemas.microsoft.com/office/word/2010/wordprocessingGroup" xmlns:mc="http://schemas.openxmlformats.org/markup-compatibility/2006" xmlns:wp14="http://schemas.microsoft.com/office/word/2010/wordprocessingDrawing" xmlns:w14="http://schemas.microsoft.com/office/word/2010/wordml" xmlns:w15="http://schemas.microsoft.com/office/word/2012/wordml" mc:Ignorable="w14 wp14 w15">
+  <w:p>
+    <w:pPr>
+      <w:pStyle w:val="Intestazione"/>
+      <w:rPr/>
+    </w:pPr>
+    <w:r>
+      <w:rPr/>
+    </w:r>
+  </w:p>
+</w:hdr>
+</file>
+
+<file path=word/header8.xml><?xml version="1.0" encoding="utf-8"?>
+<w:hdr xmlns:o="urn:schemas-microsoft-com:office:office" xmlns:r="http://schemas.openxmlformats.org/officeDocument/2006/relationships" xmlns:v="urn:schemas-microsoft-com:vml" xmlns:w="http://schemas.openxmlformats.org/wordprocessingml/2006/main" xmlns:w10="urn:schemas-microsoft-com:office:word" xmlns:wp="http://schemas.openxmlformats.org/drawingml/2006/wordprocessingDrawing" xmlns:wps="http://schemas.microsoft.com/office/word/2010/wordprocessingShape" xmlns:wpg="http://schemas.microsoft.com/office/word/2010/wordprocessingGroup" xmlns:mc="http://schemas.openxmlformats.org/markup-compatibility/2006" xmlns:wp14="http://schemas.microsoft.com/office/word/2010/wordprocessingDrawing" xmlns:w14="http://schemas.microsoft.com/office/word/2010/wordml" xmlns:w15="http://schemas.microsoft.com/office/word/2012/wordml" mc:Ignorable="w14 wp14 w15">
+  <w:p>
+    <w:pPr>
+      <w:pStyle w:val="Normal"/>
+      <w:widowControl/>
+      <w:suppressAutoHyphens w:val="true"/>
+      <w:bidi w:val="0"/>
+      <w:spacing w:lineRule="auto" w:line="259" w:before="0" w:after="160"/>
+      <w:jc w:val="left"/>
+      <w:rPr/>
+    </w:pPr>
+    <w:r>
+      <w:rPr/>
+    </w:r>
+  </w:p>
 </w:hdr>
 </file>
 
@@ -6709,6 +6504,7 @@
         </w:tabs>
         <w:ind w:left="0" w:hanging="0"/>
       </w:pPr>
+      <w:rPr/>
     </w:lvl>
     <w:lvl w:ilvl="1">
       <w:start w:val="1"/>
@@ -6722,6 +6518,7 @@
         </w:tabs>
         <w:ind w:left="0" w:hanging="0"/>
       </w:pPr>
+      <w:rPr/>
     </w:lvl>
     <w:lvl w:ilvl="2">
       <w:start w:val="1"/>
@@ -6735,10 +6532,10 @@
         </w:tabs>
         <w:ind w:left="0" w:hanging="0"/>
       </w:pPr>
+      <w:rPr/>
     </w:lvl>
     <w:lvl w:ilvl="3">
       <w:start w:val="1"/>
-      <w:pStyle w:val="Titolo4"/>
       <w:numFmt w:val="none"/>
       <w:suff w:val="nothing"/>
       <w:lvlText w:val=""/>
@@ -6749,6 +6546,7 @@
         </w:tabs>
         <w:ind w:left="0" w:hanging="0"/>
       </w:pPr>
+      <w:rPr/>
     </w:lvl>
     <w:lvl w:ilvl="4">
       <w:start w:val="1"/>
@@ -6762,6 +6560,7 @@
         </w:tabs>
         <w:ind w:left="0" w:hanging="0"/>
       </w:pPr>
+      <w:rPr/>
     </w:lvl>
     <w:lvl w:ilvl="5">
       <w:start w:val="1"/>
@@ -6775,6 +6574,7 @@
         </w:tabs>
         <w:ind w:left="0" w:hanging="0"/>
       </w:pPr>
+      <w:rPr/>
     </w:lvl>
     <w:lvl w:ilvl="6">
       <w:start w:val="1"/>
@@ -6788,6 +6588,7 @@
         </w:tabs>
         <w:ind w:left="0" w:hanging="0"/>
       </w:pPr>
+      <w:rPr/>
     </w:lvl>
     <w:lvl w:ilvl="7">
       <w:start w:val="1"/>
@@ -6801,6 +6602,7 @@
         </w:tabs>
         <w:ind w:left="0" w:hanging="0"/>
       </w:pPr>
+      <w:rPr/>
     </w:lvl>
     <w:lvl w:ilvl="8">
       <w:start w:val="1"/>
@@ -6814,6 +6616,7 @@
         </w:tabs>
         <w:ind w:left="0" w:hanging="0"/>
       </w:pPr>
+      <w:rPr/>
     </w:lvl>
   </w:abstractNum>
   <w:abstractNum w:abstractNumId="2">
@@ -7802,6 +7605,244 @@
         <w:ind w:left="3600" w:hanging="360"/>
       </w:pPr>
       <w:rPr/>
+    </w:lvl>
+  </w:abstractNum>
+  <w:abstractNum w:abstractNumId="10">
+    <w:lvl w:ilvl="0">
+      <w:start w:val="1"/>
+      <w:numFmt w:val="decimal"/>
+      <w:lvlText w:val="%1)"/>
+      <w:lvlJc w:val="left"/>
+      <w:pPr>
+        <w:tabs>
+          <w:tab w:val="num" w:pos="720"/>
+        </w:tabs>
+        <w:ind w:left="720" w:hanging="360"/>
+      </w:pPr>
+      <w:rPr/>
+    </w:lvl>
+    <w:lvl w:ilvl="1">
+      <w:start w:val="1"/>
+      <w:numFmt w:val="decimal"/>
+      <w:lvlText w:val="%2)"/>
+      <w:lvlJc w:val="left"/>
+      <w:pPr>
+        <w:tabs>
+          <w:tab w:val="num" w:pos="1080"/>
+        </w:tabs>
+        <w:ind w:left="1080" w:hanging="360"/>
+      </w:pPr>
+      <w:rPr/>
+    </w:lvl>
+    <w:lvl w:ilvl="2">
+      <w:start w:val="1"/>
+      <w:numFmt w:val="decimal"/>
+      <w:lvlText w:val="%3)"/>
+      <w:lvlJc w:val="left"/>
+      <w:pPr>
+        <w:tabs>
+          <w:tab w:val="num" w:pos="1440"/>
+        </w:tabs>
+        <w:ind w:left="1440" w:hanging="360"/>
+      </w:pPr>
+      <w:rPr/>
+    </w:lvl>
+    <w:lvl w:ilvl="3">
+      <w:start w:val="1"/>
+      <w:numFmt w:val="decimal"/>
+      <w:lvlText w:val="%4)"/>
+      <w:lvlJc w:val="left"/>
+      <w:pPr>
+        <w:tabs>
+          <w:tab w:val="num" w:pos="1800"/>
+        </w:tabs>
+        <w:ind w:left="1800" w:hanging="360"/>
+      </w:pPr>
+      <w:rPr/>
+    </w:lvl>
+    <w:lvl w:ilvl="4">
+      <w:start w:val="1"/>
+      <w:numFmt w:val="decimal"/>
+      <w:lvlText w:val="%5)"/>
+      <w:lvlJc w:val="left"/>
+      <w:pPr>
+        <w:tabs>
+          <w:tab w:val="num" w:pos="2160"/>
+        </w:tabs>
+        <w:ind w:left="2160" w:hanging="360"/>
+      </w:pPr>
+      <w:rPr/>
+    </w:lvl>
+    <w:lvl w:ilvl="5">
+      <w:start w:val="1"/>
+      <w:numFmt w:val="decimal"/>
+      <w:lvlText w:val="%6)"/>
+      <w:lvlJc w:val="left"/>
+      <w:pPr>
+        <w:tabs>
+          <w:tab w:val="num" w:pos="2520"/>
+        </w:tabs>
+        <w:ind w:left="2520" w:hanging="360"/>
+      </w:pPr>
+      <w:rPr/>
+    </w:lvl>
+    <w:lvl w:ilvl="6">
+      <w:start w:val="1"/>
+      <w:numFmt w:val="decimal"/>
+      <w:lvlText w:val="%7)"/>
+      <w:lvlJc w:val="left"/>
+      <w:pPr>
+        <w:tabs>
+          <w:tab w:val="num" w:pos="2880"/>
+        </w:tabs>
+        <w:ind w:left="2880" w:hanging="360"/>
+      </w:pPr>
+      <w:rPr/>
+    </w:lvl>
+    <w:lvl w:ilvl="7">
+      <w:start w:val="1"/>
+      <w:numFmt w:val="decimal"/>
+      <w:lvlText w:val="%8)"/>
+      <w:lvlJc w:val="left"/>
+      <w:pPr>
+        <w:tabs>
+          <w:tab w:val="num" w:pos="3240"/>
+        </w:tabs>
+        <w:ind w:left="3240" w:hanging="360"/>
+      </w:pPr>
+      <w:rPr/>
+    </w:lvl>
+    <w:lvl w:ilvl="8">
+      <w:start w:val="1"/>
+      <w:numFmt w:val="decimal"/>
+      <w:lvlText w:val="%9)"/>
+      <w:lvlJc w:val="left"/>
+      <w:pPr>
+        <w:tabs>
+          <w:tab w:val="num" w:pos="3600"/>
+        </w:tabs>
+        <w:ind w:left="3600" w:hanging="360"/>
+      </w:pPr>
+      <w:rPr/>
+    </w:lvl>
+  </w:abstractNum>
+  <w:abstractNum w:abstractNumId="11">
+    <w:lvl w:ilvl="0">
+      <w:start w:val="1"/>
+      <w:numFmt w:val="none"/>
+      <w:suff w:val="nothing"/>
+      <w:lvlText w:val=""/>
+      <w:lvlJc w:val="left"/>
+      <w:pPr>
+        <w:tabs>
+          <w:tab w:val="num" w:pos="0"/>
+        </w:tabs>
+        <w:ind w:left="0" w:hanging="0"/>
+      </w:pPr>
+    </w:lvl>
+    <w:lvl w:ilvl="1">
+      <w:start w:val="1"/>
+      <w:numFmt w:val="none"/>
+      <w:suff w:val="nothing"/>
+      <w:lvlText w:val=""/>
+      <w:lvlJc w:val="left"/>
+      <w:pPr>
+        <w:tabs>
+          <w:tab w:val="num" w:pos="0"/>
+        </w:tabs>
+        <w:ind w:left="0" w:hanging="0"/>
+      </w:pPr>
+    </w:lvl>
+    <w:lvl w:ilvl="2">
+      <w:start w:val="1"/>
+      <w:numFmt w:val="none"/>
+      <w:suff w:val="nothing"/>
+      <w:lvlText w:val=""/>
+      <w:lvlJc w:val="left"/>
+      <w:pPr>
+        <w:tabs>
+          <w:tab w:val="num" w:pos="0"/>
+        </w:tabs>
+        <w:ind w:left="0" w:hanging="0"/>
+      </w:pPr>
+    </w:lvl>
+    <w:lvl w:ilvl="3">
+      <w:start w:val="1"/>
+      <w:numFmt w:val="none"/>
+      <w:suff w:val="nothing"/>
+      <w:lvlText w:val=""/>
+      <w:lvlJc w:val="left"/>
+      <w:pPr>
+        <w:tabs>
+          <w:tab w:val="num" w:pos="0"/>
+        </w:tabs>
+        <w:ind w:left="0" w:hanging="0"/>
+      </w:pPr>
+    </w:lvl>
+    <w:lvl w:ilvl="4">
+      <w:start w:val="1"/>
+      <w:numFmt w:val="none"/>
+      <w:suff w:val="nothing"/>
+      <w:lvlText w:val=""/>
+      <w:lvlJc w:val="left"/>
+      <w:pPr>
+        <w:tabs>
+          <w:tab w:val="num" w:pos="0"/>
+        </w:tabs>
+        <w:ind w:left="0" w:hanging="0"/>
+      </w:pPr>
+    </w:lvl>
+    <w:lvl w:ilvl="5">
+      <w:start w:val="1"/>
+      <w:numFmt w:val="none"/>
+      <w:suff w:val="nothing"/>
+      <w:lvlText w:val=""/>
+      <w:lvlJc w:val="left"/>
+      <w:pPr>
+        <w:tabs>
+          <w:tab w:val="num" w:pos="0"/>
+        </w:tabs>
+        <w:ind w:left="0" w:hanging="0"/>
+      </w:pPr>
+    </w:lvl>
+    <w:lvl w:ilvl="6">
+      <w:start w:val="1"/>
+      <w:numFmt w:val="none"/>
+      <w:suff w:val="nothing"/>
+      <w:lvlText w:val=""/>
+      <w:lvlJc w:val="left"/>
+      <w:pPr>
+        <w:tabs>
+          <w:tab w:val="num" w:pos="0"/>
+        </w:tabs>
+        <w:ind w:left="0" w:hanging="0"/>
+      </w:pPr>
+    </w:lvl>
+    <w:lvl w:ilvl="7">
+      <w:start w:val="1"/>
+      <w:numFmt w:val="none"/>
+      <w:suff w:val="nothing"/>
+      <w:lvlText w:val=""/>
+      <w:lvlJc w:val="left"/>
+      <w:pPr>
+        <w:tabs>
+          <w:tab w:val="num" w:pos="0"/>
+        </w:tabs>
+        <w:ind w:left="0" w:hanging="0"/>
+      </w:pPr>
+    </w:lvl>
+    <w:lvl w:ilvl="8">
+      <w:start w:val="1"/>
+      <w:numFmt w:val="none"/>
+      <w:suff w:val="nothing"/>
+      <w:lvlText w:val=""/>
+      <w:lvlJc w:val="left"/>
+      <w:pPr>
+        <w:tabs>
+          <w:tab w:val="num" w:pos="0"/>
+        </w:tabs>
+        <w:ind w:left="0" w:hanging="0"/>
+      </w:pPr>
     </w:lvl>
   </w:abstractNum>
   <w:num w:numId="1">
@@ -7832,12 +7873,18 @@
     <w:abstractNumId w:val="9"/>
   </w:num>
   <w:num w:numId="10">
+    <w:abstractNumId w:val="10"/>
+  </w:num>
+  <w:num w:numId="11">
+    <w:abstractNumId w:val="11"/>
+  </w:num>
+  <w:num w:numId="12">
     <w:abstractNumId w:val="8"/>
     <w:lvlOverride w:ilvl="0">
       <w:startOverride w:val="1"/>
     </w:lvlOverride>
   </w:num>
-  <w:num w:numId="11">
+  <w:num w:numId="13">
     <w:abstractNumId w:val="8"/>
     <w:lvlOverride w:ilvl="0">
       <w:startOverride w:val="1"/>
@@ -8247,6 +8294,7 @@
     <w:rsid w:val="00e1417c"/>
     <w:pPr>
       <w:widowControl/>
+      <w:suppressAutoHyphens w:val="true"/>
       <w:bidi w:val="0"/>
       <w:spacing w:lineRule="auto" w:line="259" w:before="0" w:after="160"/>
       <w:jc w:val="left"/>
@@ -8739,6 +8787,13 @@
       <w:sz w:val="28"/>
     </w:rPr>
   </w:style>
+  <w:style w:type="paragraph" w:styleId="Rigadiintestazioneasinistra">
+    <w:name w:val="Riga di intestazione a sinistra"/>
+    <w:basedOn w:val="Intestazione"/>
+    <w:qFormat/>
+    <w:pPr/>
+    <w:rPr/>
+  </w:style>
   <w:style w:type="numbering" w:styleId="NoList" w:default="1">
     <w:name w:val="No List"/>
     <w:uiPriority w:val="99"/>

</xml_diff>